<commit_message>
removed the debug file and updated the log file
</commit_message>
<xml_diff>
--- a/Leetcode Log.docx
+++ b/Leetcode Log.docx
@@ -12,7 +12,6 @@
           <w:lang w:eastAsia="zh-CN"/>
         </w:rPr>
       </w:pPr>
-      <w:proofErr w:type="spellStart"/>
       <w:r>
         <w:rPr>
           <w:rFonts w:ascii="SimHei" w:eastAsia="SimHei" w:hAnsi="SimHei"/>
@@ -22,7 +21,6 @@
         </w:rPr>
         <w:t>Leetcode</w:t>
       </w:r>
-      <w:proofErr w:type="spellEnd"/>
       <w:r>
         <w:rPr>
           <w:rFonts w:ascii="SimHei" w:eastAsia="SimHei" w:hAnsi="SimHei"/>
@@ -100,21 +98,7 @@
         <w:rPr>
           <w:lang w:eastAsia="zh-CN"/>
         </w:rPr>
-        <w:t xml:space="preserve"> Given a series of numbers and a target. The problems </w:t>
-      </w:r>
-      <w:proofErr w:type="gramStart"/>
-      <w:r>
-        <w:rPr>
-          <w:lang w:eastAsia="zh-CN"/>
-        </w:rPr>
-        <w:t>requires</w:t>
-      </w:r>
-      <w:proofErr w:type="gramEnd"/>
-      <w:r>
-        <w:rPr>
-          <w:lang w:eastAsia="zh-CN"/>
-        </w:rPr>
-        <w:t xml:space="preserve"> to get the index of the two numbers whose sum is the target.</w:t>
+        <w:t xml:space="preserve"> Given a series of numbers and a target. The problems requires to get the index of the two numbers whose sum is the target.</w:t>
       </w:r>
     </w:p>
     <w:p>
@@ -165,7 +149,6 @@
     <w:p>
       <w:pPr>
         <w:rPr>
-          <w:rFonts w:hint="eastAsia"/>
           <w:lang w:eastAsia="zh-CN"/>
         </w:rPr>
       </w:pPr>
@@ -199,35 +182,81 @@
         <w:rPr>
           <w:lang w:eastAsia="zh-CN"/>
         </w:rPr>
-        <w:t xml:space="preserve">” at the end of the function. Though I passed the test on my computer, but got </w:t>
-      </w:r>
-      <w:proofErr w:type="gramStart"/>
-      <w:r>
-        <w:rPr>
-          <w:lang w:eastAsia="zh-CN"/>
-        </w:rPr>
-        <w:t>an</w:t>
-      </w:r>
-      <w:proofErr w:type="gramEnd"/>
-      <w:r>
-        <w:rPr>
-          <w:lang w:eastAsia="zh-CN"/>
-        </w:rPr>
-        <w:t xml:space="preserve"> compilation error on </w:t>
-      </w:r>
-      <w:proofErr w:type="spellStart"/>
-      <w:r>
-        <w:rPr>
-          <w:lang w:eastAsia="zh-CN"/>
-        </w:rPr>
-        <w:t>leetcode</w:t>
-      </w:r>
-      <w:proofErr w:type="spellEnd"/>
-      <w:r>
-        <w:rPr>
-          <w:lang w:eastAsia="zh-CN"/>
-        </w:rPr>
-        <w:t xml:space="preserve"> because under some circumstances there will be no return value even if the problem told us there must be exactly one solution. The same error may happen if we don't write a return line after “else”.</w:t>
+        <w:t>” at the end of the function. Though I passed the test on my computer, but got an compilation error on leetcode because under some circumstances there will be no return value even if the problem told us there must be exactly one solution. The same error may happen if we don't write a return line after “else”.</w:t>
+      </w:r>
+    </w:p>
+    <w:p>
+      <w:pPr>
+        <w:rPr>
+          <w:rFonts w:hint="eastAsia"/>
+          <w:lang w:eastAsia="zh-CN"/>
+        </w:rPr>
+      </w:pPr>
+    </w:p>
+    <w:p>
+      <w:pPr>
+        <w:rPr>
+          <w:lang w:eastAsia="zh-CN"/>
+        </w:rPr>
+      </w:pPr>
+      <w:r>
+        <w:rPr>
+          <w:rFonts w:hint="eastAsia"/>
+          <w:lang w:eastAsia="zh-CN"/>
+        </w:rPr>
+        <w:t xml:space="preserve">     </w:t>
+      </w:r>
+      <w:r>
+        <w:rPr>
+          <w:rFonts w:hint="eastAsia"/>
+          <w:color w:val="FF0000"/>
+          <w:lang w:eastAsia="zh-CN"/>
+        </w:rPr>
+        <w:t xml:space="preserve">By using </w:t>
+      </w:r>
+      <w:r>
+        <w:rPr>
+          <w:color w:val="FF0000"/>
+          <w:lang w:eastAsia="zh-CN"/>
+        </w:rPr>
+        <w:t>unordered</w:t>
+      </w:r>
+      <w:r>
+        <w:rPr>
+          <w:rFonts w:hint="eastAsia"/>
+          <w:color w:val="FF0000"/>
+          <w:lang w:eastAsia="zh-CN"/>
+        </w:rPr>
+        <w:t xml:space="preserve"> map we could reduce the time complexity of find the position to O(</w:t>
+      </w:r>
+      <w:r>
+        <w:rPr>
+          <w:color w:val="FF0000"/>
+          <w:lang w:eastAsia="zh-CN"/>
+        </w:rPr>
+        <w:t>1</w:t>
+      </w:r>
+      <w:r>
+        <w:rPr>
+          <w:rFonts w:hint="eastAsia"/>
+          <w:color w:val="FF0000"/>
+          <w:lang w:eastAsia="zh-CN"/>
+        </w:rPr>
+        <w:t>)</w:t>
+      </w:r>
+      <w:r>
+        <w:rPr>
+          <w:color w:val="FF0000"/>
+          <w:lang w:eastAsia="zh-CN"/>
+        </w:rPr>
+        <w:t>, thus the total complexity can be reduced to O(n).</w:t>
+      </w:r>
+      <w:r>
+        <w:rPr>
+          <w:color w:val="FF0000"/>
+          <w:lang w:eastAsia="zh-CN"/>
+        </w:rPr>
+        <w:t>(Detailed in code)</w:t>
       </w:r>
       <w:bookmarkStart w:id="0" w:name="_GoBack"/>
       <w:bookmarkEnd w:id="0"/>

</xml_diff>

<commit_message>
Solved problem 007, 2Y
</commit_message>
<xml_diff>
--- a/Leetcode Log.docx
+++ b/Leetcode Log.docx
@@ -262,7 +262,6 @@
     <w:p>
       <w:pPr>
         <w:rPr>
-          <w:rFonts w:hint="eastAsia"/>
           <w:color w:val="FF0000"/>
           <w:lang w:eastAsia="zh-CN"/>
         </w:rPr>
@@ -286,7 +285,6 @@
     <w:p>
       <w:pPr>
         <w:rPr>
-          <w:rFonts w:hint="eastAsia"/>
           <w:color w:val="000000" w:themeColor="text1"/>
           <w:lang w:eastAsia="zh-CN"/>
         </w:rPr>
@@ -318,7 +316,6 @@
     <w:p>
       <w:pPr>
         <w:rPr>
-          <w:rFonts w:hint="eastAsia"/>
           <w:color w:val="000000" w:themeColor="text1"/>
           <w:lang w:eastAsia="zh-CN"/>
         </w:rPr>
@@ -335,7 +332,6 @@
     <w:p>
       <w:pPr>
         <w:rPr>
-          <w:rFonts w:hint="eastAsia"/>
           <w:color w:val="000000" w:themeColor="text1"/>
           <w:lang w:eastAsia="zh-CN"/>
         </w:rPr>
@@ -429,7 +425,6 @@
     <w:p>
       <w:pPr>
         <w:rPr>
-          <w:rFonts w:hint="eastAsia"/>
           <w:color w:val="000000" w:themeColor="text1"/>
           <w:lang w:eastAsia="zh-CN"/>
         </w:rPr>
@@ -455,63 +450,144 @@
           <w:color w:val="000000" w:themeColor="text1"/>
           <w:lang w:eastAsia="zh-CN"/>
         </w:rPr>
-        <w:t>WA forget to consider empty string.</w:t>
-      </w:r>
-    </w:p>
-    <w:p>
-      <w:pPr>
-        <w:rPr>
-          <w:color w:val="000000" w:themeColor="text1"/>
-          <w:lang w:eastAsia="zh-CN"/>
-        </w:rPr>
-      </w:pPr>
-      <w:r>
-        <w:rPr>
-          <w:rFonts w:hint="eastAsia"/>
-          <w:color w:val="000000" w:themeColor="text1"/>
-          <w:lang w:eastAsia="zh-CN"/>
-        </w:rPr>
-        <w:t>2st</w:t>
-      </w:r>
-      <w:r>
-        <w:rPr>
-          <w:color w:val="000000" w:themeColor="text1"/>
-          <w:lang w:eastAsia="zh-CN"/>
-        </w:rPr>
-        <w:t xml:space="preserve"> WA forget to consider when numRows == 1.</w:t>
+        <w:t xml:space="preserve">WA </w:t>
+      </w:r>
+      <w:r>
+        <w:rPr>
+          <w:rFonts w:hint="eastAsia"/>
+          <w:color w:val="000000" w:themeColor="text1"/>
+          <w:lang w:eastAsia="zh-CN"/>
+        </w:rPr>
+        <w:t xml:space="preserve">forget to consider empty string &amp;&amp; </w:t>
+      </w:r>
+      <w:r>
+        <w:rPr>
+          <w:color w:val="000000" w:themeColor="text1"/>
+          <w:lang w:eastAsia="zh-CN"/>
+        </w:rPr>
+        <w:t>forget to consider when numRows == 1.</w:t>
+      </w:r>
+    </w:p>
+    <w:p>
+      <w:pPr>
+        <w:rPr>
+          <w:rFonts w:hint="eastAsia"/>
+          <w:color w:val="000000" w:themeColor="text1"/>
+          <w:lang w:eastAsia="zh-CN"/>
+        </w:rPr>
+      </w:pPr>
+      <w:r>
+        <w:rPr>
+          <w:rFonts w:hint="eastAsia"/>
+          <w:color w:val="000000" w:themeColor="text1"/>
+          <w:lang w:eastAsia="zh-CN"/>
+        </w:rPr>
+        <w:t xml:space="preserve">2st Memory Exceeded </w:t>
+      </w:r>
+      <w:r>
+        <w:rPr>
+          <w:color w:val="000000" w:themeColor="text1"/>
+          <w:lang w:eastAsia="zh-CN"/>
+        </w:rPr>
+        <w:t>didn’</w:t>
+      </w:r>
+      <w:r>
+        <w:rPr>
+          <w:rFonts w:hint="eastAsia"/>
+          <w:color w:val="000000" w:themeColor="text1"/>
+          <w:lang w:eastAsia="zh-CN"/>
+        </w:rPr>
+        <w:t>t calculate the size of the pattern array.</w:t>
+      </w:r>
+    </w:p>
+    <w:p>
+      <w:pPr>
+        <w:rPr>
+          <w:color w:val="000000" w:themeColor="text1"/>
+          <w:lang w:eastAsia="zh-CN"/>
+        </w:rPr>
+      </w:pPr>
+    </w:p>
+    <w:p>
+      <w:pPr>
+        <w:rPr>
+          <w:color w:val="000000" w:themeColor="text1"/>
+          <w:lang w:eastAsia="zh-CN"/>
+        </w:rPr>
+      </w:pPr>
+      <w:r>
+        <w:rPr>
+          <w:color w:val="000000" w:themeColor="text1"/>
+          <w:lang w:eastAsia="zh-CN"/>
+        </w:rPr>
+        <w:t>Watch out the initialization of 2-D arrays. We can not do it dynamically.</w:t>
+      </w:r>
+    </w:p>
+    <w:p>
+      <w:pPr>
+        <w:rPr>
+          <w:rFonts w:hint="eastAsia"/>
+          <w:color w:val="000000" w:themeColor="text1"/>
+          <w:lang w:eastAsia="zh-CN"/>
+        </w:rPr>
+      </w:pPr>
+    </w:p>
+    <w:p>
+      <w:pPr>
+        <w:rPr>
+          <w:rFonts w:hint="eastAsia"/>
+          <w:color w:val="000000" w:themeColor="text1"/>
+          <w:lang w:eastAsia="zh-CN"/>
+        </w:rPr>
+      </w:pPr>
+      <w:r>
+        <w:rPr>
+          <w:rFonts w:hint="eastAsia"/>
+          <w:color w:val="000000" w:themeColor="text1"/>
+          <w:lang w:eastAsia="zh-CN"/>
+        </w:rPr>
+        <w:t>007_</w:t>
+      </w:r>
+      <w:r>
+        <w:rPr>
+          <w:color w:val="000000" w:themeColor="text1"/>
+          <w:lang w:eastAsia="zh-CN"/>
+        </w:rPr>
+        <w:t>ReverseInteger</w:t>
+      </w:r>
+      <w:r>
+        <w:rPr>
+          <w:rFonts w:hint="eastAsia"/>
+          <w:color w:val="000000" w:themeColor="text1"/>
+          <w:lang w:eastAsia="zh-CN"/>
+        </w:rPr>
+        <w:t xml:space="preserve"> 2Y</w:t>
+      </w:r>
+    </w:p>
+    <w:p>
+      <w:pPr>
+        <w:rPr>
+          <w:color w:val="000000" w:themeColor="text1"/>
+          <w:lang w:eastAsia="zh-CN"/>
+        </w:rPr>
+      </w:pPr>
+      <w:r>
+        <w:rPr>
+          <w:rFonts w:hint="eastAsia"/>
+          <w:color w:val="000000" w:themeColor="text1"/>
+          <w:lang w:eastAsia="zh-CN"/>
+        </w:rPr>
+        <w:t>1</w:t>
+      </w:r>
+      <w:r>
+        <w:rPr>
+          <w:color w:val="000000" w:themeColor="text1"/>
+          <w:lang w:eastAsia="zh-CN"/>
+        </w:rPr>
+        <w:t>st WA forget to consider when reversed, the result could be larger than MAX_INT.</w:t>
       </w:r>
       <w:bookmarkStart w:id="0" w:name="_GoBack"/>
       <w:bookmarkEnd w:id="0"/>
-      <w:r>
-        <w:rPr>
-          <w:rFonts w:hint="eastAsia"/>
-          <w:color w:val="000000" w:themeColor="text1"/>
-          <w:lang w:eastAsia="zh-CN"/>
-        </w:rPr>
-        <w:t xml:space="preserve"> </w:t>
-      </w:r>
-      <w:r>
-        <w:rPr>
-          <w:color w:val="000000" w:themeColor="text1"/>
-          <w:lang w:eastAsia="zh-CN"/>
-        </w:rPr>
-        <w:t xml:space="preserve"> </w:t>
-      </w:r>
-    </w:p>
-    <w:p>
-      <w:pPr>
-        <w:rPr>
-          <w:color w:val="000000" w:themeColor="text1"/>
-          <w:lang w:eastAsia="zh-CN"/>
-        </w:rPr>
-      </w:pPr>
-      <w:r>
-        <w:rPr>
-          <w:color w:val="000000" w:themeColor="text1"/>
-          <w:lang w:eastAsia="zh-CN"/>
-        </w:rPr>
-        <w:t>Watch out the initialization of 2-D arrays. We can not do it dynamically.</w:t>
-      </w:r>
     </w:p>
     <w:sectPr>
       <w:pgSz w:w="11900" w:h="16840"/>

</xml_diff>

<commit_message>
Solved problem 013 & 015
</commit_message>
<xml_diff>
--- a/Leetcode Log.docx
+++ b/Leetcode Log.docx
@@ -974,13 +974,17 @@
     <w:p>
       <w:pPr>
         <w:rPr>
-          <w:color w:val="000000" w:themeColor="text1"/>
-          <w:lang w:eastAsia="zh-CN"/>
-        </w:rPr>
-      </w:pPr>
-      <w:r>
-        <w:rPr>
-          <w:color w:val="000000" w:themeColor="text1"/>
+          <w:b/>
+          <w:color w:val="000000" w:themeColor="text1"/>
+          <w:sz w:val="28"/>
+          <w:lang w:eastAsia="zh-CN"/>
+        </w:rPr>
+      </w:pPr>
+      <w:r>
+        <w:rPr>
+          <w:b/>
+          <w:color w:val="000000" w:themeColor="text1"/>
+          <w:sz w:val="28"/>
           <w:lang w:eastAsia="zh-CN"/>
         </w:rPr>
         <w:t>2016.8.5</w:t>
@@ -1008,12 +1012,229 @@
           <w:lang w:eastAsia="zh-CN"/>
         </w:rPr>
       </w:pPr>
+    </w:p>
+    <w:p>
+      <w:pPr>
+        <w:rPr>
+          <w:color w:val="000000" w:themeColor="text1"/>
+          <w:lang w:eastAsia="zh-CN"/>
+        </w:rPr>
+      </w:pPr>
+      <w:r>
+        <w:rPr>
+          <w:rFonts w:hint="eastAsia"/>
+          <w:color w:val="000000" w:themeColor="text1"/>
+          <w:lang w:eastAsia="zh-CN"/>
+        </w:rPr>
+        <w:t>013_RomanToInteger 1Y</w:t>
+      </w:r>
+    </w:p>
+    <w:p>
+      <w:pPr>
+        <w:rPr>
+          <w:color w:val="000000" w:themeColor="text1"/>
+          <w:lang w:eastAsia="zh-CN"/>
+        </w:rPr>
+      </w:pPr>
+      <w:r>
+        <w:rPr>
+          <w:rFonts w:hint="eastAsia"/>
+          <w:color w:val="000000" w:themeColor="text1"/>
+          <w:lang w:eastAsia="zh-CN"/>
+        </w:rPr>
+        <w:t>There are only two types of digits, IX (</w:t>
+      </w:r>
+      <w:r>
+        <w:rPr>
+          <w:color w:val="000000" w:themeColor="text1"/>
+          <w:lang w:eastAsia="zh-CN"/>
+        </w:rPr>
+        <w:t>X minus I</w:t>
+      </w:r>
+      <w:r>
+        <w:rPr>
+          <w:rFonts w:hint="eastAsia"/>
+          <w:color w:val="000000" w:themeColor="text1"/>
+          <w:lang w:eastAsia="zh-CN"/>
+        </w:rPr>
+        <w:t>)</w:t>
+      </w:r>
+      <w:r>
+        <w:rPr>
+          <w:color w:val="000000" w:themeColor="text1"/>
+          <w:lang w:eastAsia="zh-CN"/>
+        </w:rPr>
+        <w:t xml:space="preserve"> or else(Add all together).</w:t>
+      </w:r>
+    </w:p>
+    <w:p>
+      <w:pPr>
+        <w:rPr>
+          <w:color w:val="000000" w:themeColor="text1"/>
+          <w:lang w:eastAsia="zh-CN"/>
+        </w:rPr>
+      </w:pPr>
+    </w:p>
+    <w:p>
+      <w:pPr>
+        <w:rPr>
+          <w:color w:val="000000" w:themeColor="text1"/>
+          <w:lang w:eastAsia="zh-CN"/>
+        </w:rPr>
+      </w:pPr>
       <w:r>
         <w:rPr>
           <w:color w:val="000000" w:themeColor="text1"/>
           <w:lang w:eastAsia="zh-CN"/>
         </w:rPr>
         <w:t>014_LongestCommonPrefix 1Y</w:t>
+      </w:r>
+    </w:p>
+    <w:p>
+      <w:pPr>
+        <w:rPr>
+          <w:rFonts w:hint="eastAsia"/>
+          <w:color w:val="000000" w:themeColor="text1"/>
+          <w:lang w:eastAsia="zh-CN"/>
+        </w:rPr>
+      </w:pPr>
+    </w:p>
+    <w:p>
+      <w:pPr>
+        <w:rPr>
+          <w:color w:val="000000" w:themeColor="text1"/>
+          <w:lang w:eastAsia="zh-CN"/>
+        </w:rPr>
+      </w:pPr>
+      <w:r>
+        <w:rPr>
+          <w:rFonts w:hint="eastAsia"/>
+          <w:color w:val="000000" w:themeColor="text1"/>
+          <w:lang w:eastAsia="zh-CN"/>
+        </w:rPr>
+        <w:t>015_</w:t>
+      </w:r>
+      <w:r>
+        <w:rPr>
+          <w:color w:val="000000" w:themeColor="text1"/>
+          <w:lang w:eastAsia="zh-CN"/>
+        </w:rPr>
+        <w:t>3</w:t>
+      </w:r>
+      <w:r>
+        <w:rPr>
+          <w:rFonts w:hint="eastAsia"/>
+          <w:color w:val="000000" w:themeColor="text1"/>
+          <w:lang w:eastAsia="zh-CN"/>
+        </w:rPr>
+        <w:t>Sum</w:t>
+      </w:r>
+      <w:r>
+        <w:rPr>
+          <w:color w:val="000000" w:themeColor="text1"/>
+          <w:lang w:eastAsia="zh-CN"/>
+        </w:rPr>
+        <w:t xml:space="preserve"> 3Y</w:t>
+      </w:r>
+    </w:p>
+    <w:p>
+      <w:pPr>
+        <w:rPr>
+          <w:color w:val="000000" w:themeColor="text1"/>
+          <w:lang w:eastAsia="zh-CN"/>
+        </w:rPr>
+      </w:pPr>
+      <w:r>
+        <w:rPr>
+          <w:rFonts w:hint="eastAsia"/>
+          <w:color w:val="000000" w:themeColor="text1"/>
+          <w:lang w:eastAsia="zh-CN"/>
+        </w:rPr>
+        <w:t>1 TLE Search O(</w:t>
+      </w:r>
+      <w:r>
+        <w:rPr>
+          <w:color w:val="000000" w:themeColor="text1"/>
+          <w:lang w:eastAsia="zh-CN"/>
+        </w:rPr>
+        <w:t>n^3</w:t>
+      </w:r>
+      <w:r>
+        <w:rPr>
+          <w:rFonts w:hint="eastAsia"/>
+          <w:color w:val="000000" w:themeColor="text1"/>
+          <w:lang w:eastAsia="zh-CN"/>
+        </w:rPr>
+        <w:t>)</w:t>
+      </w:r>
+    </w:p>
+    <w:p>
+      <w:pPr>
+        <w:rPr>
+          <w:color w:val="000000" w:themeColor="text1"/>
+          <w:lang w:eastAsia="zh-CN"/>
+        </w:rPr>
+      </w:pPr>
+      <w:r>
+        <w:rPr>
+          <w:rFonts w:hint="eastAsia"/>
+          <w:color w:val="000000" w:themeColor="text1"/>
+          <w:lang w:eastAsia="zh-CN"/>
+        </w:rPr>
+        <w:t>2 TLE Hashmap O(</w:t>
+      </w:r>
+      <w:r>
+        <w:rPr>
+          <w:color w:val="000000" w:themeColor="text1"/>
+          <w:lang w:eastAsia="zh-CN"/>
+        </w:rPr>
+        <w:t>n^2</w:t>
+      </w:r>
+      <w:r>
+        <w:rPr>
+          <w:rFonts w:hint="eastAsia"/>
+          <w:color w:val="000000" w:themeColor="text1"/>
+          <w:lang w:eastAsia="zh-CN"/>
+        </w:rPr>
+        <w:t>)</w:t>
+      </w:r>
+    </w:p>
+    <w:p>
+      <w:pPr>
+        <w:rPr>
+          <w:color w:val="000000" w:themeColor="text1"/>
+          <w:lang w:eastAsia="zh-CN"/>
+        </w:rPr>
+      </w:pPr>
+      <w:r>
+        <w:rPr>
+          <w:rFonts w:hint="eastAsia"/>
+          <w:color w:val="000000" w:themeColor="text1"/>
+          <w:lang w:eastAsia="zh-CN"/>
+        </w:rPr>
+        <w:t xml:space="preserve">3Y Passed the same </w:t>
+      </w:r>
+      <w:r>
+        <w:rPr>
+          <w:color w:val="000000" w:themeColor="text1"/>
+          <w:lang w:eastAsia="zh-CN"/>
+        </w:rPr>
+        <w:t>numbers</w:t>
+      </w:r>
+      <w:r>
+        <w:rPr>
+          <w:rFonts w:hint="eastAsia"/>
+          <w:color w:val="000000" w:themeColor="text1"/>
+          <w:lang w:eastAsia="zh-CN"/>
+        </w:rPr>
+        <w:t>.</w:t>
+      </w:r>
+      <w:r>
+        <w:rPr>
+          <w:color w:val="000000" w:themeColor="text1"/>
+          <w:lang w:eastAsia="zh-CN"/>
+        </w:rPr>
+        <w:t xml:space="preserve"> Then accepted.</w:t>
       </w:r>
       <w:bookmarkStart w:id="0" w:name="_GoBack"/>
       <w:bookmarkEnd w:id="0"/>

</xml_diff>

<commit_message>
Solved problem 041 and 042, two hard problem in a short time
</commit_message>
<xml_diff>
--- a/Leetcode Log.docx
+++ b/Leetcode Log.docx
@@ -2731,7 +2731,6 @@
     <w:p>
       <w:pPr>
         <w:rPr>
-          <w:rFonts w:hint="eastAsia"/>
           <w:color w:val="000000" w:themeColor="text1"/>
           <w:lang w:eastAsia="zh-CN"/>
         </w:rPr>
@@ -2840,7 +2839,6 @@
     <w:p>
       <w:pPr>
         <w:rPr>
-          <w:rFonts w:hint="eastAsia"/>
           <w:color w:val="000000" w:themeColor="text1"/>
           <w:lang w:eastAsia="zh-CN"/>
         </w:rPr>
@@ -2875,6 +2873,479 @@
           <w:lang w:eastAsia="zh-CN"/>
         </w:rPr>
         <w:t>1 TLE use the method in previous problem, erase the item you selected everytime in candidates.</w:t>
+      </w:r>
+    </w:p>
+    <w:p>
+      <w:pPr>
+        <w:rPr>
+          <w:color w:val="000000" w:themeColor="text1"/>
+          <w:lang w:eastAsia="zh-CN"/>
+        </w:rPr>
+      </w:pPr>
+      <w:r>
+        <w:rPr>
+          <w:rFonts w:hint="eastAsia"/>
+          <w:color w:val="000000" w:themeColor="text1"/>
+          <w:lang w:eastAsia="zh-CN"/>
+        </w:rPr>
+        <w:t>2Y DFS</w:t>
+      </w:r>
+    </w:p>
+    <w:p>
+      <w:pPr>
+        <w:rPr>
+          <w:color w:val="000000" w:themeColor="text1"/>
+          <w:lang w:eastAsia="zh-CN"/>
+        </w:rPr>
+      </w:pPr>
+    </w:p>
+    <w:p>
+      <w:pPr>
+        <w:rPr>
+          <w:color w:val="000000" w:themeColor="text1"/>
+          <w:lang w:eastAsia="zh-CN"/>
+        </w:rPr>
+      </w:pPr>
+      <w:r>
+        <w:rPr>
+          <w:rFonts w:hint="eastAsia"/>
+          <w:color w:val="000000" w:themeColor="text1"/>
+          <w:lang w:eastAsia="zh-CN"/>
+        </w:rPr>
+        <w:t>041_FirstMissingPositive 1Y</w:t>
+      </w:r>
+    </w:p>
+    <w:p>
+      <w:pPr>
+        <w:rPr>
+          <w:color w:val="FF0000"/>
+          <w:lang w:eastAsia="zh-CN"/>
+        </w:rPr>
+      </w:pPr>
+      <w:r>
+        <w:rPr>
+          <w:color w:val="FF0000"/>
+          <w:lang w:eastAsia="zh-CN"/>
+        </w:rPr>
+        <w:t>int firstMissingPositive(vector&lt;int&gt;&amp; nums) {</w:t>
+      </w:r>
+    </w:p>
+    <w:p>
+      <w:pPr>
+        <w:rPr>
+          <w:color w:val="FF0000"/>
+          <w:lang w:eastAsia="zh-CN"/>
+        </w:rPr>
+      </w:pPr>
+      <w:r>
+        <w:rPr>
+          <w:color w:val="FF0000"/>
+          <w:lang w:eastAsia="zh-CN"/>
+        </w:rPr>
+        <w:t xml:space="preserve">        vector&lt;pair&lt;int, int&gt;&gt; result;</w:t>
+      </w:r>
+    </w:p>
+    <w:p>
+      <w:pPr>
+        <w:rPr>
+          <w:color w:val="FF0000"/>
+          <w:lang w:eastAsia="zh-CN"/>
+        </w:rPr>
+      </w:pPr>
+      <w:r>
+        <w:rPr>
+          <w:color w:val="FF0000"/>
+          <w:lang w:eastAsia="zh-CN"/>
+        </w:rPr>
+        <w:t xml:space="preserve">        pair&lt;int, int&gt; init = make_pair(1, INT_MAX);</w:t>
+      </w:r>
+    </w:p>
+    <w:p>
+      <w:pPr>
+        <w:rPr>
+          <w:color w:val="FF0000"/>
+          <w:lang w:eastAsia="zh-CN"/>
+        </w:rPr>
+      </w:pPr>
+      <w:r>
+        <w:rPr>
+          <w:color w:val="FF0000"/>
+          <w:lang w:eastAsia="zh-CN"/>
+        </w:rPr>
+        <w:t xml:space="preserve">        result.push_back(init);</w:t>
+      </w:r>
+    </w:p>
+    <w:p>
+      <w:pPr>
+        <w:rPr>
+          <w:color w:val="FF0000"/>
+          <w:lang w:eastAsia="zh-CN"/>
+        </w:rPr>
+      </w:pPr>
+    </w:p>
+    <w:p>
+      <w:pPr>
+        <w:rPr>
+          <w:color w:val="FF0000"/>
+          <w:lang w:eastAsia="zh-CN"/>
+        </w:rPr>
+      </w:pPr>
+      <w:r>
+        <w:rPr>
+          <w:color w:val="FF0000"/>
+          <w:lang w:eastAsia="zh-CN"/>
+        </w:rPr>
+        <w:t xml:space="preserve">        for(auto i = nums.begin(); i != nums.end(); i++){</w:t>
+      </w:r>
+    </w:p>
+    <w:p>
+      <w:pPr>
+        <w:rPr>
+          <w:color w:val="FF0000"/>
+          <w:lang w:eastAsia="zh-CN"/>
+        </w:rPr>
+      </w:pPr>
+      <w:r>
+        <w:rPr>
+          <w:color w:val="FF0000"/>
+          <w:lang w:eastAsia="zh-CN"/>
+        </w:rPr>
+        <w:t xml:space="preserve">            if(*i &lt;= 0)</w:t>
+      </w:r>
+    </w:p>
+    <w:p>
+      <w:pPr>
+        <w:rPr>
+          <w:color w:val="FF0000"/>
+          <w:lang w:eastAsia="zh-CN"/>
+        </w:rPr>
+      </w:pPr>
+      <w:r>
+        <w:rPr>
+          <w:color w:val="FF0000"/>
+          <w:lang w:eastAsia="zh-CN"/>
+        </w:rPr>
+        <w:t xml:space="preserve">                continue;</w:t>
+      </w:r>
+    </w:p>
+    <w:p>
+      <w:pPr>
+        <w:rPr>
+          <w:color w:val="FF0000"/>
+          <w:lang w:eastAsia="zh-CN"/>
+        </w:rPr>
+      </w:pPr>
+      <w:r>
+        <w:rPr>
+          <w:color w:val="FF0000"/>
+          <w:lang w:eastAsia="zh-CN"/>
+        </w:rPr>
+        <w:t xml:space="preserve">            </w:t>
+      </w:r>
+    </w:p>
+    <w:p>
+      <w:pPr>
+        <w:rPr>
+          <w:color w:val="FF0000"/>
+          <w:lang w:eastAsia="zh-CN"/>
+        </w:rPr>
+      </w:pPr>
+      <w:r>
+        <w:rPr>
+          <w:color w:val="FF0000"/>
+          <w:lang w:eastAsia="zh-CN"/>
+        </w:rPr>
+        <w:t xml:space="preserve">            for(int j = 0; j &lt; result.size(); j++){</w:t>
+      </w:r>
+    </w:p>
+    <w:p>
+      <w:pPr>
+        <w:rPr>
+          <w:color w:val="FF0000"/>
+          <w:lang w:eastAsia="zh-CN"/>
+        </w:rPr>
+      </w:pPr>
+      <w:r>
+        <w:rPr>
+          <w:color w:val="FF0000"/>
+          <w:lang w:eastAsia="zh-CN"/>
+        </w:rPr>
+        <w:t xml:space="preserve">                if(*i &gt;= result[j].first &amp;&amp; *i &lt;= result[j].second){</w:t>
+      </w:r>
+    </w:p>
+    <w:p>
+      <w:pPr>
+        <w:rPr>
+          <w:color w:val="FF0000"/>
+          <w:lang w:eastAsia="zh-CN"/>
+        </w:rPr>
+      </w:pPr>
+      <w:r>
+        <w:rPr>
+          <w:color w:val="FF0000"/>
+          <w:lang w:eastAsia="zh-CN"/>
+        </w:rPr>
+        <w:t xml:space="preserve">                    pair&lt;int, int&gt; left, right;</w:t>
+      </w:r>
+    </w:p>
+    <w:p>
+      <w:pPr>
+        <w:rPr>
+          <w:color w:val="FF0000"/>
+          <w:lang w:eastAsia="zh-CN"/>
+        </w:rPr>
+      </w:pPr>
+      <w:r>
+        <w:rPr>
+          <w:color w:val="FF0000"/>
+          <w:lang w:eastAsia="zh-CN"/>
+        </w:rPr>
+        <w:t xml:space="preserve">                    left = make_pair(result[j].first, *i - 1);</w:t>
+      </w:r>
+    </w:p>
+    <w:p>
+      <w:pPr>
+        <w:rPr>
+          <w:color w:val="FF0000"/>
+          <w:lang w:eastAsia="zh-CN"/>
+        </w:rPr>
+      </w:pPr>
+      <w:r>
+        <w:rPr>
+          <w:color w:val="FF0000"/>
+          <w:lang w:eastAsia="zh-CN"/>
+        </w:rPr>
+        <w:t xml:space="preserve">                    right = make_pair(*i + 1, result[j].second);</w:t>
+      </w:r>
+    </w:p>
+    <w:p>
+      <w:pPr>
+        <w:rPr>
+          <w:color w:val="FF0000"/>
+          <w:lang w:eastAsia="zh-CN"/>
+        </w:rPr>
+      </w:pPr>
+      <w:r>
+        <w:rPr>
+          <w:color w:val="FF0000"/>
+          <w:lang w:eastAsia="zh-CN"/>
+        </w:rPr>
+        <w:t xml:space="preserve">                    result.erase(result.begin() + j);</w:t>
+      </w:r>
+    </w:p>
+    <w:p>
+      <w:pPr>
+        <w:rPr>
+          <w:color w:val="FF0000"/>
+          <w:lang w:eastAsia="zh-CN"/>
+        </w:rPr>
+      </w:pPr>
+      <w:r>
+        <w:rPr>
+          <w:color w:val="FF0000"/>
+          <w:lang w:eastAsia="zh-CN"/>
+        </w:rPr>
+        <w:t xml:space="preserve">                    if(left.first &lt;= left.second)</w:t>
+      </w:r>
+    </w:p>
+    <w:p>
+      <w:pPr>
+        <w:rPr>
+          <w:color w:val="FF0000"/>
+          <w:lang w:eastAsia="zh-CN"/>
+        </w:rPr>
+      </w:pPr>
+      <w:r>
+        <w:rPr>
+          <w:color w:val="FF0000"/>
+          <w:lang w:eastAsia="zh-CN"/>
+        </w:rPr>
+        <w:t xml:space="preserve">                        result.insert(result.begin() + j++, left);</w:t>
+      </w:r>
+    </w:p>
+    <w:p>
+      <w:pPr>
+        <w:rPr>
+          <w:color w:val="FF0000"/>
+          <w:lang w:eastAsia="zh-CN"/>
+        </w:rPr>
+      </w:pPr>
+      <w:r>
+        <w:rPr>
+          <w:color w:val="FF0000"/>
+          <w:lang w:eastAsia="zh-CN"/>
+        </w:rPr>
+        <w:t xml:space="preserve">                    if(right.first &lt;= right.second)</w:t>
+      </w:r>
+    </w:p>
+    <w:p>
+      <w:pPr>
+        <w:rPr>
+          <w:color w:val="FF0000"/>
+          <w:lang w:eastAsia="zh-CN"/>
+        </w:rPr>
+      </w:pPr>
+      <w:r>
+        <w:rPr>
+          <w:color w:val="FF0000"/>
+          <w:lang w:eastAsia="zh-CN"/>
+        </w:rPr>
+        <w:t xml:space="preserve">                        result.insert(result.begin() + j, right);</w:t>
+      </w:r>
+    </w:p>
+    <w:p>
+      <w:pPr>
+        <w:rPr>
+          <w:color w:val="FF0000"/>
+          <w:lang w:eastAsia="zh-CN"/>
+        </w:rPr>
+      </w:pPr>
+      <w:r>
+        <w:rPr>
+          <w:color w:val="FF0000"/>
+          <w:lang w:eastAsia="zh-CN"/>
+        </w:rPr>
+        <w:t xml:space="preserve">                    break;</w:t>
+      </w:r>
+    </w:p>
+    <w:p>
+      <w:pPr>
+        <w:rPr>
+          <w:color w:val="FF0000"/>
+          <w:lang w:eastAsia="zh-CN"/>
+        </w:rPr>
+      </w:pPr>
+      <w:r>
+        <w:rPr>
+          <w:color w:val="FF0000"/>
+          <w:lang w:eastAsia="zh-CN"/>
+        </w:rPr>
+        <w:t xml:space="preserve">                }</w:t>
+      </w:r>
+    </w:p>
+    <w:p>
+      <w:pPr>
+        <w:rPr>
+          <w:color w:val="FF0000"/>
+          <w:lang w:eastAsia="zh-CN"/>
+        </w:rPr>
+      </w:pPr>
+      <w:r>
+        <w:rPr>
+          <w:color w:val="FF0000"/>
+          <w:lang w:eastAsia="zh-CN"/>
+        </w:rPr>
+        <w:t xml:space="preserve">            }</w:t>
+      </w:r>
+    </w:p>
+    <w:p>
+      <w:pPr>
+        <w:rPr>
+          <w:color w:val="FF0000"/>
+          <w:lang w:eastAsia="zh-CN"/>
+        </w:rPr>
+      </w:pPr>
+      <w:r>
+        <w:rPr>
+          <w:color w:val="FF0000"/>
+          <w:lang w:eastAsia="zh-CN"/>
+        </w:rPr>
+        <w:t xml:space="preserve">        }</w:t>
+      </w:r>
+    </w:p>
+    <w:p>
+      <w:pPr>
+        <w:rPr>
+          <w:color w:val="FF0000"/>
+          <w:lang w:eastAsia="zh-CN"/>
+        </w:rPr>
+      </w:pPr>
+      <w:r>
+        <w:rPr>
+          <w:color w:val="FF0000"/>
+          <w:lang w:eastAsia="zh-CN"/>
+        </w:rPr>
+        <w:t xml:space="preserve">        return result[0].first;    </w:t>
+      </w:r>
+    </w:p>
+    <w:p>
+      <w:pPr>
+        <w:rPr>
+          <w:color w:val="FF0000"/>
+          <w:lang w:eastAsia="zh-CN"/>
+        </w:rPr>
+      </w:pPr>
+      <w:r>
+        <w:rPr>
+          <w:color w:val="FF0000"/>
+          <w:lang w:eastAsia="zh-CN"/>
+        </w:rPr>
+        <w:t xml:space="preserve">    }</w:t>
+      </w:r>
+    </w:p>
+    <w:p>
+      <w:pPr>
+        <w:rPr>
+          <w:rFonts w:hint="eastAsia"/>
+          <w:color w:val="FF0000"/>
+          <w:lang w:eastAsia="zh-CN"/>
+        </w:rPr>
+      </w:pPr>
+    </w:p>
+    <w:p>
+      <w:pPr>
+        <w:rPr>
+          <w:color w:val="000000" w:themeColor="text1"/>
+          <w:lang w:eastAsia="zh-CN"/>
+        </w:rPr>
+      </w:pPr>
+      <w:r>
+        <w:rPr>
+          <w:rFonts w:hint="eastAsia"/>
+          <w:color w:val="000000" w:themeColor="text1"/>
+          <w:lang w:eastAsia="zh-CN"/>
+        </w:rPr>
+        <w:t>042_TrappingRainWater 2</w:t>
+      </w:r>
+      <w:r>
+        <w:rPr>
+          <w:rFonts w:hint="eastAsia"/>
+          <w:color w:val="000000" w:themeColor="text1"/>
+          <w:lang w:eastAsia="zh-CN"/>
+        </w:rPr>
+        <w:t>Y</w:t>
+      </w:r>
+    </w:p>
+    <w:p>
+      <w:pPr>
+        <w:rPr>
+          <w:rFonts w:hint="eastAsia"/>
+          <w:color w:val="000000" w:themeColor="text1"/>
+          <w:lang w:eastAsia="zh-CN"/>
+        </w:rPr>
+      </w:pPr>
+      <w:r>
+        <w:rPr>
+          <w:rFonts w:hint="eastAsia"/>
+          <w:color w:val="000000" w:themeColor="text1"/>
+          <w:lang w:eastAsia="zh-CN"/>
+        </w:rPr>
+        <w:t>1 WA Forgot when size is 0, couldn</w:t>
+      </w:r>
+      <w:r>
+        <w:rPr>
+          <w:color w:val="000000" w:themeColor="text1"/>
+          <w:lang w:eastAsia="zh-CN"/>
+        </w:rPr>
+        <w:t>’</w:t>
+      </w:r>
+      <w:r>
+        <w:rPr>
+          <w:rFonts w:hint="eastAsia"/>
+          <w:color w:val="000000" w:themeColor="text1"/>
+          <w:lang w:eastAsia="zh-CN"/>
+        </w:rPr>
+        <w:t>t initialize.</w:t>
       </w:r>
       <w:bookmarkStart w:id="0" w:name="_GoBack"/>
       <w:bookmarkEnd w:id="0"/>
@@ -2882,18 +3353,347 @@
     <w:p>
       <w:pPr>
         <w:rPr>
-          <w:rFonts w:hint="eastAsia"/>
-          <w:color w:val="000000" w:themeColor="text1"/>
-          <w:lang w:eastAsia="zh-CN"/>
-        </w:rPr>
-      </w:pPr>
-      <w:r>
-        <w:rPr>
-          <w:rFonts w:hint="eastAsia"/>
-          <w:color w:val="000000" w:themeColor="text1"/>
-          <w:lang w:eastAsia="zh-CN"/>
-        </w:rPr>
-        <w:t>2Y DFS</w:t>
+          <w:color w:val="FF0000"/>
+          <w:lang w:eastAsia="zh-CN"/>
+        </w:rPr>
+      </w:pPr>
+      <w:r>
+        <w:rPr>
+          <w:color w:val="FF0000"/>
+          <w:lang w:eastAsia="zh-CN"/>
+        </w:rPr>
+        <w:t>while(last &lt; height.size() - 1){</w:t>
+      </w:r>
+    </w:p>
+    <w:p>
+      <w:pPr>
+        <w:rPr>
+          <w:color w:val="FF0000"/>
+          <w:lang w:eastAsia="zh-CN"/>
+        </w:rPr>
+      </w:pPr>
+      <w:r>
+        <w:rPr>
+          <w:color w:val="FF0000"/>
+          <w:lang w:eastAsia="zh-CN"/>
+        </w:rPr>
+        <w:t xml:space="preserve">            int i;</w:t>
+      </w:r>
+    </w:p>
+    <w:p>
+      <w:pPr>
+        <w:rPr>
+          <w:color w:val="FF0000"/>
+          <w:lang w:eastAsia="zh-CN"/>
+        </w:rPr>
+      </w:pPr>
+      <w:r>
+        <w:rPr>
+          <w:color w:val="FF0000"/>
+          <w:lang w:eastAsia="zh-CN"/>
+        </w:rPr>
+        <w:t xml:space="preserve">            for(i = last + 1; i &lt; height.size(); i++){</w:t>
+      </w:r>
+    </w:p>
+    <w:p>
+      <w:pPr>
+        <w:rPr>
+          <w:color w:val="FF0000"/>
+          <w:lang w:eastAsia="zh-CN"/>
+        </w:rPr>
+      </w:pPr>
+      <w:r>
+        <w:rPr>
+          <w:color w:val="FF0000"/>
+          <w:lang w:eastAsia="zh-CN"/>
+        </w:rPr>
+        <w:t xml:space="preserve">                if(height[i] &gt;= lastHeight)</w:t>
+      </w:r>
+    </w:p>
+    <w:p>
+      <w:pPr>
+        <w:rPr>
+          <w:color w:val="FF0000"/>
+          <w:lang w:eastAsia="zh-CN"/>
+        </w:rPr>
+      </w:pPr>
+      <w:r>
+        <w:rPr>
+          <w:color w:val="FF0000"/>
+          <w:lang w:eastAsia="zh-CN"/>
+        </w:rPr>
+        <w:t xml:space="preserve">                    if(lastHeight == 0){</w:t>
+      </w:r>
+    </w:p>
+    <w:p>
+      <w:pPr>
+        <w:rPr>
+          <w:color w:val="FF0000"/>
+          <w:lang w:eastAsia="zh-CN"/>
+        </w:rPr>
+      </w:pPr>
+      <w:r>
+        <w:rPr>
+          <w:color w:val="FF0000"/>
+          <w:lang w:eastAsia="zh-CN"/>
+        </w:rPr>
+        <w:t xml:space="preserve">                        lastHeight = height[i];</w:t>
+      </w:r>
+    </w:p>
+    <w:p>
+      <w:pPr>
+        <w:rPr>
+          <w:color w:val="FF0000"/>
+          <w:lang w:eastAsia="zh-CN"/>
+        </w:rPr>
+      </w:pPr>
+      <w:r>
+        <w:rPr>
+          <w:color w:val="FF0000"/>
+          <w:lang w:eastAsia="zh-CN"/>
+        </w:rPr>
+        <w:t xml:space="preserve">                        last = i;</w:t>
+      </w:r>
+    </w:p>
+    <w:p>
+      <w:pPr>
+        <w:rPr>
+          <w:color w:val="FF0000"/>
+          <w:lang w:eastAsia="zh-CN"/>
+        </w:rPr>
+      </w:pPr>
+      <w:r>
+        <w:rPr>
+          <w:color w:val="FF0000"/>
+          <w:lang w:eastAsia="zh-CN"/>
+        </w:rPr>
+        <w:t xml:space="preserve">                    } else {</w:t>
+      </w:r>
+    </w:p>
+    <w:p>
+      <w:pPr>
+        <w:rPr>
+          <w:color w:val="FF0000"/>
+          <w:lang w:eastAsia="zh-CN"/>
+        </w:rPr>
+      </w:pPr>
+      <w:r>
+        <w:rPr>
+          <w:color w:val="FF0000"/>
+          <w:lang w:eastAsia="zh-CN"/>
+        </w:rPr>
+        <w:t xml:space="preserve">                        for(int j = last + 1; j &lt; i; j++){</w:t>
+      </w:r>
+    </w:p>
+    <w:p>
+      <w:pPr>
+        <w:rPr>
+          <w:color w:val="FF0000"/>
+          <w:lang w:eastAsia="zh-CN"/>
+        </w:rPr>
+      </w:pPr>
+      <w:r>
+        <w:rPr>
+          <w:color w:val="FF0000"/>
+          <w:lang w:eastAsia="zh-CN"/>
+        </w:rPr>
+        <w:t xml:space="preserve">                            result += lastHeight - height[j];</w:t>
+      </w:r>
+    </w:p>
+    <w:p>
+      <w:pPr>
+        <w:rPr>
+          <w:color w:val="FF0000"/>
+          <w:lang w:eastAsia="zh-CN"/>
+        </w:rPr>
+      </w:pPr>
+      <w:r>
+        <w:rPr>
+          <w:color w:val="FF0000"/>
+          <w:lang w:eastAsia="zh-CN"/>
+        </w:rPr>
+        <w:t xml:space="preserve">                        }</w:t>
+      </w:r>
+    </w:p>
+    <w:p>
+      <w:pPr>
+        <w:rPr>
+          <w:color w:val="FF0000"/>
+          <w:lang w:eastAsia="zh-CN"/>
+        </w:rPr>
+      </w:pPr>
+      <w:r>
+        <w:rPr>
+          <w:color w:val="FF0000"/>
+          <w:lang w:eastAsia="zh-CN"/>
+        </w:rPr>
+        <w:t xml:space="preserve">                        last = i;</w:t>
+      </w:r>
+    </w:p>
+    <w:p>
+      <w:pPr>
+        <w:rPr>
+          <w:color w:val="FF0000"/>
+          <w:lang w:eastAsia="zh-CN"/>
+        </w:rPr>
+      </w:pPr>
+      <w:r>
+        <w:rPr>
+          <w:color w:val="FF0000"/>
+          <w:lang w:eastAsia="zh-CN"/>
+        </w:rPr>
+        <w:t xml:space="preserve">                        lastHeight = height[last];</w:t>
+      </w:r>
+    </w:p>
+    <w:p>
+      <w:pPr>
+        <w:rPr>
+          <w:color w:val="FF0000"/>
+          <w:lang w:eastAsia="zh-CN"/>
+        </w:rPr>
+      </w:pPr>
+      <w:r>
+        <w:rPr>
+          <w:color w:val="FF0000"/>
+          <w:lang w:eastAsia="zh-CN"/>
+        </w:rPr>
+        <w:t xml:space="preserve">                        break;</w:t>
+      </w:r>
+    </w:p>
+    <w:p>
+      <w:pPr>
+        <w:rPr>
+          <w:color w:val="FF0000"/>
+          <w:lang w:eastAsia="zh-CN"/>
+        </w:rPr>
+      </w:pPr>
+      <w:r>
+        <w:rPr>
+          <w:color w:val="FF0000"/>
+          <w:lang w:eastAsia="zh-CN"/>
+        </w:rPr>
+        <w:t xml:space="preserve">                    }</w:t>
+      </w:r>
+    </w:p>
+    <w:p>
+      <w:pPr>
+        <w:rPr>
+          <w:color w:val="FF0000"/>
+          <w:lang w:eastAsia="zh-CN"/>
+        </w:rPr>
+      </w:pPr>
+      <w:r>
+        <w:rPr>
+          <w:color w:val="FF0000"/>
+          <w:lang w:eastAsia="zh-CN"/>
+        </w:rPr>
+        <w:t xml:space="preserve">                else</w:t>
+      </w:r>
+    </w:p>
+    <w:p>
+      <w:pPr>
+        <w:rPr>
+          <w:color w:val="FF0000"/>
+          <w:lang w:eastAsia="zh-CN"/>
+        </w:rPr>
+      </w:pPr>
+      <w:r>
+        <w:rPr>
+          <w:color w:val="FF0000"/>
+          <w:lang w:eastAsia="zh-CN"/>
+        </w:rPr>
+        <w:t xml:space="preserve">                    continue;</w:t>
+      </w:r>
+    </w:p>
+    <w:p>
+      <w:pPr>
+        <w:rPr>
+          <w:color w:val="FF0000"/>
+          <w:lang w:eastAsia="zh-CN"/>
+        </w:rPr>
+      </w:pPr>
+      <w:r>
+        <w:rPr>
+          <w:color w:val="FF0000"/>
+          <w:lang w:eastAsia="zh-CN"/>
+        </w:rPr>
+        <w:t xml:space="preserve">            }</w:t>
+      </w:r>
+    </w:p>
+    <w:p>
+      <w:pPr>
+        <w:rPr>
+          <w:color w:val="FF0000"/>
+          <w:lang w:eastAsia="zh-CN"/>
+        </w:rPr>
+      </w:pPr>
+      <w:r>
+        <w:rPr>
+          <w:color w:val="FF0000"/>
+          <w:lang w:eastAsia="zh-CN"/>
+        </w:rPr>
+        <w:t xml:space="preserve"> </w:t>
+      </w:r>
+    </w:p>
+    <w:p>
+      <w:pPr>
+        <w:rPr>
+          <w:color w:val="FF0000"/>
+          <w:lang w:eastAsia="zh-CN"/>
+        </w:rPr>
+      </w:pPr>
+      <w:r>
+        <w:rPr>
+          <w:color w:val="FF0000"/>
+          <w:lang w:eastAsia="zh-CN"/>
+        </w:rPr>
+        <w:t xml:space="preserve">            if(i == height.size()){</w:t>
+      </w:r>
+    </w:p>
+    <w:p>
+      <w:pPr>
+        <w:rPr>
+          <w:color w:val="FF0000"/>
+          <w:lang w:eastAsia="zh-CN"/>
+        </w:rPr>
+      </w:pPr>
+      <w:r>
+        <w:rPr>
+          <w:color w:val="FF0000"/>
+          <w:lang w:eastAsia="zh-CN"/>
+        </w:rPr>
+        <w:t xml:space="preserve">                lastHeight--;</w:t>
+      </w:r>
+    </w:p>
+    <w:p>
+      <w:pPr>
+        <w:rPr>
+          <w:color w:val="FF0000"/>
+          <w:lang w:eastAsia="zh-CN"/>
+        </w:rPr>
+      </w:pPr>
+      <w:r>
+        <w:rPr>
+          <w:color w:val="FF0000"/>
+          <w:lang w:eastAsia="zh-CN"/>
+        </w:rPr>
+        <w:t xml:space="preserve">            }</w:t>
+      </w:r>
+    </w:p>
+    <w:p>
+      <w:pPr>
+        <w:rPr>
+          <w:rFonts w:hint="eastAsia"/>
+          <w:color w:val="FF0000"/>
+          <w:lang w:eastAsia="zh-CN"/>
+        </w:rPr>
+      </w:pPr>
+      <w:r>
+        <w:rPr>
+          <w:color w:val="FF0000"/>
+          <w:lang w:eastAsia="zh-CN"/>
+        </w:rPr>
+        <w:t xml:space="preserve">        }</w:t>
       </w:r>
     </w:p>
     <w:sectPr>

</xml_diff>

<commit_message>
Solved problem 052 in a short time
</commit_message>
<xml_diff>
--- a/Leetcode Log.docx
+++ b/Leetcode Log.docx
@@ -12,6 +12,7 @@
           <w:lang w:eastAsia="zh-CN"/>
         </w:rPr>
       </w:pPr>
+      <w:proofErr w:type="spellStart"/>
       <w:r>
         <w:rPr>
           <w:rFonts w:ascii="SimHei" w:eastAsia="SimHei" w:hAnsi="SimHei"/>
@@ -21,6 +22,7 @@
         </w:rPr>
         <w:t>Leetcode</w:t>
       </w:r>
+      <w:proofErr w:type="spellEnd"/>
       <w:r>
         <w:rPr>
           <w:rFonts w:ascii="SimHei" w:eastAsia="SimHei" w:hAnsi="SimHei"/>
@@ -104,7 +106,21 @@
         <w:rPr>
           <w:lang w:eastAsia="zh-CN"/>
         </w:rPr>
-        <w:t xml:space="preserve"> Given a series of numbers and a target. The problems requires to get the index of the two numbers whose sum is the target.</w:t>
+        <w:t xml:space="preserve"> Given a series of numbers and a target. The problems </w:t>
+      </w:r>
+      <w:proofErr w:type="gramStart"/>
+      <w:r>
+        <w:rPr>
+          <w:lang w:eastAsia="zh-CN"/>
+        </w:rPr>
+        <w:t>requires</w:t>
+      </w:r>
+      <w:proofErr w:type="gramEnd"/>
+      <w:r>
+        <w:rPr>
+          <w:lang w:eastAsia="zh-CN"/>
+        </w:rPr>
+        <w:t xml:space="preserve"> to get the index of the two numbers whose sum is the target.</w:t>
       </w:r>
     </w:p>
     <w:p>
@@ -188,7 +204,35 @@
         <w:rPr>
           <w:lang w:eastAsia="zh-CN"/>
         </w:rPr>
-        <w:t>” at the end of the function. Though I passed the test on my computer, but got an compilation error on leetcode because under some circumstances there will be no return value even if the problem told us there must be exactly one solution. The same error may happen if we don't write a return line after “else”.</w:t>
+        <w:t xml:space="preserve">” at the end of the function. Though I passed the test on my computer, but got </w:t>
+      </w:r>
+      <w:proofErr w:type="gramStart"/>
+      <w:r>
+        <w:rPr>
+          <w:lang w:eastAsia="zh-CN"/>
+        </w:rPr>
+        <w:t>an</w:t>
+      </w:r>
+      <w:proofErr w:type="gramEnd"/>
+      <w:r>
+        <w:rPr>
+          <w:lang w:eastAsia="zh-CN"/>
+        </w:rPr>
+        <w:t xml:space="preserve"> compilation error on </w:t>
+      </w:r>
+      <w:proofErr w:type="spellStart"/>
+      <w:r>
+        <w:rPr>
+          <w:lang w:eastAsia="zh-CN"/>
+        </w:rPr>
+        <w:t>leetcode</w:t>
+      </w:r>
+      <w:proofErr w:type="spellEnd"/>
+      <w:r>
+        <w:rPr>
+          <w:lang w:eastAsia="zh-CN"/>
+        </w:rPr>
+        <w:t xml:space="preserve"> because under some circumstances there will be no return value even if the problem told us there must be exactly one solution. The same error may happen if we don't write a return line after “else”.</w:t>
       </w:r>
     </w:p>
     <w:p>
@@ -233,8 +277,18 @@
           <w:color w:val="FF0000"/>
           <w:lang w:eastAsia="zh-CN"/>
         </w:rPr>
-        <w:t xml:space="preserve"> map we could reduce the time complexity of find the position to O(</w:t>
-      </w:r>
+        <w:t xml:space="preserve"> map we could reduce the time complexity of find the position to </w:t>
+      </w:r>
+      <w:proofErr w:type="gramStart"/>
+      <w:r>
+        <w:rPr>
+          <w:rFonts w:hint="eastAsia"/>
+          <w:color w:val="FF0000"/>
+          <w:lang w:eastAsia="zh-CN"/>
+        </w:rPr>
+        <w:t>O(</w:t>
+      </w:r>
+      <w:proofErr w:type="gramEnd"/>
       <w:r>
         <w:rPr>
           <w:color w:val="FF0000"/>
@@ -467,7 +521,23 @@
           <w:color w:val="000000" w:themeColor="text1"/>
           <w:lang w:eastAsia="zh-CN"/>
         </w:rPr>
-        <w:t>forget to consider when numRows == 1.</w:t>
+        <w:t xml:space="preserve">forget to consider when </w:t>
+      </w:r>
+      <w:proofErr w:type="spellStart"/>
+      <w:r>
+        <w:rPr>
+          <w:color w:val="000000" w:themeColor="text1"/>
+          <w:lang w:eastAsia="zh-CN"/>
+        </w:rPr>
+        <w:t>numRows</w:t>
+      </w:r>
+      <w:proofErr w:type="spellEnd"/>
+      <w:r>
+        <w:rPr>
+          <w:color w:val="000000" w:themeColor="text1"/>
+          <w:lang w:eastAsia="zh-CN"/>
+        </w:rPr>
+        <w:t xml:space="preserve"> == 1.</w:t>
       </w:r>
     </w:p>
     <w:p>
@@ -637,16 +707,51 @@
           <w:color w:val="000000" w:themeColor="text1"/>
           <w:lang w:eastAsia="zh-CN"/>
         </w:rPr>
-        <w:t>Consider WhiteSpaces at the beginning.</w:t>
-      </w:r>
-      <w:r>
-        <w:rPr>
-          <w:rFonts w:hint="eastAsia"/>
-          <w:color w:val="000000" w:themeColor="text1"/>
-          <w:lang w:eastAsia="zh-CN"/>
-        </w:rPr>
         <w:t xml:space="preserve">Consider </w:t>
       </w:r>
+      <w:proofErr w:type="spellStart"/>
+      <w:r>
+        <w:rPr>
+          <w:color w:val="000000" w:themeColor="text1"/>
+          <w:lang w:eastAsia="zh-CN"/>
+        </w:rPr>
+        <w:t>WhiteSpaces</w:t>
+      </w:r>
+      <w:proofErr w:type="spellEnd"/>
+      <w:r>
+        <w:rPr>
+          <w:color w:val="000000" w:themeColor="text1"/>
+          <w:lang w:eastAsia="zh-CN"/>
+        </w:rPr>
+        <w:t xml:space="preserve"> at the </w:t>
+      </w:r>
+      <w:proofErr w:type="spellStart"/>
+      <w:proofErr w:type="gramStart"/>
+      <w:r>
+        <w:rPr>
+          <w:color w:val="000000" w:themeColor="text1"/>
+          <w:lang w:eastAsia="zh-CN"/>
+        </w:rPr>
+        <w:t>beginning.</w:t>
+      </w:r>
+      <w:r>
+        <w:rPr>
+          <w:rFonts w:hint="eastAsia"/>
+          <w:color w:val="000000" w:themeColor="text1"/>
+          <w:lang w:eastAsia="zh-CN"/>
+        </w:rPr>
+        <w:t>Consider</w:t>
+      </w:r>
+      <w:proofErr w:type="spellEnd"/>
+      <w:proofErr w:type="gramEnd"/>
+      <w:r>
+        <w:rPr>
+          <w:rFonts w:hint="eastAsia"/>
+          <w:color w:val="000000" w:themeColor="text1"/>
+          <w:lang w:eastAsia="zh-CN"/>
+        </w:rPr>
+        <w:t xml:space="preserve"> </w:t>
+      </w:r>
       <w:r>
         <w:rPr>
           <w:color w:val="000000" w:themeColor="text1"/>
@@ -660,7 +765,25 @@
           <w:color w:val="000000" w:themeColor="text1"/>
           <w:lang w:eastAsia="zh-CN"/>
         </w:rPr>
-        <w:t xml:space="preserve"> Finally you have to consider the overload of MAX_INT and MIN_INT.</w:t>
+        <w:t xml:space="preserve"> </w:t>
+      </w:r>
+      <w:proofErr w:type="gramStart"/>
+      <w:r>
+        <w:rPr>
+          <w:rFonts w:hint="eastAsia"/>
+          <w:color w:val="000000" w:themeColor="text1"/>
+          <w:lang w:eastAsia="zh-CN"/>
+        </w:rPr>
+        <w:t>Finally</w:t>
+      </w:r>
+      <w:proofErr w:type="gramEnd"/>
+      <w:r>
+        <w:rPr>
+          <w:rFonts w:hint="eastAsia"/>
+          <w:color w:val="000000" w:themeColor="text1"/>
+          <w:lang w:eastAsia="zh-CN"/>
+        </w:rPr>
+        <w:t xml:space="preserve"> you have to consider the overload of MAX_INT and MIN_INT.</w:t>
       </w:r>
     </w:p>
     <w:p>
@@ -945,7 +1068,32 @@
           <w:color w:val="000000" w:themeColor="text1"/>
           <w:lang w:eastAsia="zh-CN"/>
         </w:rPr>
-        <w:t>First, consider p[p_index + 1] is ‘*’;</w:t>
+        <w:t xml:space="preserve">First, consider </w:t>
+      </w:r>
+      <w:proofErr w:type="gramStart"/>
+      <w:r>
+        <w:rPr>
+          <w:color w:val="000000" w:themeColor="text1"/>
+          <w:lang w:eastAsia="zh-CN"/>
+        </w:rPr>
+        <w:t>p[</w:t>
+      </w:r>
+      <w:proofErr w:type="spellStart"/>
+      <w:proofErr w:type="gramEnd"/>
+      <w:r>
+        <w:rPr>
+          <w:color w:val="000000" w:themeColor="text1"/>
+          <w:lang w:eastAsia="zh-CN"/>
+        </w:rPr>
+        <w:t>p_index</w:t>
+      </w:r>
+      <w:proofErr w:type="spellEnd"/>
+      <w:r>
+        <w:rPr>
+          <w:color w:val="000000" w:themeColor="text1"/>
+          <w:lang w:eastAsia="zh-CN"/>
+        </w:rPr>
+        <w:t xml:space="preserve"> + 1] is ‘*’;</w:t>
       </w:r>
     </w:p>
     <w:p>
@@ -1064,7 +1212,23 @@
           <w:color w:val="000000" w:themeColor="text1"/>
           <w:lang w:eastAsia="zh-CN"/>
         </w:rPr>
-        <w:t xml:space="preserve"> or else(Add all together).</w:t>
+        <w:t xml:space="preserve"> or </w:t>
+      </w:r>
+      <w:proofErr w:type="gramStart"/>
+      <w:r>
+        <w:rPr>
+          <w:color w:val="000000" w:themeColor="text1"/>
+          <w:lang w:eastAsia="zh-CN"/>
+        </w:rPr>
+        <w:t>else(</w:t>
+      </w:r>
+      <w:proofErr w:type="gramEnd"/>
+      <w:r>
+        <w:rPr>
+          <w:color w:val="000000" w:themeColor="text1"/>
+          <w:lang w:eastAsia="zh-CN"/>
+        </w:rPr>
+        <w:t>Add all together).</w:t>
       </w:r>
     </w:p>
     <w:p>
@@ -1180,7 +1344,25 @@
           <w:color w:val="000000" w:themeColor="text1"/>
           <w:lang w:eastAsia="zh-CN"/>
         </w:rPr>
-        <w:t>2 TLE Hashmap O(</w:t>
+        <w:t xml:space="preserve">2 TLE </w:t>
+      </w:r>
+      <w:proofErr w:type="spellStart"/>
+      <w:r>
+        <w:rPr>
+          <w:rFonts w:hint="eastAsia"/>
+          <w:color w:val="000000" w:themeColor="text1"/>
+          <w:lang w:eastAsia="zh-CN"/>
+        </w:rPr>
+        <w:t>Hashmap</w:t>
+      </w:r>
+      <w:proofErr w:type="spellEnd"/>
+      <w:r>
+        <w:rPr>
+          <w:rFonts w:hint="eastAsia"/>
+          <w:color w:val="000000" w:themeColor="text1"/>
+          <w:lang w:eastAsia="zh-CN"/>
+        </w:rPr>
+        <w:t xml:space="preserve"> O(</w:t>
       </w:r>
       <w:r>
         <w:rPr>
@@ -1319,15 +1501,65 @@
           <w:color w:val="FF0000"/>
           <w:lang w:eastAsia="zh-CN"/>
         </w:rPr>
-        <w:t xml:space="preserve">The best way to solve this problem is to set two pointer at the begining. The </w:t>
-      </w:r>
-      <w:r>
-        <w:rPr>
-          <w:rFonts w:hint="eastAsia"/>
-          <w:color w:val="FF0000"/>
-          <w:lang w:eastAsia="zh-CN"/>
-        </w:rPr>
-        <w:t xml:space="preserve">first one go n steps first and then they </w:t>
+        <w:t xml:space="preserve">The best way to solve this problem is to set two </w:t>
+      </w:r>
+      <w:proofErr w:type="gramStart"/>
+      <w:r>
+        <w:rPr>
+          <w:color w:val="FF0000"/>
+          <w:lang w:eastAsia="zh-CN"/>
+        </w:rPr>
+        <w:t>pointer</w:t>
+      </w:r>
+      <w:proofErr w:type="gramEnd"/>
+      <w:r>
+        <w:rPr>
+          <w:color w:val="FF0000"/>
+          <w:lang w:eastAsia="zh-CN"/>
+        </w:rPr>
+        <w:t xml:space="preserve"> at the </w:t>
+      </w:r>
+      <w:proofErr w:type="spellStart"/>
+      <w:r>
+        <w:rPr>
+          <w:color w:val="FF0000"/>
+          <w:lang w:eastAsia="zh-CN"/>
+        </w:rPr>
+        <w:t>begining</w:t>
+      </w:r>
+      <w:proofErr w:type="spellEnd"/>
+      <w:r>
+        <w:rPr>
+          <w:color w:val="FF0000"/>
+          <w:lang w:eastAsia="zh-CN"/>
+        </w:rPr>
+        <w:t xml:space="preserve">. The </w:t>
+      </w:r>
+      <w:r>
+        <w:rPr>
+          <w:rFonts w:hint="eastAsia"/>
+          <w:color w:val="FF0000"/>
+          <w:lang w:eastAsia="zh-CN"/>
+        </w:rPr>
+        <w:t xml:space="preserve">first one </w:t>
+      </w:r>
+      <w:proofErr w:type="gramStart"/>
+      <w:r>
+        <w:rPr>
+          <w:rFonts w:hint="eastAsia"/>
+          <w:color w:val="FF0000"/>
+          <w:lang w:eastAsia="zh-CN"/>
+        </w:rPr>
+        <w:t>go</w:t>
+      </w:r>
+      <w:proofErr w:type="gramEnd"/>
+      <w:r>
+        <w:rPr>
+          <w:rFonts w:hint="eastAsia"/>
+          <w:color w:val="FF0000"/>
+          <w:lang w:eastAsia="zh-CN"/>
+        </w:rPr>
+        <w:t xml:space="preserve"> n steps first and then they </w:t>
       </w:r>
       <w:r>
         <w:rPr>
@@ -1455,7 +1687,23 @@
           <w:color w:val="000000" w:themeColor="text1"/>
           <w:lang w:eastAsia="zh-CN"/>
         </w:rPr>
-        <w:t>Use MergeTwoSortedLists n times.</w:t>
+        <w:t xml:space="preserve">Use </w:t>
+      </w:r>
+      <w:proofErr w:type="spellStart"/>
+      <w:r>
+        <w:rPr>
+          <w:color w:val="000000" w:themeColor="text1"/>
+          <w:lang w:eastAsia="zh-CN"/>
+        </w:rPr>
+        <w:t>MergeTwoSortedLists</w:t>
+      </w:r>
+      <w:proofErr w:type="spellEnd"/>
+      <w:r>
+        <w:rPr>
+          <w:color w:val="000000" w:themeColor="text1"/>
+          <w:lang w:eastAsia="zh-CN"/>
+        </w:rPr>
+        <w:t xml:space="preserve"> n times.</w:t>
       </w:r>
     </w:p>
     <w:p>
@@ -1497,22 +1745,63 @@
           <w:color w:val="000000" w:themeColor="text1"/>
           <w:lang w:eastAsia="zh-CN"/>
         </w:rPr>
-        <w:t>022_GenerateParentheses nWA</w:t>
-      </w:r>
-    </w:p>
-    <w:p>
-      <w:pPr>
-        <w:rPr>
-          <w:color w:val="000000" w:themeColor="text1"/>
-          <w:lang w:eastAsia="zh-CN"/>
-        </w:rPr>
-      </w:pPr>
-      <w:r>
-        <w:rPr>
-          <w:color w:val="000000" w:themeColor="text1"/>
-          <w:lang w:eastAsia="zh-CN"/>
-        </w:rPr>
-        <w:t>The parentheses follow the rule that if the unpaired left ones are zero, you couldn’t put a right one. Besides, if n * 2 - pos == leftn, then you can only put right ones.</w:t>
+        <w:t xml:space="preserve">022_GenerateParentheses </w:t>
+      </w:r>
+      <w:proofErr w:type="spellStart"/>
+      <w:r>
+        <w:rPr>
+          <w:color w:val="000000" w:themeColor="text1"/>
+          <w:lang w:eastAsia="zh-CN"/>
+        </w:rPr>
+        <w:t>nWA</w:t>
+      </w:r>
+      <w:proofErr w:type="spellEnd"/>
+    </w:p>
+    <w:p>
+      <w:pPr>
+        <w:rPr>
+          <w:color w:val="000000" w:themeColor="text1"/>
+          <w:lang w:eastAsia="zh-CN"/>
+        </w:rPr>
+      </w:pPr>
+      <w:r>
+        <w:rPr>
+          <w:color w:val="000000" w:themeColor="text1"/>
+          <w:lang w:eastAsia="zh-CN"/>
+        </w:rPr>
+        <w:t xml:space="preserve">The parentheses follow the rule that if the unpaired left ones are zero, you couldn’t put a right one. Besides, if n * 2 - </w:t>
+      </w:r>
+      <w:proofErr w:type="spellStart"/>
+      <w:r>
+        <w:rPr>
+          <w:color w:val="000000" w:themeColor="text1"/>
+          <w:lang w:eastAsia="zh-CN"/>
+        </w:rPr>
+        <w:t>pos</w:t>
+      </w:r>
+      <w:proofErr w:type="spellEnd"/>
+      <w:r>
+        <w:rPr>
+          <w:color w:val="000000" w:themeColor="text1"/>
+          <w:lang w:eastAsia="zh-CN"/>
+        </w:rPr>
+        <w:t xml:space="preserve"> == </w:t>
+      </w:r>
+      <w:proofErr w:type="spellStart"/>
+      <w:r>
+        <w:rPr>
+          <w:color w:val="000000" w:themeColor="text1"/>
+          <w:lang w:eastAsia="zh-CN"/>
+        </w:rPr>
+        <w:t>leftn</w:t>
+      </w:r>
+      <w:proofErr w:type="spellEnd"/>
+      <w:r>
+        <w:rPr>
+          <w:color w:val="000000" w:themeColor="text1"/>
+          <w:lang w:eastAsia="zh-CN"/>
+        </w:rPr>
+        <w:t>, then you can only put right ones.</w:t>
       </w:r>
     </w:p>
     <w:p>
@@ -1612,7 +1901,23 @@
           <w:color w:val="000000" w:themeColor="text1"/>
           <w:lang w:eastAsia="zh-CN"/>
         </w:rPr>
-        <w:t>028_ImplementStrStr() 1Y</w:t>
+        <w:t>028_</w:t>
+      </w:r>
+      <w:proofErr w:type="gramStart"/>
+      <w:r>
+        <w:rPr>
+          <w:color w:val="000000" w:themeColor="text1"/>
+          <w:lang w:eastAsia="zh-CN"/>
+        </w:rPr>
+        <w:t>ImplementStrStr(</w:t>
+      </w:r>
+      <w:proofErr w:type="gramEnd"/>
+      <w:r>
+        <w:rPr>
+          <w:color w:val="000000" w:themeColor="text1"/>
+          <w:lang w:eastAsia="zh-CN"/>
+        </w:rPr>
+        <w:t>) 1Y</w:t>
       </w:r>
     </w:p>
     <w:p>
@@ -1744,12 +2049,53 @@
           <w:lang w:eastAsia="zh-CN"/>
         </w:rPr>
       </w:pPr>
-      <w:r>
-        <w:rPr>
-          <w:color w:val="FF0000"/>
-          <w:lang w:eastAsia="zh-CN"/>
-        </w:rPr>
-        <w:t>for(auto first = nums.end() - 2; first &gt;= nums.begin(); first--){</w:t>
+      <w:proofErr w:type="gramStart"/>
+      <w:r>
+        <w:rPr>
+          <w:color w:val="FF0000"/>
+          <w:lang w:eastAsia="zh-CN"/>
+        </w:rPr>
+        <w:t>for(</w:t>
+      </w:r>
+      <w:proofErr w:type="gramEnd"/>
+      <w:r>
+        <w:rPr>
+          <w:color w:val="FF0000"/>
+          <w:lang w:eastAsia="zh-CN"/>
+        </w:rPr>
+        <w:t xml:space="preserve">auto first = </w:t>
+      </w:r>
+      <w:proofErr w:type="spellStart"/>
+      <w:r>
+        <w:rPr>
+          <w:color w:val="FF0000"/>
+          <w:lang w:eastAsia="zh-CN"/>
+        </w:rPr>
+        <w:t>nums.end</w:t>
+      </w:r>
+      <w:proofErr w:type="spellEnd"/>
+      <w:r>
+        <w:rPr>
+          <w:color w:val="FF0000"/>
+          <w:lang w:eastAsia="zh-CN"/>
+        </w:rPr>
+        <w:t xml:space="preserve">() - 2; first &gt;= </w:t>
+      </w:r>
+      <w:proofErr w:type="spellStart"/>
+      <w:r>
+        <w:rPr>
+          <w:color w:val="FF0000"/>
+          <w:lang w:eastAsia="zh-CN"/>
+        </w:rPr>
+        <w:t>nums.begin</w:t>
+      </w:r>
+      <w:proofErr w:type="spellEnd"/>
+      <w:r>
+        <w:rPr>
+          <w:color w:val="FF0000"/>
+          <w:lang w:eastAsia="zh-CN"/>
+        </w:rPr>
+        <w:t>(); first--){</w:t>
       </w:r>
     </w:p>
     <w:p>
@@ -1760,12 +2106,37 @@
           <w:lang w:eastAsia="zh-CN"/>
         </w:rPr>
       </w:pPr>
-      <w:r>
-        <w:rPr>
-          <w:color w:val="FF0000"/>
-          <w:lang w:eastAsia="zh-CN"/>
-        </w:rPr>
-        <w:t>for(auto last = nums.end() - 1; last != first; last--){</w:t>
+      <w:proofErr w:type="gramStart"/>
+      <w:r>
+        <w:rPr>
+          <w:color w:val="FF0000"/>
+          <w:lang w:eastAsia="zh-CN"/>
+        </w:rPr>
+        <w:t>for(</w:t>
+      </w:r>
+      <w:proofErr w:type="gramEnd"/>
+      <w:r>
+        <w:rPr>
+          <w:color w:val="FF0000"/>
+          <w:lang w:eastAsia="zh-CN"/>
+        </w:rPr>
+        <w:t xml:space="preserve">auto last = </w:t>
+      </w:r>
+      <w:proofErr w:type="spellStart"/>
+      <w:r>
+        <w:rPr>
+          <w:color w:val="FF0000"/>
+          <w:lang w:eastAsia="zh-CN"/>
+        </w:rPr>
+        <w:t>nums.end</w:t>
+      </w:r>
+      <w:proofErr w:type="spellEnd"/>
+      <w:r>
+        <w:rPr>
+          <w:color w:val="FF0000"/>
+          <w:lang w:eastAsia="zh-CN"/>
+        </w:rPr>
+        <w:t>() - 1; last != first; last--){</w:t>
       </w:r>
     </w:p>
     <w:p>
@@ -1788,7 +2159,22 @@
           <w:lang w:eastAsia="zh-CN"/>
         </w:rPr>
         <w:tab/>
-        <w:t>if(*last &gt; *first){</w:t>
+      </w:r>
+      <w:proofErr w:type="gramStart"/>
+      <w:r>
+        <w:rPr>
+          <w:color w:val="FF0000"/>
+          <w:lang w:eastAsia="zh-CN"/>
+        </w:rPr>
+        <w:t>if(</w:t>
+      </w:r>
+      <w:proofErr w:type="gramEnd"/>
+      <w:r>
+        <w:rPr>
+          <w:color w:val="FF0000"/>
+          <w:lang w:eastAsia="zh-CN"/>
+        </w:rPr>
+        <w:t>*last &gt; *first){</w:t>
       </w:r>
     </w:p>
     <w:p>
@@ -1818,7 +2204,22 @@
           <w:lang w:eastAsia="zh-CN"/>
         </w:rPr>
         <w:tab/>
-        <w:t>swap(*last, *first);</w:t>
+      </w:r>
+      <w:proofErr w:type="gramStart"/>
+      <w:r>
+        <w:rPr>
+          <w:color w:val="FF0000"/>
+          <w:lang w:eastAsia="zh-CN"/>
+        </w:rPr>
+        <w:t>swap(</w:t>
+      </w:r>
+      <w:proofErr w:type="gramEnd"/>
+      <w:r>
+        <w:rPr>
+          <w:color w:val="FF0000"/>
+          <w:lang w:eastAsia="zh-CN"/>
+        </w:rPr>
+        <w:t>*last, *first);</w:t>
       </w:r>
     </w:p>
     <w:p>
@@ -1848,7 +2249,38 @@
           <w:lang w:eastAsia="zh-CN"/>
         </w:rPr>
         <w:tab/>
-        <w:t>sort(first + 1, nums.end());</w:t>
+      </w:r>
+      <w:proofErr w:type="gramStart"/>
+      <w:r>
+        <w:rPr>
+          <w:color w:val="FF0000"/>
+          <w:lang w:eastAsia="zh-CN"/>
+        </w:rPr>
+        <w:t>sort(</w:t>
+      </w:r>
+      <w:proofErr w:type="gramEnd"/>
+      <w:r>
+        <w:rPr>
+          <w:color w:val="FF0000"/>
+          <w:lang w:eastAsia="zh-CN"/>
+        </w:rPr>
+        <w:t xml:space="preserve">first + 1, </w:t>
+      </w:r>
+      <w:proofErr w:type="spellStart"/>
+      <w:r>
+        <w:rPr>
+          <w:color w:val="FF0000"/>
+          <w:lang w:eastAsia="zh-CN"/>
+        </w:rPr>
+        <w:t>nums.end</w:t>
+      </w:r>
+      <w:proofErr w:type="spellEnd"/>
+      <w:r>
+        <w:rPr>
+          <w:color w:val="FF0000"/>
+          <w:lang w:eastAsia="zh-CN"/>
+        </w:rPr>
+        <w:t>());</w:t>
       </w:r>
     </w:p>
     <w:p>
@@ -1987,42 +2419,156 @@
           <w:lang w:eastAsia="zh-CN"/>
         </w:rPr>
       </w:pPr>
-      <w:r>
-        <w:rPr>
-          <w:color w:val="FF0000"/>
-          <w:lang w:eastAsia="zh-CN"/>
-        </w:rPr>
-        <w:t>for(int pos = 0; pos &lt; s.length(); pos++ ){</w:t>
-      </w:r>
-    </w:p>
-    <w:p>
-      <w:pPr>
-        <w:rPr>
-          <w:color w:val="FF0000"/>
-          <w:lang w:eastAsia="zh-CN"/>
-        </w:rPr>
-      </w:pPr>
-      <w:r>
-        <w:rPr>
-          <w:color w:val="FF0000"/>
-          <w:lang w:eastAsia="zh-CN"/>
-        </w:rPr>
-        <w:t xml:space="preserve">            if(s[pos] == '(')</w:t>
-      </w:r>
-    </w:p>
-    <w:p>
-      <w:pPr>
-        <w:rPr>
-          <w:color w:val="FF0000"/>
-          <w:lang w:eastAsia="zh-CN"/>
-        </w:rPr>
-      </w:pPr>
-      <w:r>
-        <w:rPr>
-          <w:color w:val="FF0000"/>
-          <w:lang w:eastAsia="zh-CN"/>
-        </w:rPr>
-        <w:t xml:space="preserve">               unpair++;</w:t>
+      <w:proofErr w:type="gramStart"/>
+      <w:r>
+        <w:rPr>
+          <w:color w:val="FF0000"/>
+          <w:lang w:eastAsia="zh-CN"/>
+        </w:rPr>
+        <w:t>for(</w:t>
+      </w:r>
+      <w:proofErr w:type="spellStart"/>
+      <w:proofErr w:type="gramEnd"/>
+      <w:r>
+        <w:rPr>
+          <w:color w:val="FF0000"/>
+          <w:lang w:eastAsia="zh-CN"/>
+        </w:rPr>
+        <w:t>int</w:t>
+      </w:r>
+      <w:proofErr w:type="spellEnd"/>
+      <w:r>
+        <w:rPr>
+          <w:color w:val="FF0000"/>
+          <w:lang w:eastAsia="zh-CN"/>
+        </w:rPr>
+        <w:t xml:space="preserve"> </w:t>
+      </w:r>
+      <w:proofErr w:type="spellStart"/>
+      <w:r>
+        <w:rPr>
+          <w:color w:val="FF0000"/>
+          <w:lang w:eastAsia="zh-CN"/>
+        </w:rPr>
+        <w:t>pos</w:t>
+      </w:r>
+      <w:proofErr w:type="spellEnd"/>
+      <w:r>
+        <w:rPr>
+          <w:color w:val="FF0000"/>
+          <w:lang w:eastAsia="zh-CN"/>
+        </w:rPr>
+        <w:t xml:space="preserve"> = 0; </w:t>
+      </w:r>
+      <w:proofErr w:type="spellStart"/>
+      <w:r>
+        <w:rPr>
+          <w:color w:val="FF0000"/>
+          <w:lang w:eastAsia="zh-CN"/>
+        </w:rPr>
+        <w:t>pos</w:t>
+      </w:r>
+      <w:proofErr w:type="spellEnd"/>
+      <w:r>
+        <w:rPr>
+          <w:color w:val="FF0000"/>
+          <w:lang w:eastAsia="zh-CN"/>
+        </w:rPr>
+        <w:t xml:space="preserve"> &lt; </w:t>
+      </w:r>
+      <w:proofErr w:type="spellStart"/>
+      <w:r>
+        <w:rPr>
+          <w:color w:val="FF0000"/>
+          <w:lang w:eastAsia="zh-CN"/>
+        </w:rPr>
+        <w:t>s.length</w:t>
+      </w:r>
+      <w:proofErr w:type="spellEnd"/>
+      <w:r>
+        <w:rPr>
+          <w:color w:val="FF0000"/>
+          <w:lang w:eastAsia="zh-CN"/>
+        </w:rPr>
+        <w:t xml:space="preserve">(); </w:t>
+      </w:r>
+      <w:proofErr w:type="spellStart"/>
+      <w:r>
+        <w:rPr>
+          <w:color w:val="FF0000"/>
+          <w:lang w:eastAsia="zh-CN"/>
+        </w:rPr>
+        <w:t>pos</w:t>
+      </w:r>
+      <w:proofErr w:type="spellEnd"/>
+      <w:r>
+        <w:rPr>
+          <w:color w:val="FF0000"/>
+          <w:lang w:eastAsia="zh-CN"/>
+        </w:rPr>
+        <w:t>++ ){</w:t>
+      </w:r>
+    </w:p>
+    <w:p>
+      <w:pPr>
+        <w:rPr>
+          <w:color w:val="FF0000"/>
+          <w:lang w:eastAsia="zh-CN"/>
+        </w:rPr>
+      </w:pPr>
+      <w:r>
+        <w:rPr>
+          <w:color w:val="FF0000"/>
+          <w:lang w:eastAsia="zh-CN"/>
+        </w:rPr>
+        <w:t xml:space="preserve">            if(s[</w:t>
+      </w:r>
+      <w:proofErr w:type="spellStart"/>
+      <w:r>
+        <w:rPr>
+          <w:color w:val="FF0000"/>
+          <w:lang w:eastAsia="zh-CN"/>
+        </w:rPr>
+        <w:t>pos</w:t>
+      </w:r>
+      <w:proofErr w:type="spellEnd"/>
+      <w:r>
+        <w:rPr>
+          <w:color w:val="FF0000"/>
+          <w:lang w:eastAsia="zh-CN"/>
+        </w:rPr>
+        <w:t>] == '(')</w:t>
+      </w:r>
+    </w:p>
+    <w:p>
+      <w:pPr>
+        <w:rPr>
+          <w:color w:val="FF0000"/>
+          <w:lang w:eastAsia="zh-CN"/>
+        </w:rPr>
+      </w:pPr>
+      <w:r>
+        <w:rPr>
+          <w:color w:val="FF0000"/>
+          <w:lang w:eastAsia="zh-CN"/>
+        </w:rPr>
+        <w:t xml:space="preserve">               </w:t>
+      </w:r>
+      <w:proofErr w:type="spellStart"/>
+      <w:r>
+        <w:rPr>
+          <w:color w:val="FF0000"/>
+          <w:lang w:eastAsia="zh-CN"/>
+        </w:rPr>
+        <w:t>unpair</w:t>
+      </w:r>
+      <w:proofErr w:type="spellEnd"/>
+      <w:r>
+        <w:rPr>
+          <w:color w:val="FF0000"/>
+          <w:lang w:eastAsia="zh-CN"/>
+        </w:rPr>
+        <w:t>++;</w:t>
       </w:r>
     </w:p>
     <w:p>
@@ -2052,97 +2598,277 @@
           <w:color w:val="FF0000"/>
           <w:lang w:eastAsia="zh-CN"/>
         </w:rPr>
-        <w:t xml:space="preserve">                if(unpair == 0)</w:t>
-      </w:r>
-    </w:p>
-    <w:p>
-      <w:pPr>
-        <w:rPr>
-          <w:color w:val="FF0000"/>
-          <w:lang w:eastAsia="zh-CN"/>
-        </w:rPr>
-      </w:pPr>
-      <w:r>
-        <w:rPr>
-          <w:color w:val="FF0000"/>
-          <w:lang w:eastAsia="zh-CN"/>
-        </w:rPr>
-        <w:t xml:space="preserve">                    lastPos = pos;</w:t>
-      </w:r>
-    </w:p>
-    <w:p>
-      <w:pPr>
-        <w:rPr>
-          <w:color w:val="FF0000"/>
-          <w:lang w:eastAsia="zh-CN"/>
-        </w:rPr>
-      </w:pPr>
-      <w:r>
-        <w:rPr>
-          <w:color w:val="FF0000"/>
-          <w:lang w:eastAsia="zh-CN"/>
-        </w:rPr>
-        <w:t xml:space="preserve">               else{</w:t>
-      </w:r>
-    </w:p>
-    <w:p>
-      <w:pPr>
-        <w:rPr>
-          <w:color w:val="FF0000"/>
-          <w:lang w:eastAsia="zh-CN"/>
-        </w:rPr>
-      </w:pPr>
-      <w:r>
-        <w:rPr>
-          <w:color w:val="FF0000"/>
-          <w:lang w:eastAsia="zh-CN"/>
-        </w:rPr>
-        <w:t xml:space="preserve">                   unpair--;</w:t>
-      </w:r>
-    </w:p>
-    <w:p>
-      <w:pPr>
-        <w:rPr>
-          <w:color w:val="FF0000"/>
-          <w:lang w:eastAsia="zh-CN"/>
-        </w:rPr>
-      </w:pPr>
-      <w:r>
-        <w:rPr>
-          <w:color w:val="FF0000"/>
-          <w:lang w:eastAsia="zh-CN"/>
-        </w:rPr>
-        <w:t xml:space="preserve">                   if(unpair == 0)</w:t>
-      </w:r>
-    </w:p>
-    <w:p>
-      <w:pPr>
-        <w:rPr>
-          <w:color w:val="FF0000"/>
-          <w:lang w:eastAsia="zh-CN"/>
-        </w:rPr>
-      </w:pPr>
-      <w:r>
-        <w:rPr>
-          <w:color w:val="FF0000"/>
-          <w:lang w:eastAsia="zh-CN"/>
-        </w:rPr>
-        <w:t xml:space="preserve">                        if(pos - lastPos &gt; max)</w:t>
-      </w:r>
-    </w:p>
-    <w:p>
-      <w:pPr>
-        <w:rPr>
-          <w:color w:val="FF0000"/>
-          <w:lang w:eastAsia="zh-CN"/>
-        </w:rPr>
-      </w:pPr>
-      <w:r>
-        <w:rPr>
-          <w:color w:val="FF0000"/>
-          <w:lang w:eastAsia="zh-CN"/>
-        </w:rPr>
-        <w:t xml:space="preserve">                            max = pos - lastPos;</w:t>
+        <w:t xml:space="preserve">                </w:t>
+      </w:r>
+      <w:proofErr w:type="gramStart"/>
+      <w:r>
+        <w:rPr>
+          <w:color w:val="FF0000"/>
+          <w:lang w:eastAsia="zh-CN"/>
+        </w:rPr>
+        <w:t>if(</w:t>
+      </w:r>
+      <w:proofErr w:type="spellStart"/>
+      <w:proofErr w:type="gramEnd"/>
+      <w:r>
+        <w:rPr>
+          <w:color w:val="FF0000"/>
+          <w:lang w:eastAsia="zh-CN"/>
+        </w:rPr>
+        <w:t>unpair</w:t>
+      </w:r>
+      <w:proofErr w:type="spellEnd"/>
+      <w:r>
+        <w:rPr>
+          <w:color w:val="FF0000"/>
+          <w:lang w:eastAsia="zh-CN"/>
+        </w:rPr>
+        <w:t xml:space="preserve"> == 0)</w:t>
+      </w:r>
+    </w:p>
+    <w:p>
+      <w:pPr>
+        <w:rPr>
+          <w:color w:val="FF0000"/>
+          <w:lang w:eastAsia="zh-CN"/>
+        </w:rPr>
+      </w:pPr>
+      <w:r>
+        <w:rPr>
+          <w:color w:val="FF0000"/>
+          <w:lang w:eastAsia="zh-CN"/>
+        </w:rPr>
+        <w:t xml:space="preserve">                    </w:t>
+      </w:r>
+      <w:proofErr w:type="spellStart"/>
+      <w:r>
+        <w:rPr>
+          <w:color w:val="FF0000"/>
+          <w:lang w:eastAsia="zh-CN"/>
+        </w:rPr>
+        <w:t>lastPos</w:t>
+      </w:r>
+      <w:proofErr w:type="spellEnd"/>
+      <w:r>
+        <w:rPr>
+          <w:color w:val="FF0000"/>
+          <w:lang w:eastAsia="zh-CN"/>
+        </w:rPr>
+        <w:t xml:space="preserve"> = </w:t>
+      </w:r>
+      <w:proofErr w:type="spellStart"/>
+      <w:r>
+        <w:rPr>
+          <w:color w:val="FF0000"/>
+          <w:lang w:eastAsia="zh-CN"/>
+        </w:rPr>
+        <w:t>pos</w:t>
+      </w:r>
+      <w:proofErr w:type="spellEnd"/>
+      <w:r>
+        <w:rPr>
+          <w:color w:val="FF0000"/>
+          <w:lang w:eastAsia="zh-CN"/>
+        </w:rPr>
+        <w:t>;</w:t>
+      </w:r>
+    </w:p>
+    <w:p>
+      <w:pPr>
+        <w:rPr>
+          <w:color w:val="FF0000"/>
+          <w:lang w:eastAsia="zh-CN"/>
+        </w:rPr>
+      </w:pPr>
+      <w:r>
+        <w:rPr>
+          <w:color w:val="FF0000"/>
+          <w:lang w:eastAsia="zh-CN"/>
+        </w:rPr>
+        <w:t xml:space="preserve">               </w:t>
+      </w:r>
+      <w:proofErr w:type="gramStart"/>
+      <w:r>
+        <w:rPr>
+          <w:color w:val="FF0000"/>
+          <w:lang w:eastAsia="zh-CN"/>
+        </w:rPr>
+        <w:t>else{</w:t>
+      </w:r>
+      <w:proofErr w:type="gramEnd"/>
+    </w:p>
+    <w:p>
+      <w:pPr>
+        <w:rPr>
+          <w:color w:val="FF0000"/>
+          <w:lang w:eastAsia="zh-CN"/>
+        </w:rPr>
+      </w:pPr>
+      <w:r>
+        <w:rPr>
+          <w:color w:val="FF0000"/>
+          <w:lang w:eastAsia="zh-CN"/>
+        </w:rPr>
+        <w:t xml:space="preserve">                   </w:t>
+      </w:r>
+      <w:proofErr w:type="spellStart"/>
+      <w:r>
+        <w:rPr>
+          <w:color w:val="FF0000"/>
+          <w:lang w:eastAsia="zh-CN"/>
+        </w:rPr>
+        <w:t>unpair</w:t>
+      </w:r>
+      <w:proofErr w:type="spellEnd"/>
+      <w:r>
+        <w:rPr>
+          <w:color w:val="FF0000"/>
+          <w:lang w:eastAsia="zh-CN"/>
+        </w:rPr>
+        <w:t>--;</w:t>
+      </w:r>
+    </w:p>
+    <w:p>
+      <w:pPr>
+        <w:rPr>
+          <w:color w:val="FF0000"/>
+          <w:lang w:eastAsia="zh-CN"/>
+        </w:rPr>
+      </w:pPr>
+      <w:r>
+        <w:rPr>
+          <w:color w:val="FF0000"/>
+          <w:lang w:eastAsia="zh-CN"/>
+        </w:rPr>
+        <w:t xml:space="preserve">                   </w:t>
+      </w:r>
+      <w:proofErr w:type="gramStart"/>
+      <w:r>
+        <w:rPr>
+          <w:color w:val="FF0000"/>
+          <w:lang w:eastAsia="zh-CN"/>
+        </w:rPr>
+        <w:t>if(</w:t>
+      </w:r>
+      <w:proofErr w:type="spellStart"/>
+      <w:proofErr w:type="gramEnd"/>
+      <w:r>
+        <w:rPr>
+          <w:color w:val="FF0000"/>
+          <w:lang w:eastAsia="zh-CN"/>
+        </w:rPr>
+        <w:t>unpair</w:t>
+      </w:r>
+      <w:proofErr w:type="spellEnd"/>
+      <w:r>
+        <w:rPr>
+          <w:color w:val="FF0000"/>
+          <w:lang w:eastAsia="zh-CN"/>
+        </w:rPr>
+        <w:t xml:space="preserve"> == 0)</w:t>
+      </w:r>
+    </w:p>
+    <w:p>
+      <w:pPr>
+        <w:rPr>
+          <w:color w:val="FF0000"/>
+          <w:lang w:eastAsia="zh-CN"/>
+        </w:rPr>
+      </w:pPr>
+      <w:r>
+        <w:rPr>
+          <w:color w:val="FF0000"/>
+          <w:lang w:eastAsia="zh-CN"/>
+        </w:rPr>
+        <w:t xml:space="preserve">                        </w:t>
+      </w:r>
+      <w:proofErr w:type="gramStart"/>
+      <w:r>
+        <w:rPr>
+          <w:color w:val="FF0000"/>
+          <w:lang w:eastAsia="zh-CN"/>
+        </w:rPr>
+        <w:t>if(</w:t>
+      </w:r>
+      <w:proofErr w:type="spellStart"/>
+      <w:proofErr w:type="gramEnd"/>
+      <w:r>
+        <w:rPr>
+          <w:color w:val="FF0000"/>
+          <w:lang w:eastAsia="zh-CN"/>
+        </w:rPr>
+        <w:t>pos</w:t>
+      </w:r>
+      <w:proofErr w:type="spellEnd"/>
+      <w:r>
+        <w:rPr>
+          <w:color w:val="FF0000"/>
+          <w:lang w:eastAsia="zh-CN"/>
+        </w:rPr>
+        <w:t xml:space="preserve"> - </w:t>
+      </w:r>
+      <w:proofErr w:type="spellStart"/>
+      <w:r>
+        <w:rPr>
+          <w:color w:val="FF0000"/>
+          <w:lang w:eastAsia="zh-CN"/>
+        </w:rPr>
+        <w:t>lastPos</w:t>
+      </w:r>
+      <w:proofErr w:type="spellEnd"/>
+      <w:r>
+        <w:rPr>
+          <w:color w:val="FF0000"/>
+          <w:lang w:eastAsia="zh-CN"/>
+        </w:rPr>
+        <w:t xml:space="preserve"> &gt; max)</w:t>
+      </w:r>
+    </w:p>
+    <w:p>
+      <w:pPr>
+        <w:rPr>
+          <w:color w:val="FF0000"/>
+          <w:lang w:eastAsia="zh-CN"/>
+        </w:rPr>
+      </w:pPr>
+      <w:r>
+        <w:rPr>
+          <w:color w:val="FF0000"/>
+          <w:lang w:eastAsia="zh-CN"/>
+        </w:rPr>
+        <w:t xml:space="preserve">                            max = </w:t>
+      </w:r>
+      <w:proofErr w:type="spellStart"/>
+      <w:r>
+        <w:rPr>
+          <w:color w:val="FF0000"/>
+          <w:lang w:eastAsia="zh-CN"/>
+        </w:rPr>
+        <w:t>pos</w:t>
+      </w:r>
+      <w:proofErr w:type="spellEnd"/>
+      <w:r>
+        <w:rPr>
+          <w:color w:val="FF0000"/>
+          <w:lang w:eastAsia="zh-CN"/>
+        </w:rPr>
+        <w:t xml:space="preserve"> - </w:t>
+      </w:r>
+      <w:proofErr w:type="spellStart"/>
+      <w:r>
+        <w:rPr>
+          <w:color w:val="FF0000"/>
+          <w:lang w:eastAsia="zh-CN"/>
+        </w:rPr>
+        <w:t>lastPos</w:t>
+      </w:r>
+      <w:proofErr w:type="spellEnd"/>
+      <w:r>
+        <w:rPr>
+          <w:color w:val="FF0000"/>
+          <w:lang w:eastAsia="zh-CN"/>
+        </w:rPr>
+        <w:t>;</w:t>
       </w:r>
     </w:p>
     <w:p>
@@ -2408,7 +3134,39 @@
           <w:color w:val="000000" w:themeColor="text1"/>
           <w:lang w:eastAsia="zh-CN"/>
         </w:rPr>
-        <w:t>if(nums[head] == num[tail]) return [head, tail] or [-1, -1] for pruning.</w:t>
+        <w:t>if(</w:t>
+      </w:r>
+      <w:proofErr w:type="spellStart"/>
+      <w:r>
+        <w:rPr>
+          <w:color w:val="000000" w:themeColor="text1"/>
+          <w:lang w:eastAsia="zh-CN"/>
+        </w:rPr>
+        <w:t>nums</w:t>
+      </w:r>
+      <w:proofErr w:type="spellEnd"/>
+      <w:r>
+        <w:rPr>
+          <w:color w:val="000000" w:themeColor="text1"/>
+          <w:lang w:eastAsia="zh-CN"/>
+        </w:rPr>
+        <w:t xml:space="preserve">[head] == </w:t>
+      </w:r>
+      <w:proofErr w:type="spellStart"/>
+      <w:r>
+        <w:rPr>
+          <w:color w:val="000000" w:themeColor="text1"/>
+          <w:lang w:eastAsia="zh-CN"/>
+        </w:rPr>
+        <w:t>num</w:t>
+      </w:r>
+      <w:proofErr w:type="spellEnd"/>
+      <w:r>
+        <w:rPr>
+          <w:color w:val="000000" w:themeColor="text1"/>
+          <w:lang w:eastAsia="zh-CN"/>
+        </w:rPr>
+        <w:t>[tail]) return [head, tail] or [-1, -1] for pruning.</w:t>
       </w:r>
     </w:p>
     <w:p>
@@ -2458,27 +3216,135 @@
           <w:lang w:eastAsia="zh-CN"/>
         </w:rPr>
       </w:pPr>
-      <w:r>
-        <w:rPr>
-          <w:color w:val="FF0000"/>
-          <w:lang w:eastAsia="zh-CN"/>
-        </w:rPr>
-        <w:t>int binarySearch(const vector&lt;int&gt; nums, int target, int head, int tail){</w:t>
-      </w:r>
-    </w:p>
-    <w:p>
-      <w:pPr>
-        <w:rPr>
-          <w:color w:val="FF0000"/>
-          <w:lang w:eastAsia="zh-CN"/>
-        </w:rPr>
-      </w:pPr>
-      <w:r>
-        <w:rPr>
-          <w:color w:val="FF0000"/>
-          <w:lang w:eastAsia="zh-CN"/>
-        </w:rPr>
-        <w:t xml:space="preserve">        int mid = (head + tail) / 2 + 1;</w:t>
+      <w:proofErr w:type="spellStart"/>
+      <w:r>
+        <w:rPr>
+          <w:color w:val="FF0000"/>
+          <w:lang w:eastAsia="zh-CN"/>
+        </w:rPr>
+        <w:t>int</w:t>
+      </w:r>
+      <w:proofErr w:type="spellEnd"/>
+      <w:r>
+        <w:rPr>
+          <w:color w:val="FF0000"/>
+          <w:lang w:eastAsia="zh-CN"/>
+        </w:rPr>
+        <w:t xml:space="preserve"> </w:t>
+      </w:r>
+      <w:proofErr w:type="spellStart"/>
+      <w:proofErr w:type="gramStart"/>
+      <w:r>
+        <w:rPr>
+          <w:color w:val="FF0000"/>
+          <w:lang w:eastAsia="zh-CN"/>
+        </w:rPr>
+        <w:t>binarySearch</w:t>
+      </w:r>
+      <w:proofErr w:type="spellEnd"/>
+      <w:r>
+        <w:rPr>
+          <w:color w:val="FF0000"/>
+          <w:lang w:eastAsia="zh-CN"/>
+        </w:rPr>
+        <w:t>(</w:t>
+      </w:r>
+      <w:proofErr w:type="spellStart"/>
+      <w:proofErr w:type="gramEnd"/>
+      <w:r>
+        <w:rPr>
+          <w:color w:val="FF0000"/>
+          <w:lang w:eastAsia="zh-CN"/>
+        </w:rPr>
+        <w:t>const</w:t>
+      </w:r>
+      <w:proofErr w:type="spellEnd"/>
+      <w:r>
+        <w:rPr>
+          <w:color w:val="FF0000"/>
+          <w:lang w:eastAsia="zh-CN"/>
+        </w:rPr>
+        <w:t xml:space="preserve"> vector&lt;</w:t>
+      </w:r>
+      <w:proofErr w:type="spellStart"/>
+      <w:r>
+        <w:rPr>
+          <w:color w:val="FF0000"/>
+          <w:lang w:eastAsia="zh-CN"/>
+        </w:rPr>
+        <w:t>int</w:t>
+      </w:r>
+      <w:proofErr w:type="spellEnd"/>
+      <w:r>
+        <w:rPr>
+          <w:color w:val="FF0000"/>
+          <w:lang w:eastAsia="zh-CN"/>
+        </w:rPr>
+        <w:t xml:space="preserve">&gt; </w:t>
+      </w:r>
+      <w:proofErr w:type="spellStart"/>
+      <w:r>
+        <w:rPr>
+          <w:color w:val="FF0000"/>
+          <w:lang w:eastAsia="zh-CN"/>
+        </w:rPr>
+        <w:t>nums</w:t>
+      </w:r>
+      <w:proofErr w:type="spellEnd"/>
+      <w:r>
+        <w:rPr>
+          <w:color w:val="FF0000"/>
+          <w:lang w:eastAsia="zh-CN"/>
+        </w:rPr>
+        <w:t xml:space="preserve">, </w:t>
+      </w:r>
+      <w:proofErr w:type="spellStart"/>
+      <w:r>
+        <w:rPr>
+          <w:color w:val="FF0000"/>
+          <w:lang w:eastAsia="zh-CN"/>
+        </w:rPr>
+        <w:t>int</w:t>
+      </w:r>
+      <w:proofErr w:type="spellEnd"/>
+      <w:r>
+        <w:rPr>
+          <w:color w:val="FF0000"/>
+          <w:lang w:eastAsia="zh-CN"/>
+        </w:rPr>
+        <w:t xml:space="preserve"> target, </w:t>
+      </w:r>
+      <w:proofErr w:type="spellStart"/>
+      <w:r>
+        <w:rPr>
+          <w:color w:val="FF0000"/>
+          <w:lang w:eastAsia="zh-CN"/>
+        </w:rPr>
+        <w:t>int</w:t>
+      </w:r>
+      <w:proofErr w:type="spellEnd"/>
+      <w:r>
+        <w:rPr>
+          <w:color w:val="FF0000"/>
+          <w:lang w:eastAsia="zh-CN"/>
+        </w:rPr>
+        <w:t xml:space="preserve"> head, </w:t>
+      </w:r>
+      <w:proofErr w:type="spellStart"/>
+      <w:r>
+        <w:rPr>
+          <w:color w:val="FF0000"/>
+          <w:lang w:eastAsia="zh-CN"/>
+        </w:rPr>
+        <w:t>int</w:t>
+      </w:r>
+      <w:proofErr w:type="spellEnd"/>
+      <w:r>
+        <w:rPr>
+          <w:color w:val="FF0000"/>
+          <w:lang w:eastAsia="zh-CN"/>
+        </w:rPr>
+        <w:t xml:space="preserve"> tail){</w:t>
       </w:r>
     </w:p>
     <w:p>
@@ -2495,35 +3361,98 @@
         </w:rPr>
         <w:t xml:space="preserve">        </w:t>
       </w:r>
-    </w:p>
-    <w:p>
-      <w:pPr>
-        <w:rPr>
-          <w:color w:val="FF0000"/>
-          <w:lang w:eastAsia="zh-CN"/>
-        </w:rPr>
-      </w:pPr>
-      <w:r>
-        <w:rPr>
-          <w:color w:val="FF0000"/>
-          <w:lang w:eastAsia="zh-CN"/>
-        </w:rPr>
-        <w:t xml:space="preserve">        if(head == tail)</w:t>
-      </w:r>
-    </w:p>
-    <w:p>
-      <w:pPr>
-        <w:rPr>
-          <w:color w:val="FF0000"/>
-          <w:lang w:eastAsia="zh-CN"/>
-        </w:rPr>
-      </w:pPr>
-      <w:r>
-        <w:rPr>
-          <w:color w:val="FF0000"/>
-          <w:lang w:eastAsia="zh-CN"/>
-        </w:rPr>
-        <w:t xml:space="preserve">            if(nums[head] &gt;= target)</w:t>
+      <w:proofErr w:type="spellStart"/>
+      <w:r>
+        <w:rPr>
+          <w:color w:val="FF0000"/>
+          <w:lang w:eastAsia="zh-CN"/>
+        </w:rPr>
+        <w:t>int</w:t>
+      </w:r>
+      <w:proofErr w:type="spellEnd"/>
+      <w:r>
+        <w:rPr>
+          <w:color w:val="FF0000"/>
+          <w:lang w:eastAsia="zh-CN"/>
+        </w:rPr>
+        <w:t xml:space="preserve"> mid = (head + tail) / 2 + 1;</w:t>
+      </w:r>
+    </w:p>
+    <w:p>
+      <w:pPr>
+        <w:rPr>
+          <w:color w:val="FF0000"/>
+          <w:lang w:eastAsia="zh-CN"/>
+        </w:rPr>
+      </w:pPr>
+      <w:r>
+        <w:rPr>
+          <w:color w:val="FF0000"/>
+          <w:lang w:eastAsia="zh-CN"/>
+        </w:rPr>
+        <w:t xml:space="preserve">        </w:t>
+      </w:r>
+    </w:p>
+    <w:p>
+      <w:pPr>
+        <w:rPr>
+          <w:color w:val="FF0000"/>
+          <w:lang w:eastAsia="zh-CN"/>
+        </w:rPr>
+      </w:pPr>
+      <w:r>
+        <w:rPr>
+          <w:color w:val="FF0000"/>
+          <w:lang w:eastAsia="zh-CN"/>
+        </w:rPr>
+        <w:t xml:space="preserve">        </w:t>
+      </w:r>
+      <w:proofErr w:type="gramStart"/>
+      <w:r>
+        <w:rPr>
+          <w:color w:val="FF0000"/>
+          <w:lang w:eastAsia="zh-CN"/>
+        </w:rPr>
+        <w:t>if(</w:t>
+      </w:r>
+      <w:proofErr w:type="gramEnd"/>
+      <w:r>
+        <w:rPr>
+          <w:color w:val="FF0000"/>
+          <w:lang w:eastAsia="zh-CN"/>
+        </w:rPr>
+        <w:t>head == tail)</w:t>
+      </w:r>
+    </w:p>
+    <w:p>
+      <w:pPr>
+        <w:rPr>
+          <w:color w:val="FF0000"/>
+          <w:lang w:eastAsia="zh-CN"/>
+        </w:rPr>
+      </w:pPr>
+      <w:r>
+        <w:rPr>
+          <w:color w:val="FF0000"/>
+          <w:lang w:eastAsia="zh-CN"/>
+        </w:rPr>
+        <w:t xml:space="preserve">            if(</w:t>
+      </w:r>
+      <w:proofErr w:type="spellStart"/>
+      <w:r>
+        <w:rPr>
+          <w:color w:val="FF0000"/>
+          <w:lang w:eastAsia="zh-CN"/>
+        </w:rPr>
+        <w:t>nums</w:t>
+      </w:r>
+      <w:proofErr w:type="spellEnd"/>
+      <w:r>
+        <w:rPr>
+          <w:color w:val="FF0000"/>
+          <w:lang w:eastAsia="zh-CN"/>
+        </w:rPr>
+        <w:t>[head] &gt;= target)</w:t>
       </w:r>
     </w:p>
     <w:p>
@@ -2598,22 +3527,88 @@
           <w:color w:val="FF0000"/>
           <w:lang w:eastAsia="zh-CN"/>
         </w:rPr>
-        <w:t xml:space="preserve">        if(target &gt;= nums[mid])</w:t>
-      </w:r>
-    </w:p>
-    <w:p>
-      <w:pPr>
-        <w:rPr>
-          <w:color w:val="FF0000"/>
-          <w:lang w:eastAsia="zh-CN"/>
-        </w:rPr>
-      </w:pPr>
-      <w:r>
-        <w:rPr>
-          <w:color w:val="FF0000"/>
-          <w:lang w:eastAsia="zh-CN"/>
-        </w:rPr>
-        <w:t xml:space="preserve">            return binarySearch(nums, target, mid, tail);</w:t>
+        <w:t xml:space="preserve">        </w:t>
+      </w:r>
+      <w:proofErr w:type="gramStart"/>
+      <w:r>
+        <w:rPr>
+          <w:color w:val="FF0000"/>
+          <w:lang w:eastAsia="zh-CN"/>
+        </w:rPr>
+        <w:t>if(</w:t>
+      </w:r>
+      <w:proofErr w:type="gramEnd"/>
+      <w:r>
+        <w:rPr>
+          <w:color w:val="FF0000"/>
+          <w:lang w:eastAsia="zh-CN"/>
+        </w:rPr>
+        <w:t xml:space="preserve">target &gt;= </w:t>
+      </w:r>
+      <w:proofErr w:type="spellStart"/>
+      <w:r>
+        <w:rPr>
+          <w:color w:val="FF0000"/>
+          <w:lang w:eastAsia="zh-CN"/>
+        </w:rPr>
+        <w:t>nums</w:t>
+      </w:r>
+      <w:proofErr w:type="spellEnd"/>
+      <w:r>
+        <w:rPr>
+          <w:color w:val="FF0000"/>
+          <w:lang w:eastAsia="zh-CN"/>
+        </w:rPr>
+        <w:t>[mid])</w:t>
+      </w:r>
+    </w:p>
+    <w:p>
+      <w:pPr>
+        <w:rPr>
+          <w:color w:val="FF0000"/>
+          <w:lang w:eastAsia="zh-CN"/>
+        </w:rPr>
+      </w:pPr>
+      <w:r>
+        <w:rPr>
+          <w:color w:val="FF0000"/>
+          <w:lang w:eastAsia="zh-CN"/>
+        </w:rPr>
+        <w:t xml:space="preserve">            return </w:t>
+      </w:r>
+      <w:proofErr w:type="spellStart"/>
+      <w:proofErr w:type="gramStart"/>
+      <w:r>
+        <w:rPr>
+          <w:color w:val="FF0000"/>
+          <w:lang w:eastAsia="zh-CN"/>
+        </w:rPr>
+        <w:t>binarySearch</w:t>
+      </w:r>
+      <w:proofErr w:type="spellEnd"/>
+      <w:r>
+        <w:rPr>
+          <w:color w:val="FF0000"/>
+          <w:lang w:eastAsia="zh-CN"/>
+        </w:rPr>
+        <w:t>(</w:t>
+      </w:r>
+      <w:proofErr w:type="spellStart"/>
+      <w:proofErr w:type="gramEnd"/>
+      <w:r>
+        <w:rPr>
+          <w:color w:val="FF0000"/>
+          <w:lang w:eastAsia="zh-CN"/>
+        </w:rPr>
+        <w:t>nums</w:t>
+      </w:r>
+      <w:proofErr w:type="spellEnd"/>
+      <w:r>
+        <w:rPr>
+          <w:color w:val="FF0000"/>
+          <w:lang w:eastAsia="zh-CN"/>
+        </w:rPr>
+        <w:t>, target, mid, tail);</w:t>
       </w:r>
     </w:p>
     <w:p>
@@ -2643,7 +3638,41 @@
           <w:color w:val="FF0000"/>
           <w:lang w:eastAsia="zh-CN"/>
         </w:rPr>
-        <w:t xml:space="preserve">            return binarySearch(nums, target, head, mid - 1);</w:t>
+        <w:t xml:space="preserve">            return </w:t>
+      </w:r>
+      <w:proofErr w:type="spellStart"/>
+      <w:proofErr w:type="gramStart"/>
+      <w:r>
+        <w:rPr>
+          <w:color w:val="FF0000"/>
+          <w:lang w:eastAsia="zh-CN"/>
+        </w:rPr>
+        <w:t>binarySearch</w:t>
+      </w:r>
+      <w:proofErr w:type="spellEnd"/>
+      <w:r>
+        <w:rPr>
+          <w:color w:val="FF0000"/>
+          <w:lang w:eastAsia="zh-CN"/>
+        </w:rPr>
+        <w:t>(</w:t>
+      </w:r>
+      <w:proofErr w:type="spellStart"/>
+      <w:proofErr w:type="gramEnd"/>
+      <w:r>
+        <w:rPr>
+          <w:color w:val="FF0000"/>
+          <w:lang w:eastAsia="zh-CN"/>
+        </w:rPr>
+        <w:t>nums</w:t>
+      </w:r>
+      <w:proofErr w:type="spellEnd"/>
+      <w:r>
+        <w:rPr>
+          <w:color w:val="FF0000"/>
+          <w:lang w:eastAsia="zh-CN"/>
+        </w:rPr>
+        <w:t>, target, head, mid - 1);</w:t>
       </w:r>
     </w:p>
     <w:p>
@@ -2795,37 +3824,194 @@
           <w:color w:val="FF0000"/>
           <w:lang w:eastAsia="zh-CN"/>
         </w:rPr>
-        <w:t>sort(result.begin(), result.end());</w:t>
-      </w:r>
-    </w:p>
-    <w:p>
-      <w:pPr>
-        <w:rPr>
-          <w:color w:val="FF0000"/>
-          <w:lang w:eastAsia="zh-CN"/>
-        </w:rPr>
-      </w:pPr>
-      <w:r>
-        <w:rPr>
-          <w:color w:val="FF0000"/>
-          <w:lang w:eastAsia="zh-CN"/>
-        </w:rPr>
-        <w:t>vector&lt;vector&lt;int&gt;&gt;::iterator end_unique = unique(result.begin(), result.end());</w:t>
-      </w:r>
-    </w:p>
-    <w:p>
-      <w:pPr>
-        <w:rPr>
-          <w:color w:val="FF0000"/>
-          <w:lang w:eastAsia="zh-CN"/>
-        </w:rPr>
-      </w:pPr>
-      <w:r>
-        <w:rPr>
-          <w:color w:val="FF0000"/>
-          <w:lang w:eastAsia="zh-CN"/>
-        </w:rPr>
-        <w:t>result.erase(end_unique, result.end());</w:t>
+        <w:t>sort(</w:t>
+      </w:r>
+      <w:proofErr w:type="spellStart"/>
+      <w:proofErr w:type="gramStart"/>
+      <w:r>
+        <w:rPr>
+          <w:color w:val="FF0000"/>
+          <w:lang w:eastAsia="zh-CN"/>
+        </w:rPr>
+        <w:t>result.begin</w:t>
+      </w:r>
+      <w:proofErr w:type="spellEnd"/>
+      <w:proofErr w:type="gramEnd"/>
+      <w:r>
+        <w:rPr>
+          <w:color w:val="FF0000"/>
+          <w:lang w:eastAsia="zh-CN"/>
+        </w:rPr>
+        <w:t xml:space="preserve">(), </w:t>
+      </w:r>
+      <w:proofErr w:type="spellStart"/>
+      <w:r>
+        <w:rPr>
+          <w:color w:val="FF0000"/>
+          <w:lang w:eastAsia="zh-CN"/>
+        </w:rPr>
+        <w:t>result.end</w:t>
+      </w:r>
+      <w:proofErr w:type="spellEnd"/>
+      <w:r>
+        <w:rPr>
+          <w:color w:val="FF0000"/>
+          <w:lang w:eastAsia="zh-CN"/>
+        </w:rPr>
+        <w:t>());</w:t>
+      </w:r>
+    </w:p>
+    <w:p>
+      <w:pPr>
+        <w:rPr>
+          <w:color w:val="FF0000"/>
+          <w:lang w:eastAsia="zh-CN"/>
+        </w:rPr>
+      </w:pPr>
+      <w:r>
+        <w:rPr>
+          <w:color w:val="FF0000"/>
+          <w:lang w:eastAsia="zh-CN"/>
+        </w:rPr>
+        <w:t>vector&lt;vector&lt;</w:t>
+      </w:r>
+      <w:proofErr w:type="spellStart"/>
+      <w:r>
+        <w:rPr>
+          <w:color w:val="FF0000"/>
+          <w:lang w:eastAsia="zh-CN"/>
+        </w:rPr>
+        <w:t>int</w:t>
+      </w:r>
+      <w:proofErr w:type="spellEnd"/>
+      <w:r>
+        <w:rPr>
+          <w:color w:val="FF0000"/>
+          <w:lang w:eastAsia="zh-CN"/>
+        </w:rPr>
+        <w:t>&gt;</w:t>
+      </w:r>
+      <w:proofErr w:type="gramStart"/>
+      <w:r>
+        <w:rPr>
+          <w:color w:val="FF0000"/>
+          <w:lang w:eastAsia="zh-CN"/>
+        </w:rPr>
+        <w:t>&gt;::</w:t>
+      </w:r>
+      <w:proofErr w:type="gramEnd"/>
+      <w:r>
+        <w:rPr>
+          <w:color w:val="FF0000"/>
+          <w:lang w:eastAsia="zh-CN"/>
+        </w:rPr>
+        <w:t xml:space="preserve">iterator </w:t>
+      </w:r>
+      <w:proofErr w:type="spellStart"/>
+      <w:r>
+        <w:rPr>
+          <w:color w:val="FF0000"/>
+          <w:lang w:eastAsia="zh-CN"/>
+        </w:rPr>
+        <w:t>end_unique</w:t>
+      </w:r>
+      <w:proofErr w:type="spellEnd"/>
+      <w:r>
+        <w:rPr>
+          <w:color w:val="FF0000"/>
+          <w:lang w:eastAsia="zh-CN"/>
+        </w:rPr>
+        <w:t xml:space="preserve"> = unique(</w:t>
+      </w:r>
+      <w:proofErr w:type="spellStart"/>
+      <w:r>
+        <w:rPr>
+          <w:color w:val="FF0000"/>
+          <w:lang w:eastAsia="zh-CN"/>
+        </w:rPr>
+        <w:t>result.begin</w:t>
+      </w:r>
+      <w:proofErr w:type="spellEnd"/>
+      <w:r>
+        <w:rPr>
+          <w:color w:val="FF0000"/>
+          <w:lang w:eastAsia="zh-CN"/>
+        </w:rPr>
+        <w:t xml:space="preserve">(), </w:t>
+      </w:r>
+      <w:proofErr w:type="spellStart"/>
+      <w:r>
+        <w:rPr>
+          <w:color w:val="FF0000"/>
+          <w:lang w:eastAsia="zh-CN"/>
+        </w:rPr>
+        <w:t>result.end</w:t>
+      </w:r>
+      <w:proofErr w:type="spellEnd"/>
+      <w:r>
+        <w:rPr>
+          <w:color w:val="FF0000"/>
+          <w:lang w:eastAsia="zh-CN"/>
+        </w:rPr>
+        <w:t>());</w:t>
+      </w:r>
+    </w:p>
+    <w:p>
+      <w:pPr>
+        <w:rPr>
+          <w:color w:val="FF0000"/>
+          <w:lang w:eastAsia="zh-CN"/>
+        </w:rPr>
+      </w:pPr>
+      <w:proofErr w:type="spellStart"/>
+      <w:proofErr w:type="gramStart"/>
+      <w:r>
+        <w:rPr>
+          <w:color w:val="FF0000"/>
+          <w:lang w:eastAsia="zh-CN"/>
+        </w:rPr>
+        <w:t>result.erase</w:t>
+      </w:r>
+      <w:proofErr w:type="spellEnd"/>
+      <w:proofErr w:type="gramEnd"/>
+      <w:r>
+        <w:rPr>
+          <w:color w:val="FF0000"/>
+          <w:lang w:eastAsia="zh-CN"/>
+        </w:rPr>
+        <w:t>(</w:t>
+      </w:r>
+      <w:proofErr w:type="spellStart"/>
+      <w:r>
+        <w:rPr>
+          <w:color w:val="FF0000"/>
+          <w:lang w:eastAsia="zh-CN"/>
+        </w:rPr>
+        <w:t>end_unique</w:t>
+      </w:r>
+      <w:proofErr w:type="spellEnd"/>
+      <w:r>
+        <w:rPr>
+          <w:color w:val="FF0000"/>
+          <w:lang w:eastAsia="zh-CN"/>
+        </w:rPr>
+        <w:t xml:space="preserve">, </w:t>
+      </w:r>
+      <w:proofErr w:type="spellStart"/>
+      <w:r>
+        <w:rPr>
+          <w:color w:val="FF0000"/>
+          <w:lang w:eastAsia="zh-CN"/>
+        </w:rPr>
+        <w:t>result.end</w:t>
+      </w:r>
+      <w:proofErr w:type="spellEnd"/>
+      <w:r>
+        <w:rPr>
+          <w:color w:val="FF0000"/>
+          <w:lang w:eastAsia="zh-CN"/>
+        </w:rPr>
+        <w:t>());</w:t>
       </w:r>
     </w:p>
     <w:p>
@@ -2872,7 +4058,25 @@
           <w:color w:val="000000" w:themeColor="text1"/>
           <w:lang w:eastAsia="zh-CN"/>
         </w:rPr>
-        <w:t>1 TLE use the method in previous problem, erase the item you selected everytime in candidates.</w:t>
+        <w:t xml:space="preserve">1 TLE use the method in previous problem, erase the item you selected </w:t>
+      </w:r>
+      <w:proofErr w:type="spellStart"/>
+      <w:r>
+        <w:rPr>
+          <w:rFonts w:hint="eastAsia"/>
+          <w:color w:val="000000" w:themeColor="text1"/>
+          <w:lang w:eastAsia="zh-CN"/>
+        </w:rPr>
+        <w:t>everytime</w:t>
+      </w:r>
+      <w:proofErr w:type="spellEnd"/>
+      <w:r>
+        <w:rPr>
+          <w:rFonts w:hint="eastAsia"/>
+          <w:color w:val="000000" w:themeColor="text1"/>
+          <w:lang w:eastAsia="zh-CN"/>
+        </w:rPr>
+        <w:t xml:space="preserve"> in candidates.</w:t>
       </w:r>
     </w:p>
     <w:p>
@@ -2922,95 +4126,433 @@
           <w:lang w:eastAsia="zh-CN"/>
         </w:rPr>
       </w:pPr>
-      <w:r>
-        <w:rPr>
-          <w:color w:val="FF0000"/>
-          <w:lang w:eastAsia="zh-CN"/>
-        </w:rPr>
-        <w:t>int firstMissingPositive(vector&lt;int&gt;&amp; nums) {</w:t>
-      </w:r>
-    </w:p>
-    <w:p>
-      <w:pPr>
-        <w:rPr>
-          <w:color w:val="FF0000"/>
-          <w:lang w:eastAsia="zh-CN"/>
-        </w:rPr>
-      </w:pPr>
-      <w:r>
-        <w:rPr>
-          <w:color w:val="FF0000"/>
-          <w:lang w:eastAsia="zh-CN"/>
-        </w:rPr>
-        <w:t xml:space="preserve">        vector&lt;pair&lt;int, int&gt;&gt; result;</w:t>
-      </w:r>
-    </w:p>
-    <w:p>
-      <w:pPr>
-        <w:rPr>
-          <w:color w:val="FF0000"/>
-          <w:lang w:eastAsia="zh-CN"/>
-        </w:rPr>
-      </w:pPr>
-      <w:r>
-        <w:rPr>
-          <w:color w:val="FF0000"/>
-          <w:lang w:eastAsia="zh-CN"/>
-        </w:rPr>
-        <w:t xml:space="preserve">        pair&lt;int, int&gt; init = make_pair(1, INT_MAX);</w:t>
-      </w:r>
-    </w:p>
-    <w:p>
-      <w:pPr>
-        <w:rPr>
-          <w:color w:val="FF0000"/>
-          <w:lang w:eastAsia="zh-CN"/>
-        </w:rPr>
-      </w:pPr>
-      <w:r>
-        <w:rPr>
-          <w:color w:val="FF0000"/>
-          <w:lang w:eastAsia="zh-CN"/>
-        </w:rPr>
-        <w:t xml:space="preserve">        result.push_back(init);</w:t>
-      </w:r>
-    </w:p>
-    <w:p>
-      <w:pPr>
-        <w:rPr>
-          <w:color w:val="FF0000"/>
-          <w:lang w:eastAsia="zh-CN"/>
-        </w:rPr>
-      </w:pPr>
-    </w:p>
-    <w:p>
-      <w:pPr>
-        <w:rPr>
-          <w:color w:val="FF0000"/>
-          <w:lang w:eastAsia="zh-CN"/>
-        </w:rPr>
-      </w:pPr>
-      <w:r>
-        <w:rPr>
-          <w:color w:val="FF0000"/>
-          <w:lang w:eastAsia="zh-CN"/>
-        </w:rPr>
-        <w:t xml:space="preserve">        for(auto i = nums.begin(); i != nums.end(); i++){</w:t>
-      </w:r>
-    </w:p>
-    <w:p>
-      <w:pPr>
-        <w:rPr>
-          <w:color w:val="FF0000"/>
-          <w:lang w:eastAsia="zh-CN"/>
-        </w:rPr>
-      </w:pPr>
-      <w:r>
-        <w:rPr>
-          <w:color w:val="FF0000"/>
-          <w:lang w:eastAsia="zh-CN"/>
-        </w:rPr>
-        <w:t xml:space="preserve">            if(*i &lt;= 0)</w:t>
+      <w:proofErr w:type="spellStart"/>
+      <w:r>
+        <w:rPr>
+          <w:color w:val="FF0000"/>
+          <w:lang w:eastAsia="zh-CN"/>
+        </w:rPr>
+        <w:t>int</w:t>
+      </w:r>
+      <w:proofErr w:type="spellEnd"/>
+      <w:r>
+        <w:rPr>
+          <w:color w:val="FF0000"/>
+          <w:lang w:eastAsia="zh-CN"/>
+        </w:rPr>
+        <w:t xml:space="preserve"> </w:t>
+      </w:r>
+      <w:proofErr w:type="spellStart"/>
+      <w:r>
+        <w:rPr>
+          <w:color w:val="FF0000"/>
+          <w:lang w:eastAsia="zh-CN"/>
+        </w:rPr>
+        <w:t>firstMissingPositive</w:t>
+      </w:r>
+      <w:proofErr w:type="spellEnd"/>
+      <w:r>
+        <w:rPr>
+          <w:color w:val="FF0000"/>
+          <w:lang w:eastAsia="zh-CN"/>
+        </w:rPr>
+        <w:t>(vector&lt;</w:t>
+      </w:r>
+      <w:proofErr w:type="spellStart"/>
+      <w:r>
+        <w:rPr>
+          <w:color w:val="FF0000"/>
+          <w:lang w:eastAsia="zh-CN"/>
+        </w:rPr>
+        <w:t>int</w:t>
+      </w:r>
+      <w:proofErr w:type="spellEnd"/>
+      <w:r>
+        <w:rPr>
+          <w:color w:val="FF0000"/>
+          <w:lang w:eastAsia="zh-CN"/>
+        </w:rPr>
+        <w:t xml:space="preserve">&gt;&amp; </w:t>
+      </w:r>
+      <w:proofErr w:type="spellStart"/>
+      <w:r>
+        <w:rPr>
+          <w:color w:val="FF0000"/>
+          <w:lang w:eastAsia="zh-CN"/>
+        </w:rPr>
+        <w:t>nums</w:t>
+      </w:r>
+      <w:proofErr w:type="spellEnd"/>
+      <w:r>
+        <w:rPr>
+          <w:color w:val="FF0000"/>
+          <w:lang w:eastAsia="zh-CN"/>
+        </w:rPr>
+        <w:t>) {</w:t>
+      </w:r>
+    </w:p>
+    <w:p>
+      <w:pPr>
+        <w:rPr>
+          <w:color w:val="FF0000"/>
+          <w:lang w:eastAsia="zh-CN"/>
+        </w:rPr>
+      </w:pPr>
+      <w:r>
+        <w:rPr>
+          <w:color w:val="FF0000"/>
+          <w:lang w:eastAsia="zh-CN"/>
+        </w:rPr>
+        <w:t xml:space="preserve">        vector&lt;pair&lt;</w:t>
+      </w:r>
+      <w:proofErr w:type="spellStart"/>
+      <w:r>
+        <w:rPr>
+          <w:color w:val="FF0000"/>
+          <w:lang w:eastAsia="zh-CN"/>
+        </w:rPr>
+        <w:t>int</w:t>
+      </w:r>
+      <w:proofErr w:type="spellEnd"/>
+      <w:r>
+        <w:rPr>
+          <w:color w:val="FF0000"/>
+          <w:lang w:eastAsia="zh-CN"/>
+        </w:rPr>
+        <w:t xml:space="preserve">, </w:t>
+      </w:r>
+      <w:proofErr w:type="spellStart"/>
+      <w:r>
+        <w:rPr>
+          <w:color w:val="FF0000"/>
+          <w:lang w:eastAsia="zh-CN"/>
+        </w:rPr>
+        <w:t>int</w:t>
+      </w:r>
+      <w:proofErr w:type="spellEnd"/>
+      <w:r>
+        <w:rPr>
+          <w:color w:val="FF0000"/>
+          <w:lang w:eastAsia="zh-CN"/>
+        </w:rPr>
+        <w:t>&gt;&gt; result;</w:t>
+      </w:r>
+    </w:p>
+    <w:p>
+      <w:pPr>
+        <w:rPr>
+          <w:color w:val="FF0000"/>
+          <w:lang w:eastAsia="zh-CN"/>
+        </w:rPr>
+      </w:pPr>
+      <w:r>
+        <w:rPr>
+          <w:color w:val="FF0000"/>
+          <w:lang w:eastAsia="zh-CN"/>
+        </w:rPr>
+        <w:t xml:space="preserve">        pair&lt;</w:t>
+      </w:r>
+      <w:proofErr w:type="spellStart"/>
+      <w:r>
+        <w:rPr>
+          <w:color w:val="FF0000"/>
+          <w:lang w:eastAsia="zh-CN"/>
+        </w:rPr>
+        <w:t>int</w:t>
+      </w:r>
+      <w:proofErr w:type="spellEnd"/>
+      <w:r>
+        <w:rPr>
+          <w:color w:val="FF0000"/>
+          <w:lang w:eastAsia="zh-CN"/>
+        </w:rPr>
+        <w:t xml:space="preserve">, </w:t>
+      </w:r>
+      <w:proofErr w:type="spellStart"/>
+      <w:r>
+        <w:rPr>
+          <w:color w:val="FF0000"/>
+          <w:lang w:eastAsia="zh-CN"/>
+        </w:rPr>
+        <w:t>int</w:t>
+      </w:r>
+      <w:proofErr w:type="spellEnd"/>
+      <w:r>
+        <w:rPr>
+          <w:color w:val="FF0000"/>
+          <w:lang w:eastAsia="zh-CN"/>
+        </w:rPr>
+        <w:t xml:space="preserve">&gt; </w:t>
+      </w:r>
+      <w:proofErr w:type="spellStart"/>
+      <w:r>
+        <w:rPr>
+          <w:color w:val="FF0000"/>
+          <w:lang w:eastAsia="zh-CN"/>
+        </w:rPr>
+        <w:t>init</w:t>
+      </w:r>
+      <w:proofErr w:type="spellEnd"/>
+      <w:r>
+        <w:rPr>
+          <w:color w:val="FF0000"/>
+          <w:lang w:eastAsia="zh-CN"/>
+        </w:rPr>
+        <w:t xml:space="preserve"> = </w:t>
+      </w:r>
+      <w:proofErr w:type="spellStart"/>
+      <w:r>
+        <w:rPr>
+          <w:color w:val="FF0000"/>
+          <w:lang w:eastAsia="zh-CN"/>
+        </w:rPr>
+        <w:t>make_</w:t>
+      </w:r>
+      <w:proofErr w:type="gramStart"/>
+      <w:r>
+        <w:rPr>
+          <w:color w:val="FF0000"/>
+          <w:lang w:eastAsia="zh-CN"/>
+        </w:rPr>
+        <w:t>pair</w:t>
+      </w:r>
+      <w:proofErr w:type="spellEnd"/>
+      <w:r>
+        <w:rPr>
+          <w:color w:val="FF0000"/>
+          <w:lang w:eastAsia="zh-CN"/>
+        </w:rPr>
+        <w:t>(</w:t>
+      </w:r>
+      <w:proofErr w:type="gramEnd"/>
+      <w:r>
+        <w:rPr>
+          <w:color w:val="FF0000"/>
+          <w:lang w:eastAsia="zh-CN"/>
+        </w:rPr>
+        <w:t>1, INT_MAX);</w:t>
+      </w:r>
+    </w:p>
+    <w:p>
+      <w:pPr>
+        <w:rPr>
+          <w:color w:val="FF0000"/>
+          <w:lang w:eastAsia="zh-CN"/>
+        </w:rPr>
+      </w:pPr>
+      <w:r>
+        <w:rPr>
+          <w:color w:val="FF0000"/>
+          <w:lang w:eastAsia="zh-CN"/>
+        </w:rPr>
+        <w:t xml:space="preserve">        </w:t>
+      </w:r>
+      <w:proofErr w:type="spellStart"/>
+      <w:proofErr w:type="gramStart"/>
+      <w:r>
+        <w:rPr>
+          <w:color w:val="FF0000"/>
+          <w:lang w:eastAsia="zh-CN"/>
+        </w:rPr>
+        <w:t>result.push</w:t>
+      </w:r>
+      <w:proofErr w:type="gramEnd"/>
+      <w:r>
+        <w:rPr>
+          <w:color w:val="FF0000"/>
+          <w:lang w:eastAsia="zh-CN"/>
+        </w:rPr>
+        <w:t>_back</w:t>
+      </w:r>
+      <w:proofErr w:type="spellEnd"/>
+      <w:r>
+        <w:rPr>
+          <w:color w:val="FF0000"/>
+          <w:lang w:eastAsia="zh-CN"/>
+        </w:rPr>
+        <w:t>(</w:t>
+      </w:r>
+      <w:proofErr w:type="spellStart"/>
+      <w:r>
+        <w:rPr>
+          <w:color w:val="FF0000"/>
+          <w:lang w:eastAsia="zh-CN"/>
+        </w:rPr>
+        <w:t>init</w:t>
+      </w:r>
+      <w:proofErr w:type="spellEnd"/>
+      <w:r>
+        <w:rPr>
+          <w:color w:val="FF0000"/>
+          <w:lang w:eastAsia="zh-CN"/>
+        </w:rPr>
+        <w:t>);</w:t>
+      </w:r>
+    </w:p>
+    <w:p>
+      <w:pPr>
+        <w:rPr>
+          <w:color w:val="FF0000"/>
+          <w:lang w:eastAsia="zh-CN"/>
+        </w:rPr>
+      </w:pPr>
+    </w:p>
+    <w:p>
+      <w:pPr>
+        <w:rPr>
+          <w:color w:val="FF0000"/>
+          <w:lang w:eastAsia="zh-CN"/>
+        </w:rPr>
+      </w:pPr>
+      <w:r>
+        <w:rPr>
+          <w:color w:val="FF0000"/>
+          <w:lang w:eastAsia="zh-CN"/>
+        </w:rPr>
+        <w:t xml:space="preserve">        </w:t>
+      </w:r>
+      <w:proofErr w:type="gramStart"/>
+      <w:r>
+        <w:rPr>
+          <w:color w:val="FF0000"/>
+          <w:lang w:eastAsia="zh-CN"/>
+        </w:rPr>
+        <w:t>for(</w:t>
+      </w:r>
+      <w:proofErr w:type="gramEnd"/>
+      <w:r>
+        <w:rPr>
+          <w:color w:val="FF0000"/>
+          <w:lang w:eastAsia="zh-CN"/>
+        </w:rPr>
+        <w:t xml:space="preserve">auto </w:t>
+      </w:r>
+      <w:proofErr w:type="spellStart"/>
+      <w:r>
+        <w:rPr>
+          <w:color w:val="FF0000"/>
+          <w:lang w:eastAsia="zh-CN"/>
+        </w:rPr>
+        <w:t>i</w:t>
+      </w:r>
+      <w:proofErr w:type="spellEnd"/>
+      <w:r>
+        <w:rPr>
+          <w:color w:val="FF0000"/>
+          <w:lang w:eastAsia="zh-CN"/>
+        </w:rPr>
+        <w:t xml:space="preserve"> = </w:t>
+      </w:r>
+      <w:proofErr w:type="spellStart"/>
+      <w:r>
+        <w:rPr>
+          <w:color w:val="FF0000"/>
+          <w:lang w:eastAsia="zh-CN"/>
+        </w:rPr>
+        <w:t>nums.begin</w:t>
+      </w:r>
+      <w:proofErr w:type="spellEnd"/>
+      <w:r>
+        <w:rPr>
+          <w:color w:val="FF0000"/>
+          <w:lang w:eastAsia="zh-CN"/>
+        </w:rPr>
+        <w:t xml:space="preserve">(); </w:t>
+      </w:r>
+      <w:proofErr w:type="spellStart"/>
+      <w:r>
+        <w:rPr>
+          <w:color w:val="FF0000"/>
+          <w:lang w:eastAsia="zh-CN"/>
+        </w:rPr>
+        <w:t>i</w:t>
+      </w:r>
+      <w:proofErr w:type="spellEnd"/>
+      <w:r>
+        <w:rPr>
+          <w:color w:val="FF0000"/>
+          <w:lang w:eastAsia="zh-CN"/>
+        </w:rPr>
+        <w:t xml:space="preserve"> != </w:t>
+      </w:r>
+      <w:proofErr w:type="spellStart"/>
+      <w:r>
+        <w:rPr>
+          <w:color w:val="FF0000"/>
+          <w:lang w:eastAsia="zh-CN"/>
+        </w:rPr>
+        <w:t>nums.end</w:t>
+      </w:r>
+      <w:proofErr w:type="spellEnd"/>
+      <w:r>
+        <w:rPr>
+          <w:color w:val="FF0000"/>
+          <w:lang w:eastAsia="zh-CN"/>
+        </w:rPr>
+        <w:t xml:space="preserve">(); </w:t>
+      </w:r>
+      <w:proofErr w:type="spellStart"/>
+      <w:r>
+        <w:rPr>
+          <w:color w:val="FF0000"/>
+          <w:lang w:eastAsia="zh-CN"/>
+        </w:rPr>
+        <w:t>i</w:t>
+      </w:r>
+      <w:proofErr w:type="spellEnd"/>
+      <w:r>
+        <w:rPr>
+          <w:color w:val="FF0000"/>
+          <w:lang w:eastAsia="zh-CN"/>
+        </w:rPr>
+        <w:t>++){</w:t>
+      </w:r>
+    </w:p>
+    <w:p>
+      <w:pPr>
+        <w:rPr>
+          <w:color w:val="FF0000"/>
+          <w:lang w:eastAsia="zh-CN"/>
+        </w:rPr>
+      </w:pPr>
+      <w:r>
+        <w:rPr>
+          <w:color w:val="FF0000"/>
+          <w:lang w:eastAsia="zh-CN"/>
+        </w:rPr>
+        <w:t xml:space="preserve">            </w:t>
+      </w:r>
+      <w:proofErr w:type="gramStart"/>
+      <w:r>
+        <w:rPr>
+          <w:color w:val="FF0000"/>
+          <w:lang w:eastAsia="zh-CN"/>
+        </w:rPr>
+        <w:t>if(</w:t>
+      </w:r>
+      <w:proofErr w:type="gramEnd"/>
+      <w:r>
+        <w:rPr>
+          <w:color w:val="FF0000"/>
+          <w:lang w:eastAsia="zh-CN"/>
+        </w:rPr>
+        <w:t>*</w:t>
+      </w:r>
+      <w:proofErr w:type="spellStart"/>
+      <w:r>
+        <w:rPr>
+          <w:color w:val="FF0000"/>
+          <w:lang w:eastAsia="zh-CN"/>
+        </w:rPr>
+        <w:t>i</w:t>
+      </w:r>
+      <w:proofErr w:type="spellEnd"/>
+      <w:r>
+        <w:rPr>
+          <w:color w:val="FF0000"/>
+          <w:lang w:eastAsia="zh-CN"/>
+        </w:rPr>
+        <w:t xml:space="preserve"> &lt;= 0)</w:t>
       </w:r>
     </w:p>
     <w:p>
@@ -3055,142 +4597,543 @@
           <w:color w:val="FF0000"/>
           <w:lang w:eastAsia="zh-CN"/>
         </w:rPr>
-        <w:t xml:space="preserve">            for(int j = 0; j &lt; result.size(); j++){</w:t>
-      </w:r>
-    </w:p>
-    <w:p>
-      <w:pPr>
-        <w:rPr>
-          <w:color w:val="FF0000"/>
-          <w:lang w:eastAsia="zh-CN"/>
-        </w:rPr>
-      </w:pPr>
-      <w:r>
-        <w:rPr>
-          <w:color w:val="FF0000"/>
-          <w:lang w:eastAsia="zh-CN"/>
-        </w:rPr>
-        <w:t xml:space="preserve">                if(*i &gt;= result[j].first &amp;&amp; *i &lt;= result[j].second){</w:t>
-      </w:r>
-    </w:p>
-    <w:p>
-      <w:pPr>
-        <w:rPr>
-          <w:color w:val="FF0000"/>
-          <w:lang w:eastAsia="zh-CN"/>
-        </w:rPr>
-      </w:pPr>
-      <w:r>
-        <w:rPr>
-          <w:color w:val="FF0000"/>
-          <w:lang w:eastAsia="zh-CN"/>
-        </w:rPr>
-        <w:t xml:space="preserve">                    pair&lt;int, int&gt; left, right;</w:t>
-      </w:r>
-    </w:p>
-    <w:p>
-      <w:pPr>
-        <w:rPr>
-          <w:color w:val="FF0000"/>
-          <w:lang w:eastAsia="zh-CN"/>
-        </w:rPr>
-      </w:pPr>
-      <w:r>
-        <w:rPr>
-          <w:color w:val="FF0000"/>
-          <w:lang w:eastAsia="zh-CN"/>
-        </w:rPr>
-        <w:t xml:space="preserve">                    left = make_pair(result[j].first, *i - 1);</w:t>
-      </w:r>
-    </w:p>
-    <w:p>
-      <w:pPr>
-        <w:rPr>
-          <w:color w:val="FF0000"/>
-          <w:lang w:eastAsia="zh-CN"/>
-        </w:rPr>
-      </w:pPr>
-      <w:r>
-        <w:rPr>
-          <w:color w:val="FF0000"/>
-          <w:lang w:eastAsia="zh-CN"/>
-        </w:rPr>
-        <w:t xml:space="preserve">                    right = make_pair(*i + 1, result[j].second);</w:t>
-      </w:r>
-    </w:p>
-    <w:p>
-      <w:pPr>
-        <w:rPr>
-          <w:color w:val="FF0000"/>
-          <w:lang w:eastAsia="zh-CN"/>
-        </w:rPr>
-      </w:pPr>
-      <w:r>
-        <w:rPr>
-          <w:color w:val="FF0000"/>
-          <w:lang w:eastAsia="zh-CN"/>
-        </w:rPr>
-        <w:t xml:space="preserve">                    result.erase(result.begin() + j);</w:t>
-      </w:r>
-    </w:p>
-    <w:p>
-      <w:pPr>
-        <w:rPr>
-          <w:color w:val="FF0000"/>
-          <w:lang w:eastAsia="zh-CN"/>
-        </w:rPr>
-      </w:pPr>
-      <w:r>
-        <w:rPr>
-          <w:color w:val="FF0000"/>
-          <w:lang w:eastAsia="zh-CN"/>
-        </w:rPr>
-        <w:t xml:space="preserve">                    if(left.first &lt;= left.second)</w:t>
-      </w:r>
-    </w:p>
-    <w:p>
-      <w:pPr>
-        <w:rPr>
-          <w:color w:val="FF0000"/>
-          <w:lang w:eastAsia="zh-CN"/>
-        </w:rPr>
-      </w:pPr>
-      <w:r>
-        <w:rPr>
-          <w:color w:val="FF0000"/>
-          <w:lang w:eastAsia="zh-CN"/>
-        </w:rPr>
-        <w:t xml:space="preserve">                        result.insert(result.begin() + j++, left);</w:t>
-      </w:r>
-    </w:p>
-    <w:p>
-      <w:pPr>
-        <w:rPr>
-          <w:color w:val="FF0000"/>
-          <w:lang w:eastAsia="zh-CN"/>
-        </w:rPr>
-      </w:pPr>
-      <w:r>
-        <w:rPr>
-          <w:color w:val="FF0000"/>
-          <w:lang w:eastAsia="zh-CN"/>
-        </w:rPr>
-        <w:t xml:space="preserve">                    if(right.first &lt;= right.second)</w:t>
-      </w:r>
-    </w:p>
-    <w:p>
-      <w:pPr>
-        <w:rPr>
-          <w:color w:val="FF0000"/>
-          <w:lang w:eastAsia="zh-CN"/>
-        </w:rPr>
-      </w:pPr>
-      <w:r>
-        <w:rPr>
-          <w:color w:val="FF0000"/>
-          <w:lang w:eastAsia="zh-CN"/>
-        </w:rPr>
-        <w:t xml:space="preserve">                        result.insert(result.begin() + j, right);</w:t>
+        <w:t xml:space="preserve">            </w:t>
+      </w:r>
+      <w:proofErr w:type="gramStart"/>
+      <w:r>
+        <w:rPr>
+          <w:color w:val="FF0000"/>
+          <w:lang w:eastAsia="zh-CN"/>
+        </w:rPr>
+        <w:t>for(</w:t>
+      </w:r>
+      <w:proofErr w:type="spellStart"/>
+      <w:proofErr w:type="gramEnd"/>
+      <w:r>
+        <w:rPr>
+          <w:color w:val="FF0000"/>
+          <w:lang w:eastAsia="zh-CN"/>
+        </w:rPr>
+        <w:t>int</w:t>
+      </w:r>
+      <w:proofErr w:type="spellEnd"/>
+      <w:r>
+        <w:rPr>
+          <w:color w:val="FF0000"/>
+          <w:lang w:eastAsia="zh-CN"/>
+        </w:rPr>
+        <w:t xml:space="preserve"> j = 0; j &lt; </w:t>
+      </w:r>
+      <w:proofErr w:type="spellStart"/>
+      <w:r>
+        <w:rPr>
+          <w:color w:val="FF0000"/>
+          <w:lang w:eastAsia="zh-CN"/>
+        </w:rPr>
+        <w:t>result.size</w:t>
+      </w:r>
+      <w:proofErr w:type="spellEnd"/>
+      <w:r>
+        <w:rPr>
+          <w:color w:val="FF0000"/>
+          <w:lang w:eastAsia="zh-CN"/>
+        </w:rPr>
+        <w:t>(); j++){</w:t>
+      </w:r>
+    </w:p>
+    <w:p>
+      <w:pPr>
+        <w:rPr>
+          <w:color w:val="FF0000"/>
+          <w:lang w:eastAsia="zh-CN"/>
+        </w:rPr>
+      </w:pPr>
+      <w:r>
+        <w:rPr>
+          <w:color w:val="FF0000"/>
+          <w:lang w:eastAsia="zh-CN"/>
+        </w:rPr>
+        <w:t xml:space="preserve">                </w:t>
+      </w:r>
+      <w:proofErr w:type="gramStart"/>
+      <w:r>
+        <w:rPr>
+          <w:color w:val="FF0000"/>
+          <w:lang w:eastAsia="zh-CN"/>
+        </w:rPr>
+        <w:t>if(</w:t>
+      </w:r>
+      <w:proofErr w:type="gramEnd"/>
+      <w:r>
+        <w:rPr>
+          <w:color w:val="FF0000"/>
+          <w:lang w:eastAsia="zh-CN"/>
+        </w:rPr>
+        <w:t>*</w:t>
+      </w:r>
+      <w:proofErr w:type="spellStart"/>
+      <w:r>
+        <w:rPr>
+          <w:color w:val="FF0000"/>
+          <w:lang w:eastAsia="zh-CN"/>
+        </w:rPr>
+        <w:t>i</w:t>
+      </w:r>
+      <w:proofErr w:type="spellEnd"/>
+      <w:r>
+        <w:rPr>
+          <w:color w:val="FF0000"/>
+          <w:lang w:eastAsia="zh-CN"/>
+        </w:rPr>
+        <w:t xml:space="preserve"> &gt;= result[j].first &amp;&amp; *</w:t>
+      </w:r>
+      <w:proofErr w:type="spellStart"/>
+      <w:r>
+        <w:rPr>
+          <w:color w:val="FF0000"/>
+          <w:lang w:eastAsia="zh-CN"/>
+        </w:rPr>
+        <w:t>i</w:t>
+      </w:r>
+      <w:proofErr w:type="spellEnd"/>
+      <w:r>
+        <w:rPr>
+          <w:color w:val="FF0000"/>
+          <w:lang w:eastAsia="zh-CN"/>
+        </w:rPr>
+        <w:t xml:space="preserve"> &lt;= result[j].second){</w:t>
+      </w:r>
+    </w:p>
+    <w:p>
+      <w:pPr>
+        <w:rPr>
+          <w:color w:val="FF0000"/>
+          <w:lang w:eastAsia="zh-CN"/>
+        </w:rPr>
+      </w:pPr>
+      <w:r>
+        <w:rPr>
+          <w:color w:val="FF0000"/>
+          <w:lang w:eastAsia="zh-CN"/>
+        </w:rPr>
+        <w:t xml:space="preserve">                    pair&lt;</w:t>
+      </w:r>
+      <w:proofErr w:type="spellStart"/>
+      <w:r>
+        <w:rPr>
+          <w:color w:val="FF0000"/>
+          <w:lang w:eastAsia="zh-CN"/>
+        </w:rPr>
+        <w:t>int</w:t>
+      </w:r>
+      <w:proofErr w:type="spellEnd"/>
+      <w:r>
+        <w:rPr>
+          <w:color w:val="FF0000"/>
+          <w:lang w:eastAsia="zh-CN"/>
+        </w:rPr>
+        <w:t xml:space="preserve">, </w:t>
+      </w:r>
+      <w:proofErr w:type="spellStart"/>
+      <w:r>
+        <w:rPr>
+          <w:color w:val="FF0000"/>
+          <w:lang w:eastAsia="zh-CN"/>
+        </w:rPr>
+        <w:t>int</w:t>
+      </w:r>
+      <w:proofErr w:type="spellEnd"/>
+      <w:r>
+        <w:rPr>
+          <w:color w:val="FF0000"/>
+          <w:lang w:eastAsia="zh-CN"/>
+        </w:rPr>
+        <w:t>&gt; left, right;</w:t>
+      </w:r>
+    </w:p>
+    <w:p>
+      <w:pPr>
+        <w:rPr>
+          <w:color w:val="FF0000"/>
+          <w:lang w:eastAsia="zh-CN"/>
+        </w:rPr>
+      </w:pPr>
+      <w:r>
+        <w:rPr>
+          <w:color w:val="FF0000"/>
+          <w:lang w:eastAsia="zh-CN"/>
+        </w:rPr>
+        <w:t xml:space="preserve">                    left = </w:t>
+      </w:r>
+      <w:proofErr w:type="spellStart"/>
+      <w:r>
+        <w:rPr>
+          <w:color w:val="FF0000"/>
+          <w:lang w:eastAsia="zh-CN"/>
+        </w:rPr>
+        <w:t>make_pair</w:t>
+      </w:r>
+      <w:proofErr w:type="spellEnd"/>
+      <w:r>
+        <w:rPr>
+          <w:color w:val="FF0000"/>
+          <w:lang w:eastAsia="zh-CN"/>
+        </w:rPr>
+        <w:t>(result[j</w:t>
+      </w:r>
+      <w:proofErr w:type="gramStart"/>
+      <w:r>
+        <w:rPr>
+          <w:color w:val="FF0000"/>
+          <w:lang w:eastAsia="zh-CN"/>
+        </w:rPr>
+        <w:t>].first</w:t>
+      </w:r>
+      <w:proofErr w:type="gramEnd"/>
+      <w:r>
+        <w:rPr>
+          <w:color w:val="FF0000"/>
+          <w:lang w:eastAsia="zh-CN"/>
+        </w:rPr>
+        <w:t>, *</w:t>
+      </w:r>
+      <w:proofErr w:type="spellStart"/>
+      <w:r>
+        <w:rPr>
+          <w:color w:val="FF0000"/>
+          <w:lang w:eastAsia="zh-CN"/>
+        </w:rPr>
+        <w:t>i</w:t>
+      </w:r>
+      <w:proofErr w:type="spellEnd"/>
+      <w:r>
+        <w:rPr>
+          <w:color w:val="FF0000"/>
+          <w:lang w:eastAsia="zh-CN"/>
+        </w:rPr>
+        <w:t xml:space="preserve"> - 1);</w:t>
+      </w:r>
+    </w:p>
+    <w:p>
+      <w:pPr>
+        <w:rPr>
+          <w:color w:val="FF0000"/>
+          <w:lang w:eastAsia="zh-CN"/>
+        </w:rPr>
+      </w:pPr>
+      <w:r>
+        <w:rPr>
+          <w:color w:val="FF0000"/>
+          <w:lang w:eastAsia="zh-CN"/>
+        </w:rPr>
+        <w:t xml:space="preserve">                    right = </w:t>
+      </w:r>
+      <w:proofErr w:type="spellStart"/>
+      <w:r>
+        <w:rPr>
+          <w:color w:val="FF0000"/>
+          <w:lang w:eastAsia="zh-CN"/>
+        </w:rPr>
+        <w:t>make_</w:t>
+      </w:r>
+      <w:proofErr w:type="gramStart"/>
+      <w:r>
+        <w:rPr>
+          <w:color w:val="FF0000"/>
+          <w:lang w:eastAsia="zh-CN"/>
+        </w:rPr>
+        <w:t>pair</w:t>
+      </w:r>
+      <w:proofErr w:type="spellEnd"/>
+      <w:r>
+        <w:rPr>
+          <w:color w:val="FF0000"/>
+          <w:lang w:eastAsia="zh-CN"/>
+        </w:rPr>
+        <w:t>(</w:t>
+      </w:r>
+      <w:proofErr w:type="gramEnd"/>
+      <w:r>
+        <w:rPr>
+          <w:color w:val="FF0000"/>
+          <w:lang w:eastAsia="zh-CN"/>
+        </w:rPr>
+        <w:t>*</w:t>
+      </w:r>
+      <w:proofErr w:type="spellStart"/>
+      <w:r>
+        <w:rPr>
+          <w:color w:val="FF0000"/>
+          <w:lang w:eastAsia="zh-CN"/>
+        </w:rPr>
+        <w:t>i</w:t>
+      </w:r>
+      <w:proofErr w:type="spellEnd"/>
+      <w:r>
+        <w:rPr>
+          <w:color w:val="FF0000"/>
+          <w:lang w:eastAsia="zh-CN"/>
+        </w:rPr>
+        <w:t xml:space="preserve"> + 1, result[j].second);</w:t>
+      </w:r>
+    </w:p>
+    <w:p>
+      <w:pPr>
+        <w:rPr>
+          <w:color w:val="FF0000"/>
+          <w:lang w:eastAsia="zh-CN"/>
+        </w:rPr>
+      </w:pPr>
+      <w:r>
+        <w:rPr>
+          <w:color w:val="FF0000"/>
+          <w:lang w:eastAsia="zh-CN"/>
+        </w:rPr>
+        <w:t xml:space="preserve">                    </w:t>
+      </w:r>
+      <w:proofErr w:type="spellStart"/>
+      <w:proofErr w:type="gramStart"/>
+      <w:r>
+        <w:rPr>
+          <w:color w:val="FF0000"/>
+          <w:lang w:eastAsia="zh-CN"/>
+        </w:rPr>
+        <w:t>result.erase</w:t>
+      </w:r>
+      <w:proofErr w:type="spellEnd"/>
+      <w:proofErr w:type="gramEnd"/>
+      <w:r>
+        <w:rPr>
+          <w:color w:val="FF0000"/>
+          <w:lang w:eastAsia="zh-CN"/>
+        </w:rPr>
+        <w:t>(</w:t>
+      </w:r>
+      <w:proofErr w:type="spellStart"/>
+      <w:r>
+        <w:rPr>
+          <w:color w:val="FF0000"/>
+          <w:lang w:eastAsia="zh-CN"/>
+        </w:rPr>
+        <w:t>result.begin</w:t>
+      </w:r>
+      <w:proofErr w:type="spellEnd"/>
+      <w:r>
+        <w:rPr>
+          <w:color w:val="FF0000"/>
+          <w:lang w:eastAsia="zh-CN"/>
+        </w:rPr>
+        <w:t>() + j);</w:t>
+      </w:r>
+    </w:p>
+    <w:p>
+      <w:pPr>
+        <w:rPr>
+          <w:color w:val="FF0000"/>
+          <w:lang w:eastAsia="zh-CN"/>
+        </w:rPr>
+      </w:pPr>
+      <w:r>
+        <w:rPr>
+          <w:color w:val="FF0000"/>
+          <w:lang w:eastAsia="zh-CN"/>
+        </w:rPr>
+        <w:t xml:space="preserve">                    </w:t>
+      </w:r>
+      <w:proofErr w:type="gramStart"/>
+      <w:r>
+        <w:rPr>
+          <w:color w:val="FF0000"/>
+          <w:lang w:eastAsia="zh-CN"/>
+        </w:rPr>
+        <w:t>if(</w:t>
+      </w:r>
+      <w:proofErr w:type="spellStart"/>
+      <w:proofErr w:type="gramEnd"/>
+      <w:r>
+        <w:rPr>
+          <w:color w:val="FF0000"/>
+          <w:lang w:eastAsia="zh-CN"/>
+        </w:rPr>
+        <w:t>left.first</w:t>
+      </w:r>
+      <w:proofErr w:type="spellEnd"/>
+      <w:r>
+        <w:rPr>
+          <w:color w:val="FF0000"/>
+          <w:lang w:eastAsia="zh-CN"/>
+        </w:rPr>
+        <w:t xml:space="preserve"> &lt;= </w:t>
+      </w:r>
+      <w:proofErr w:type="spellStart"/>
+      <w:r>
+        <w:rPr>
+          <w:color w:val="FF0000"/>
+          <w:lang w:eastAsia="zh-CN"/>
+        </w:rPr>
+        <w:t>left.second</w:t>
+      </w:r>
+      <w:proofErr w:type="spellEnd"/>
+      <w:r>
+        <w:rPr>
+          <w:color w:val="FF0000"/>
+          <w:lang w:eastAsia="zh-CN"/>
+        </w:rPr>
+        <w:t>)</w:t>
+      </w:r>
+    </w:p>
+    <w:p>
+      <w:pPr>
+        <w:rPr>
+          <w:color w:val="FF0000"/>
+          <w:lang w:eastAsia="zh-CN"/>
+        </w:rPr>
+      </w:pPr>
+      <w:r>
+        <w:rPr>
+          <w:color w:val="FF0000"/>
+          <w:lang w:eastAsia="zh-CN"/>
+        </w:rPr>
+        <w:t xml:space="preserve">                        </w:t>
+      </w:r>
+      <w:proofErr w:type="spellStart"/>
+      <w:proofErr w:type="gramStart"/>
+      <w:r>
+        <w:rPr>
+          <w:color w:val="FF0000"/>
+          <w:lang w:eastAsia="zh-CN"/>
+        </w:rPr>
+        <w:t>result.insert</w:t>
+      </w:r>
+      <w:proofErr w:type="spellEnd"/>
+      <w:proofErr w:type="gramEnd"/>
+      <w:r>
+        <w:rPr>
+          <w:color w:val="FF0000"/>
+          <w:lang w:eastAsia="zh-CN"/>
+        </w:rPr>
+        <w:t>(</w:t>
+      </w:r>
+      <w:proofErr w:type="spellStart"/>
+      <w:r>
+        <w:rPr>
+          <w:color w:val="FF0000"/>
+          <w:lang w:eastAsia="zh-CN"/>
+        </w:rPr>
+        <w:t>result.begin</w:t>
+      </w:r>
+      <w:proofErr w:type="spellEnd"/>
+      <w:r>
+        <w:rPr>
+          <w:color w:val="FF0000"/>
+          <w:lang w:eastAsia="zh-CN"/>
+        </w:rPr>
+        <w:t>() + j++, left);</w:t>
+      </w:r>
+    </w:p>
+    <w:p>
+      <w:pPr>
+        <w:rPr>
+          <w:color w:val="FF0000"/>
+          <w:lang w:eastAsia="zh-CN"/>
+        </w:rPr>
+      </w:pPr>
+      <w:r>
+        <w:rPr>
+          <w:color w:val="FF0000"/>
+          <w:lang w:eastAsia="zh-CN"/>
+        </w:rPr>
+        <w:t xml:space="preserve">                    </w:t>
+      </w:r>
+      <w:proofErr w:type="gramStart"/>
+      <w:r>
+        <w:rPr>
+          <w:color w:val="FF0000"/>
+          <w:lang w:eastAsia="zh-CN"/>
+        </w:rPr>
+        <w:t>if(</w:t>
+      </w:r>
+      <w:proofErr w:type="spellStart"/>
+      <w:proofErr w:type="gramEnd"/>
+      <w:r>
+        <w:rPr>
+          <w:color w:val="FF0000"/>
+          <w:lang w:eastAsia="zh-CN"/>
+        </w:rPr>
+        <w:t>right.first</w:t>
+      </w:r>
+      <w:proofErr w:type="spellEnd"/>
+      <w:r>
+        <w:rPr>
+          <w:color w:val="FF0000"/>
+          <w:lang w:eastAsia="zh-CN"/>
+        </w:rPr>
+        <w:t xml:space="preserve"> &lt;= </w:t>
+      </w:r>
+      <w:proofErr w:type="spellStart"/>
+      <w:r>
+        <w:rPr>
+          <w:color w:val="FF0000"/>
+          <w:lang w:eastAsia="zh-CN"/>
+        </w:rPr>
+        <w:t>right.second</w:t>
+      </w:r>
+      <w:proofErr w:type="spellEnd"/>
+      <w:r>
+        <w:rPr>
+          <w:color w:val="FF0000"/>
+          <w:lang w:eastAsia="zh-CN"/>
+        </w:rPr>
+        <w:t>)</w:t>
+      </w:r>
+    </w:p>
+    <w:p>
+      <w:pPr>
+        <w:rPr>
+          <w:color w:val="FF0000"/>
+          <w:lang w:eastAsia="zh-CN"/>
+        </w:rPr>
+      </w:pPr>
+      <w:r>
+        <w:rPr>
+          <w:color w:val="FF0000"/>
+          <w:lang w:eastAsia="zh-CN"/>
+        </w:rPr>
+        <w:t xml:space="preserve">                        </w:t>
+      </w:r>
+      <w:proofErr w:type="spellStart"/>
+      <w:proofErr w:type="gramStart"/>
+      <w:r>
+        <w:rPr>
+          <w:color w:val="FF0000"/>
+          <w:lang w:eastAsia="zh-CN"/>
+        </w:rPr>
+        <w:t>result.insert</w:t>
+      </w:r>
+      <w:proofErr w:type="spellEnd"/>
+      <w:proofErr w:type="gramEnd"/>
+      <w:r>
+        <w:rPr>
+          <w:color w:val="FF0000"/>
+          <w:lang w:eastAsia="zh-CN"/>
+        </w:rPr>
+        <w:t>(</w:t>
+      </w:r>
+      <w:proofErr w:type="spellStart"/>
+      <w:r>
+        <w:rPr>
+          <w:color w:val="FF0000"/>
+          <w:lang w:eastAsia="zh-CN"/>
+        </w:rPr>
+        <w:t>result.begin</w:t>
+      </w:r>
+      <w:proofErr w:type="spellEnd"/>
+      <w:r>
+        <w:rPr>
+          <w:color w:val="FF0000"/>
+          <w:lang w:eastAsia="zh-CN"/>
+        </w:rPr>
+        <w:t>() + j, right);</w:t>
       </w:r>
     </w:p>
     <w:p>
@@ -3265,7 +5208,23 @@
           <w:color w:val="FF0000"/>
           <w:lang w:eastAsia="zh-CN"/>
         </w:rPr>
-        <w:t xml:space="preserve">        return result[0].first;    </w:t>
+        <w:t xml:space="preserve">        return </w:t>
+      </w:r>
+      <w:proofErr w:type="gramStart"/>
+      <w:r>
+        <w:rPr>
+          <w:color w:val="FF0000"/>
+          <w:lang w:eastAsia="zh-CN"/>
+        </w:rPr>
+        <w:t>result[</w:t>
+      </w:r>
+      <w:proofErr w:type="gramEnd"/>
+      <w:r>
+        <w:rPr>
+          <w:color w:val="FF0000"/>
+          <w:lang w:eastAsia="zh-CN"/>
+        </w:rPr>
+        <w:t xml:space="preserve">0].first;    </w:t>
       </w:r>
     </w:p>
     <w:p>
@@ -3353,102 +5312,337 @@
           <w:lang w:eastAsia="zh-CN"/>
         </w:rPr>
       </w:pPr>
-      <w:r>
-        <w:rPr>
-          <w:color w:val="FF0000"/>
-          <w:lang w:eastAsia="zh-CN"/>
-        </w:rPr>
-        <w:t>while(last &lt; height.size() - 1){</w:t>
-      </w:r>
-    </w:p>
-    <w:p>
-      <w:pPr>
-        <w:rPr>
-          <w:color w:val="FF0000"/>
-          <w:lang w:eastAsia="zh-CN"/>
-        </w:rPr>
-      </w:pPr>
-      <w:r>
-        <w:rPr>
-          <w:color w:val="FF0000"/>
-          <w:lang w:eastAsia="zh-CN"/>
-        </w:rPr>
-        <w:t xml:space="preserve">            int i;</w:t>
-      </w:r>
-    </w:p>
-    <w:p>
-      <w:pPr>
-        <w:rPr>
-          <w:color w:val="FF0000"/>
-          <w:lang w:eastAsia="zh-CN"/>
-        </w:rPr>
-      </w:pPr>
-      <w:r>
-        <w:rPr>
-          <w:color w:val="FF0000"/>
-          <w:lang w:eastAsia="zh-CN"/>
-        </w:rPr>
-        <w:t xml:space="preserve">            for(i = last + 1; i &lt; height.size(); i++){</w:t>
-      </w:r>
-    </w:p>
-    <w:p>
-      <w:pPr>
-        <w:rPr>
-          <w:color w:val="FF0000"/>
-          <w:lang w:eastAsia="zh-CN"/>
-        </w:rPr>
-      </w:pPr>
-      <w:r>
-        <w:rPr>
-          <w:color w:val="FF0000"/>
-          <w:lang w:eastAsia="zh-CN"/>
-        </w:rPr>
-        <w:t xml:space="preserve">                if(height[i] &gt;= lastHeight)</w:t>
-      </w:r>
-    </w:p>
-    <w:p>
-      <w:pPr>
-        <w:rPr>
-          <w:color w:val="FF0000"/>
-          <w:lang w:eastAsia="zh-CN"/>
-        </w:rPr>
-      </w:pPr>
-      <w:r>
-        <w:rPr>
-          <w:color w:val="FF0000"/>
-          <w:lang w:eastAsia="zh-CN"/>
-        </w:rPr>
-        <w:t xml:space="preserve">                    if(lastHeight == 0){</w:t>
-      </w:r>
-    </w:p>
-    <w:p>
-      <w:pPr>
-        <w:rPr>
-          <w:color w:val="FF0000"/>
-          <w:lang w:eastAsia="zh-CN"/>
-        </w:rPr>
-      </w:pPr>
-      <w:r>
-        <w:rPr>
-          <w:color w:val="FF0000"/>
-          <w:lang w:eastAsia="zh-CN"/>
-        </w:rPr>
-        <w:t xml:space="preserve">                        lastHeight = height[i];</w:t>
-      </w:r>
-    </w:p>
-    <w:p>
-      <w:pPr>
-        <w:rPr>
-          <w:color w:val="FF0000"/>
-          <w:lang w:eastAsia="zh-CN"/>
-        </w:rPr>
-      </w:pPr>
-      <w:r>
-        <w:rPr>
-          <w:color w:val="FF0000"/>
-          <w:lang w:eastAsia="zh-CN"/>
-        </w:rPr>
-        <w:t xml:space="preserve">                        last = i;</w:t>
+      <w:proofErr w:type="gramStart"/>
+      <w:r>
+        <w:rPr>
+          <w:color w:val="FF0000"/>
+          <w:lang w:eastAsia="zh-CN"/>
+        </w:rPr>
+        <w:t>while(</w:t>
+      </w:r>
+      <w:proofErr w:type="gramEnd"/>
+      <w:r>
+        <w:rPr>
+          <w:color w:val="FF0000"/>
+          <w:lang w:eastAsia="zh-CN"/>
+        </w:rPr>
+        <w:t xml:space="preserve">last &lt; </w:t>
+      </w:r>
+      <w:proofErr w:type="spellStart"/>
+      <w:r>
+        <w:rPr>
+          <w:color w:val="FF0000"/>
+          <w:lang w:eastAsia="zh-CN"/>
+        </w:rPr>
+        <w:t>height.size</w:t>
+      </w:r>
+      <w:proofErr w:type="spellEnd"/>
+      <w:r>
+        <w:rPr>
+          <w:color w:val="FF0000"/>
+          <w:lang w:eastAsia="zh-CN"/>
+        </w:rPr>
+        <w:t>() - 1){</w:t>
+      </w:r>
+    </w:p>
+    <w:p>
+      <w:pPr>
+        <w:rPr>
+          <w:color w:val="FF0000"/>
+          <w:lang w:eastAsia="zh-CN"/>
+        </w:rPr>
+      </w:pPr>
+      <w:r>
+        <w:rPr>
+          <w:color w:val="FF0000"/>
+          <w:lang w:eastAsia="zh-CN"/>
+        </w:rPr>
+        <w:t xml:space="preserve">            </w:t>
+      </w:r>
+      <w:proofErr w:type="spellStart"/>
+      <w:r>
+        <w:rPr>
+          <w:color w:val="FF0000"/>
+          <w:lang w:eastAsia="zh-CN"/>
+        </w:rPr>
+        <w:t>int</w:t>
+      </w:r>
+      <w:proofErr w:type="spellEnd"/>
+      <w:r>
+        <w:rPr>
+          <w:color w:val="FF0000"/>
+          <w:lang w:eastAsia="zh-CN"/>
+        </w:rPr>
+        <w:t xml:space="preserve"> </w:t>
+      </w:r>
+      <w:proofErr w:type="spellStart"/>
+      <w:r>
+        <w:rPr>
+          <w:color w:val="FF0000"/>
+          <w:lang w:eastAsia="zh-CN"/>
+        </w:rPr>
+        <w:t>i</w:t>
+      </w:r>
+      <w:proofErr w:type="spellEnd"/>
+      <w:r>
+        <w:rPr>
+          <w:color w:val="FF0000"/>
+          <w:lang w:eastAsia="zh-CN"/>
+        </w:rPr>
+        <w:t>;</w:t>
+      </w:r>
+    </w:p>
+    <w:p>
+      <w:pPr>
+        <w:rPr>
+          <w:color w:val="FF0000"/>
+          <w:lang w:eastAsia="zh-CN"/>
+        </w:rPr>
+      </w:pPr>
+      <w:r>
+        <w:rPr>
+          <w:color w:val="FF0000"/>
+          <w:lang w:eastAsia="zh-CN"/>
+        </w:rPr>
+        <w:t xml:space="preserve">            </w:t>
+      </w:r>
+      <w:proofErr w:type="gramStart"/>
+      <w:r>
+        <w:rPr>
+          <w:color w:val="FF0000"/>
+          <w:lang w:eastAsia="zh-CN"/>
+        </w:rPr>
+        <w:t>for(</w:t>
+      </w:r>
+      <w:proofErr w:type="spellStart"/>
+      <w:proofErr w:type="gramEnd"/>
+      <w:r>
+        <w:rPr>
+          <w:color w:val="FF0000"/>
+          <w:lang w:eastAsia="zh-CN"/>
+        </w:rPr>
+        <w:t>i</w:t>
+      </w:r>
+      <w:proofErr w:type="spellEnd"/>
+      <w:r>
+        <w:rPr>
+          <w:color w:val="FF0000"/>
+          <w:lang w:eastAsia="zh-CN"/>
+        </w:rPr>
+        <w:t xml:space="preserve"> = last + 1; </w:t>
+      </w:r>
+      <w:proofErr w:type="spellStart"/>
+      <w:r>
+        <w:rPr>
+          <w:color w:val="FF0000"/>
+          <w:lang w:eastAsia="zh-CN"/>
+        </w:rPr>
+        <w:t>i</w:t>
+      </w:r>
+      <w:proofErr w:type="spellEnd"/>
+      <w:r>
+        <w:rPr>
+          <w:color w:val="FF0000"/>
+          <w:lang w:eastAsia="zh-CN"/>
+        </w:rPr>
+        <w:t xml:space="preserve"> &lt; </w:t>
+      </w:r>
+      <w:proofErr w:type="spellStart"/>
+      <w:r>
+        <w:rPr>
+          <w:color w:val="FF0000"/>
+          <w:lang w:eastAsia="zh-CN"/>
+        </w:rPr>
+        <w:t>height.size</w:t>
+      </w:r>
+      <w:proofErr w:type="spellEnd"/>
+      <w:r>
+        <w:rPr>
+          <w:color w:val="FF0000"/>
+          <w:lang w:eastAsia="zh-CN"/>
+        </w:rPr>
+        <w:t xml:space="preserve">(); </w:t>
+      </w:r>
+      <w:proofErr w:type="spellStart"/>
+      <w:r>
+        <w:rPr>
+          <w:color w:val="FF0000"/>
+          <w:lang w:eastAsia="zh-CN"/>
+        </w:rPr>
+        <w:t>i</w:t>
+      </w:r>
+      <w:proofErr w:type="spellEnd"/>
+      <w:r>
+        <w:rPr>
+          <w:color w:val="FF0000"/>
+          <w:lang w:eastAsia="zh-CN"/>
+        </w:rPr>
+        <w:t>++){</w:t>
+      </w:r>
+    </w:p>
+    <w:p>
+      <w:pPr>
+        <w:rPr>
+          <w:color w:val="FF0000"/>
+          <w:lang w:eastAsia="zh-CN"/>
+        </w:rPr>
+      </w:pPr>
+      <w:r>
+        <w:rPr>
+          <w:color w:val="FF0000"/>
+          <w:lang w:eastAsia="zh-CN"/>
+        </w:rPr>
+        <w:t xml:space="preserve">                if(height[</w:t>
+      </w:r>
+      <w:proofErr w:type="spellStart"/>
+      <w:r>
+        <w:rPr>
+          <w:color w:val="FF0000"/>
+          <w:lang w:eastAsia="zh-CN"/>
+        </w:rPr>
+        <w:t>i</w:t>
+      </w:r>
+      <w:proofErr w:type="spellEnd"/>
+      <w:r>
+        <w:rPr>
+          <w:color w:val="FF0000"/>
+          <w:lang w:eastAsia="zh-CN"/>
+        </w:rPr>
+        <w:t xml:space="preserve">] &gt;= </w:t>
+      </w:r>
+      <w:proofErr w:type="spellStart"/>
+      <w:r>
+        <w:rPr>
+          <w:color w:val="FF0000"/>
+          <w:lang w:eastAsia="zh-CN"/>
+        </w:rPr>
+        <w:t>lastHeight</w:t>
+      </w:r>
+      <w:proofErr w:type="spellEnd"/>
+      <w:r>
+        <w:rPr>
+          <w:color w:val="FF0000"/>
+          <w:lang w:eastAsia="zh-CN"/>
+        </w:rPr>
+        <w:t>)</w:t>
+      </w:r>
+    </w:p>
+    <w:p>
+      <w:pPr>
+        <w:rPr>
+          <w:color w:val="FF0000"/>
+          <w:lang w:eastAsia="zh-CN"/>
+        </w:rPr>
+      </w:pPr>
+      <w:r>
+        <w:rPr>
+          <w:color w:val="FF0000"/>
+          <w:lang w:eastAsia="zh-CN"/>
+        </w:rPr>
+        <w:t xml:space="preserve">                    </w:t>
+      </w:r>
+      <w:proofErr w:type="gramStart"/>
+      <w:r>
+        <w:rPr>
+          <w:color w:val="FF0000"/>
+          <w:lang w:eastAsia="zh-CN"/>
+        </w:rPr>
+        <w:t>if(</w:t>
+      </w:r>
+      <w:proofErr w:type="spellStart"/>
+      <w:proofErr w:type="gramEnd"/>
+      <w:r>
+        <w:rPr>
+          <w:color w:val="FF0000"/>
+          <w:lang w:eastAsia="zh-CN"/>
+        </w:rPr>
+        <w:t>lastHeight</w:t>
+      </w:r>
+      <w:proofErr w:type="spellEnd"/>
+      <w:r>
+        <w:rPr>
+          <w:color w:val="FF0000"/>
+          <w:lang w:eastAsia="zh-CN"/>
+        </w:rPr>
+        <w:t xml:space="preserve"> == 0){</w:t>
+      </w:r>
+    </w:p>
+    <w:p>
+      <w:pPr>
+        <w:rPr>
+          <w:color w:val="FF0000"/>
+          <w:lang w:eastAsia="zh-CN"/>
+        </w:rPr>
+      </w:pPr>
+      <w:r>
+        <w:rPr>
+          <w:color w:val="FF0000"/>
+          <w:lang w:eastAsia="zh-CN"/>
+        </w:rPr>
+        <w:t xml:space="preserve">                        </w:t>
+      </w:r>
+      <w:proofErr w:type="spellStart"/>
+      <w:r>
+        <w:rPr>
+          <w:color w:val="FF0000"/>
+          <w:lang w:eastAsia="zh-CN"/>
+        </w:rPr>
+        <w:t>lastHeight</w:t>
+      </w:r>
+      <w:proofErr w:type="spellEnd"/>
+      <w:r>
+        <w:rPr>
+          <w:color w:val="FF0000"/>
+          <w:lang w:eastAsia="zh-CN"/>
+        </w:rPr>
+        <w:t xml:space="preserve"> = height[</w:t>
+      </w:r>
+      <w:proofErr w:type="spellStart"/>
+      <w:r>
+        <w:rPr>
+          <w:color w:val="FF0000"/>
+          <w:lang w:eastAsia="zh-CN"/>
+        </w:rPr>
+        <w:t>i</w:t>
+      </w:r>
+      <w:proofErr w:type="spellEnd"/>
+      <w:r>
+        <w:rPr>
+          <w:color w:val="FF0000"/>
+          <w:lang w:eastAsia="zh-CN"/>
+        </w:rPr>
+        <w:t>];</w:t>
+      </w:r>
+    </w:p>
+    <w:p>
+      <w:pPr>
+        <w:rPr>
+          <w:color w:val="FF0000"/>
+          <w:lang w:eastAsia="zh-CN"/>
+        </w:rPr>
+      </w:pPr>
+      <w:r>
+        <w:rPr>
+          <w:color w:val="FF0000"/>
+          <w:lang w:eastAsia="zh-CN"/>
+        </w:rPr>
+        <w:t xml:space="preserve">                        last = </w:t>
+      </w:r>
+      <w:proofErr w:type="spellStart"/>
+      <w:r>
+        <w:rPr>
+          <w:color w:val="FF0000"/>
+          <w:lang w:eastAsia="zh-CN"/>
+        </w:rPr>
+        <w:t>i</w:t>
+      </w:r>
+      <w:proofErr w:type="spellEnd"/>
+      <w:r>
+        <w:rPr>
+          <w:color w:val="FF0000"/>
+          <w:lang w:eastAsia="zh-CN"/>
+        </w:rPr>
+        <w:t>;</w:t>
       </w:r>
     </w:p>
     <w:p>
@@ -3478,22 +5672,79 @@
           <w:color w:val="FF0000"/>
           <w:lang w:eastAsia="zh-CN"/>
         </w:rPr>
-        <w:t xml:space="preserve">                        for(int j = last + 1; j &lt; i; j++){</w:t>
-      </w:r>
-    </w:p>
-    <w:p>
-      <w:pPr>
-        <w:rPr>
-          <w:color w:val="FF0000"/>
-          <w:lang w:eastAsia="zh-CN"/>
-        </w:rPr>
-      </w:pPr>
-      <w:r>
-        <w:rPr>
-          <w:color w:val="FF0000"/>
-          <w:lang w:eastAsia="zh-CN"/>
-        </w:rPr>
-        <w:t xml:space="preserve">                            result += lastHeight - height[j];</w:t>
+        <w:t xml:space="preserve">                        </w:t>
+      </w:r>
+      <w:proofErr w:type="gramStart"/>
+      <w:r>
+        <w:rPr>
+          <w:color w:val="FF0000"/>
+          <w:lang w:eastAsia="zh-CN"/>
+        </w:rPr>
+        <w:t>for(</w:t>
+      </w:r>
+      <w:proofErr w:type="spellStart"/>
+      <w:proofErr w:type="gramEnd"/>
+      <w:r>
+        <w:rPr>
+          <w:color w:val="FF0000"/>
+          <w:lang w:eastAsia="zh-CN"/>
+        </w:rPr>
+        <w:t>int</w:t>
+      </w:r>
+      <w:proofErr w:type="spellEnd"/>
+      <w:r>
+        <w:rPr>
+          <w:color w:val="FF0000"/>
+          <w:lang w:eastAsia="zh-CN"/>
+        </w:rPr>
+        <w:t xml:space="preserve"> j = last + 1; j &lt; </w:t>
+      </w:r>
+      <w:proofErr w:type="spellStart"/>
+      <w:r>
+        <w:rPr>
+          <w:color w:val="FF0000"/>
+          <w:lang w:eastAsia="zh-CN"/>
+        </w:rPr>
+        <w:t>i</w:t>
+      </w:r>
+      <w:proofErr w:type="spellEnd"/>
+      <w:r>
+        <w:rPr>
+          <w:color w:val="FF0000"/>
+          <w:lang w:eastAsia="zh-CN"/>
+        </w:rPr>
+        <w:t>; j++){</w:t>
+      </w:r>
+    </w:p>
+    <w:p>
+      <w:pPr>
+        <w:rPr>
+          <w:color w:val="FF0000"/>
+          <w:lang w:eastAsia="zh-CN"/>
+        </w:rPr>
+      </w:pPr>
+      <w:r>
+        <w:rPr>
+          <w:color w:val="FF0000"/>
+          <w:lang w:eastAsia="zh-CN"/>
+        </w:rPr>
+        <w:t xml:space="preserve">                            result += </w:t>
+      </w:r>
+      <w:proofErr w:type="spellStart"/>
+      <w:r>
+        <w:rPr>
+          <w:color w:val="FF0000"/>
+          <w:lang w:eastAsia="zh-CN"/>
+        </w:rPr>
+        <w:t>lastHeight</w:t>
+      </w:r>
+      <w:proofErr w:type="spellEnd"/>
+      <w:r>
+        <w:rPr>
+          <w:color w:val="FF0000"/>
+          <w:lang w:eastAsia="zh-CN"/>
+        </w:rPr>
+        <w:t xml:space="preserve"> - height[j];</w:t>
       </w:r>
     </w:p>
     <w:p>
@@ -3523,22 +5774,54 @@
           <w:color w:val="FF0000"/>
           <w:lang w:eastAsia="zh-CN"/>
         </w:rPr>
-        <w:t xml:space="preserve">                        last = i;</w:t>
-      </w:r>
-    </w:p>
-    <w:p>
-      <w:pPr>
-        <w:rPr>
-          <w:color w:val="FF0000"/>
-          <w:lang w:eastAsia="zh-CN"/>
-        </w:rPr>
-      </w:pPr>
-      <w:r>
-        <w:rPr>
-          <w:color w:val="FF0000"/>
-          <w:lang w:eastAsia="zh-CN"/>
-        </w:rPr>
-        <w:t xml:space="preserve">                        lastHeight = height[last];</w:t>
+        <w:t xml:space="preserve">                        last = </w:t>
+      </w:r>
+      <w:proofErr w:type="spellStart"/>
+      <w:r>
+        <w:rPr>
+          <w:color w:val="FF0000"/>
+          <w:lang w:eastAsia="zh-CN"/>
+        </w:rPr>
+        <w:t>i</w:t>
+      </w:r>
+      <w:proofErr w:type="spellEnd"/>
+      <w:r>
+        <w:rPr>
+          <w:color w:val="FF0000"/>
+          <w:lang w:eastAsia="zh-CN"/>
+        </w:rPr>
+        <w:t>;</w:t>
+      </w:r>
+    </w:p>
+    <w:p>
+      <w:pPr>
+        <w:rPr>
+          <w:color w:val="FF0000"/>
+          <w:lang w:eastAsia="zh-CN"/>
+        </w:rPr>
+      </w:pPr>
+      <w:r>
+        <w:rPr>
+          <w:color w:val="FF0000"/>
+          <w:lang w:eastAsia="zh-CN"/>
+        </w:rPr>
+        <w:t xml:space="preserve">                        </w:t>
+      </w:r>
+      <w:proofErr w:type="spellStart"/>
+      <w:r>
+        <w:rPr>
+          <w:color w:val="FF0000"/>
+          <w:lang w:eastAsia="zh-CN"/>
+        </w:rPr>
+        <w:t>lastHeight</w:t>
+      </w:r>
+      <w:proofErr w:type="spellEnd"/>
+      <w:r>
+        <w:rPr>
+          <w:color w:val="FF0000"/>
+          <w:lang w:eastAsia="zh-CN"/>
+        </w:rPr>
+        <w:t xml:space="preserve"> = height[last];</w:t>
       </w:r>
     </w:p>
     <w:p>
@@ -3643,22 +5926,79 @@
           <w:color w:val="FF0000"/>
           <w:lang w:eastAsia="zh-CN"/>
         </w:rPr>
-        <w:t xml:space="preserve">            if(i == height.size()){</w:t>
-      </w:r>
-    </w:p>
-    <w:p>
-      <w:pPr>
-        <w:rPr>
-          <w:color w:val="FF0000"/>
-          <w:lang w:eastAsia="zh-CN"/>
-        </w:rPr>
-      </w:pPr>
-      <w:r>
-        <w:rPr>
-          <w:color w:val="FF0000"/>
-          <w:lang w:eastAsia="zh-CN"/>
-        </w:rPr>
-        <w:t xml:space="preserve">                lastHeight--;</w:t>
+        <w:t xml:space="preserve">            </w:t>
+      </w:r>
+      <w:proofErr w:type="gramStart"/>
+      <w:r>
+        <w:rPr>
+          <w:color w:val="FF0000"/>
+          <w:lang w:eastAsia="zh-CN"/>
+        </w:rPr>
+        <w:t>if(</w:t>
+      </w:r>
+      <w:proofErr w:type="spellStart"/>
+      <w:proofErr w:type="gramEnd"/>
+      <w:r>
+        <w:rPr>
+          <w:color w:val="FF0000"/>
+          <w:lang w:eastAsia="zh-CN"/>
+        </w:rPr>
+        <w:t>i</w:t>
+      </w:r>
+      <w:proofErr w:type="spellEnd"/>
+      <w:r>
+        <w:rPr>
+          <w:color w:val="FF0000"/>
+          <w:lang w:eastAsia="zh-CN"/>
+        </w:rPr>
+        <w:t xml:space="preserve"> == </w:t>
+      </w:r>
+      <w:proofErr w:type="spellStart"/>
+      <w:r>
+        <w:rPr>
+          <w:color w:val="FF0000"/>
+          <w:lang w:eastAsia="zh-CN"/>
+        </w:rPr>
+        <w:t>height.size</w:t>
+      </w:r>
+      <w:proofErr w:type="spellEnd"/>
+      <w:r>
+        <w:rPr>
+          <w:color w:val="FF0000"/>
+          <w:lang w:eastAsia="zh-CN"/>
+        </w:rPr>
+        <w:t>()){</w:t>
+      </w:r>
+    </w:p>
+    <w:p>
+      <w:pPr>
+        <w:rPr>
+          <w:color w:val="FF0000"/>
+          <w:lang w:eastAsia="zh-CN"/>
+        </w:rPr>
+      </w:pPr>
+      <w:r>
+        <w:rPr>
+          <w:color w:val="FF0000"/>
+          <w:lang w:eastAsia="zh-CN"/>
+        </w:rPr>
+        <w:t xml:space="preserve">                </w:t>
+      </w:r>
+      <w:proofErr w:type="spellStart"/>
+      <w:r>
+        <w:rPr>
+          <w:color w:val="FF0000"/>
+          <w:lang w:eastAsia="zh-CN"/>
+        </w:rPr>
+        <w:t>lastHeight</w:t>
+      </w:r>
+      <w:proofErr w:type="spellEnd"/>
+      <w:r>
+        <w:rPr>
+          <w:color w:val="FF0000"/>
+          <w:lang w:eastAsia="zh-CN"/>
+        </w:rPr>
+        <w:t>--;</w:t>
       </w:r>
     </w:p>
     <w:p>
@@ -3851,27 +6191,70 @@
           <w:lang w:eastAsia="zh-CN"/>
         </w:rPr>
       </w:pPr>
-      <w:r>
-        <w:rPr>
-          <w:color w:val="FF0000"/>
-          <w:lang w:eastAsia="zh-CN"/>
-        </w:rPr>
-        <w:t>int step = 0, last = 0, curr = 0, max = 0;</w:t>
-      </w:r>
-    </w:p>
-    <w:p>
-      <w:pPr>
-        <w:rPr>
-          <w:color w:val="FF0000"/>
-          <w:lang w:eastAsia="zh-CN"/>
-        </w:rPr>
-      </w:pPr>
-      <w:r>
-        <w:rPr>
-          <w:color w:val="FF0000"/>
-          <w:lang w:eastAsia="zh-CN"/>
-        </w:rPr>
-        <w:t xml:space="preserve">        if(nums.size() == 1)</w:t>
+      <w:proofErr w:type="spellStart"/>
+      <w:r>
+        <w:rPr>
+          <w:color w:val="FF0000"/>
+          <w:lang w:eastAsia="zh-CN"/>
+        </w:rPr>
+        <w:t>int</w:t>
+      </w:r>
+      <w:proofErr w:type="spellEnd"/>
+      <w:r>
+        <w:rPr>
+          <w:color w:val="FF0000"/>
+          <w:lang w:eastAsia="zh-CN"/>
+        </w:rPr>
+        <w:t xml:space="preserve"> step = 0, last = 0, </w:t>
+      </w:r>
+      <w:proofErr w:type="spellStart"/>
+      <w:r>
+        <w:rPr>
+          <w:color w:val="FF0000"/>
+          <w:lang w:eastAsia="zh-CN"/>
+        </w:rPr>
+        <w:t>curr</w:t>
+      </w:r>
+      <w:proofErr w:type="spellEnd"/>
+      <w:r>
+        <w:rPr>
+          <w:color w:val="FF0000"/>
+          <w:lang w:eastAsia="zh-CN"/>
+        </w:rPr>
+        <w:t xml:space="preserve"> = 0, max = 0;</w:t>
+      </w:r>
+    </w:p>
+    <w:p>
+      <w:pPr>
+        <w:rPr>
+          <w:color w:val="FF0000"/>
+          <w:lang w:eastAsia="zh-CN"/>
+        </w:rPr>
+      </w:pPr>
+      <w:r>
+        <w:rPr>
+          <w:color w:val="FF0000"/>
+          <w:lang w:eastAsia="zh-CN"/>
+        </w:rPr>
+        <w:t xml:space="preserve">        if(</w:t>
+      </w:r>
+      <w:proofErr w:type="spellStart"/>
+      <w:proofErr w:type="gramStart"/>
+      <w:r>
+        <w:rPr>
+          <w:color w:val="FF0000"/>
+          <w:lang w:eastAsia="zh-CN"/>
+        </w:rPr>
+        <w:t>nums.size</w:t>
+      </w:r>
+      <w:proofErr w:type="spellEnd"/>
+      <w:proofErr w:type="gramEnd"/>
+      <w:r>
+        <w:rPr>
+          <w:color w:val="FF0000"/>
+          <w:lang w:eastAsia="zh-CN"/>
+        </w:rPr>
+        <w:t>() == 1)</w:t>
       </w:r>
     </w:p>
     <w:p>
@@ -3916,22 +6299,136 @@
           <w:color w:val="FF0000"/>
           <w:lang w:eastAsia="zh-CN"/>
         </w:rPr>
-        <w:t xml:space="preserve">        for(int i = 0; i &lt; nums.size(); i++){</w:t>
-      </w:r>
-    </w:p>
-    <w:p>
-      <w:pPr>
-        <w:rPr>
-          <w:color w:val="FF0000"/>
-          <w:lang w:eastAsia="zh-CN"/>
-        </w:rPr>
-      </w:pPr>
-      <w:r>
-        <w:rPr>
-          <w:color w:val="FF0000"/>
-          <w:lang w:eastAsia="zh-CN"/>
-        </w:rPr>
-        <w:t xml:space="preserve">            if(i &gt; last){</w:t>
+        <w:t xml:space="preserve">        </w:t>
+      </w:r>
+      <w:proofErr w:type="gramStart"/>
+      <w:r>
+        <w:rPr>
+          <w:color w:val="FF0000"/>
+          <w:lang w:eastAsia="zh-CN"/>
+        </w:rPr>
+        <w:t>for(</w:t>
+      </w:r>
+      <w:proofErr w:type="spellStart"/>
+      <w:proofErr w:type="gramEnd"/>
+      <w:r>
+        <w:rPr>
+          <w:color w:val="FF0000"/>
+          <w:lang w:eastAsia="zh-CN"/>
+        </w:rPr>
+        <w:t>int</w:t>
+      </w:r>
+      <w:proofErr w:type="spellEnd"/>
+      <w:r>
+        <w:rPr>
+          <w:color w:val="FF0000"/>
+          <w:lang w:eastAsia="zh-CN"/>
+        </w:rPr>
+        <w:t xml:space="preserve"> </w:t>
+      </w:r>
+      <w:proofErr w:type="spellStart"/>
+      <w:r>
+        <w:rPr>
+          <w:color w:val="FF0000"/>
+          <w:lang w:eastAsia="zh-CN"/>
+        </w:rPr>
+        <w:t>i</w:t>
+      </w:r>
+      <w:proofErr w:type="spellEnd"/>
+      <w:r>
+        <w:rPr>
+          <w:color w:val="FF0000"/>
+          <w:lang w:eastAsia="zh-CN"/>
+        </w:rPr>
+        <w:t xml:space="preserve"> = 0; </w:t>
+      </w:r>
+      <w:proofErr w:type="spellStart"/>
+      <w:r>
+        <w:rPr>
+          <w:color w:val="FF0000"/>
+          <w:lang w:eastAsia="zh-CN"/>
+        </w:rPr>
+        <w:t>i</w:t>
+      </w:r>
+      <w:proofErr w:type="spellEnd"/>
+      <w:r>
+        <w:rPr>
+          <w:color w:val="FF0000"/>
+          <w:lang w:eastAsia="zh-CN"/>
+        </w:rPr>
+        <w:t xml:space="preserve"> &lt; </w:t>
+      </w:r>
+      <w:proofErr w:type="spellStart"/>
+      <w:r>
+        <w:rPr>
+          <w:color w:val="FF0000"/>
+          <w:lang w:eastAsia="zh-CN"/>
+        </w:rPr>
+        <w:t>nums.size</w:t>
+      </w:r>
+      <w:proofErr w:type="spellEnd"/>
+      <w:r>
+        <w:rPr>
+          <w:color w:val="FF0000"/>
+          <w:lang w:eastAsia="zh-CN"/>
+        </w:rPr>
+        <w:t xml:space="preserve">(); </w:t>
+      </w:r>
+      <w:proofErr w:type="spellStart"/>
+      <w:r>
+        <w:rPr>
+          <w:color w:val="FF0000"/>
+          <w:lang w:eastAsia="zh-CN"/>
+        </w:rPr>
+        <w:t>i</w:t>
+      </w:r>
+      <w:proofErr w:type="spellEnd"/>
+      <w:r>
+        <w:rPr>
+          <w:color w:val="FF0000"/>
+          <w:lang w:eastAsia="zh-CN"/>
+        </w:rPr>
+        <w:t>++){</w:t>
+      </w:r>
+    </w:p>
+    <w:p>
+      <w:pPr>
+        <w:rPr>
+          <w:color w:val="FF0000"/>
+          <w:lang w:eastAsia="zh-CN"/>
+        </w:rPr>
+      </w:pPr>
+      <w:r>
+        <w:rPr>
+          <w:color w:val="FF0000"/>
+          <w:lang w:eastAsia="zh-CN"/>
+        </w:rPr>
+        <w:t xml:space="preserve">            </w:t>
+      </w:r>
+      <w:proofErr w:type="gramStart"/>
+      <w:r>
+        <w:rPr>
+          <w:color w:val="FF0000"/>
+          <w:lang w:eastAsia="zh-CN"/>
+        </w:rPr>
+        <w:t>if(</w:t>
+      </w:r>
+      <w:proofErr w:type="spellStart"/>
+      <w:proofErr w:type="gramEnd"/>
+      <w:r>
+        <w:rPr>
+          <w:color w:val="FF0000"/>
+          <w:lang w:eastAsia="zh-CN"/>
+        </w:rPr>
+        <w:t>i</w:t>
+      </w:r>
+      <w:proofErr w:type="spellEnd"/>
+      <w:r>
+        <w:rPr>
+          <w:color w:val="FF0000"/>
+          <w:lang w:eastAsia="zh-CN"/>
+        </w:rPr>
+        <w:t xml:space="preserve"> &gt; last){</w:t>
       </w:r>
     </w:p>
     <w:p>
@@ -3991,22 +6488,127 @@
           <w:color w:val="FF0000"/>
           <w:lang w:eastAsia="zh-CN"/>
         </w:rPr>
-        <w:t xml:space="preserve">            curr = i + nums[i];</w:t>
-      </w:r>
-    </w:p>
-    <w:p>
-      <w:pPr>
-        <w:rPr>
-          <w:color w:val="FF0000"/>
-          <w:lang w:eastAsia="zh-CN"/>
-        </w:rPr>
-      </w:pPr>
-      <w:r>
-        <w:rPr>
-          <w:color w:val="FF0000"/>
-          <w:lang w:eastAsia="zh-CN"/>
-        </w:rPr>
-        <w:t xml:space="preserve">            if(curr &gt;= nums.size() - 1) </w:t>
+        <w:t xml:space="preserve">            </w:t>
+      </w:r>
+      <w:proofErr w:type="spellStart"/>
+      <w:r>
+        <w:rPr>
+          <w:color w:val="FF0000"/>
+          <w:lang w:eastAsia="zh-CN"/>
+        </w:rPr>
+        <w:t>curr</w:t>
+      </w:r>
+      <w:proofErr w:type="spellEnd"/>
+      <w:r>
+        <w:rPr>
+          <w:color w:val="FF0000"/>
+          <w:lang w:eastAsia="zh-CN"/>
+        </w:rPr>
+        <w:t xml:space="preserve"> = </w:t>
+      </w:r>
+      <w:proofErr w:type="spellStart"/>
+      <w:r>
+        <w:rPr>
+          <w:color w:val="FF0000"/>
+          <w:lang w:eastAsia="zh-CN"/>
+        </w:rPr>
+        <w:t>i</w:t>
+      </w:r>
+      <w:proofErr w:type="spellEnd"/>
+      <w:r>
+        <w:rPr>
+          <w:color w:val="FF0000"/>
+          <w:lang w:eastAsia="zh-CN"/>
+        </w:rPr>
+        <w:t xml:space="preserve"> + </w:t>
+      </w:r>
+      <w:proofErr w:type="spellStart"/>
+      <w:r>
+        <w:rPr>
+          <w:color w:val="FF0000"/>
+          <w:lang w:eastAsia="zh-CN"/>
+        </w:rPr>
+        <w:t>nums</w:t>
+      </w:r>
+      <w:proofErr w:type="spellEnd"/>
+      <w:r>
+        <w:rPr>
+          <w:color w:val="FF0000"/>
+          <w:lang w:eastAsia="zh-CN"/>
+        </w:rPr>
+        <w:t>[</w:t>
+      </w:r>
+      <w:proofErr w:type="spellStart"/>
+      <w:r>
+        <w:rPr>
+          <w:color w:val="FF0000"/>
+          <w:lang w:eastAsia="zh-CN"/>
+        </w:rPr>
+        <w:t>i</w:t>
+      </w:r>
+      <w:proofErr w:type="spellEnd"/>
+      <w:r>
+        <w:rPr>
+          <w:color w:val="FF0000"/>
+          <w:lang w:eastAsia="zh-CN"/>
+        </w:rPr>
+        <w:t>];</w:t>
+      </w:r>
+    </w:p>
+    <w:p>
+      <w:pPr>
+        <w:rPr>
+          <w:color w:val="FF0000"/>
+          <w:lang w:eastAsia="zh-CN"/>
+        </w:rPr>
+      </w:pPr>
+      <w:r>
+        <w:rPr>
+          <w:color w:val="FF0000"/>
+          <w:lang w:eastAsia="zh-CN"/>
+        </w:rPr>
+        <w:t xml:space="preserve">            </w:t>
+      </w:r>
+      <w:proofErr w:type="gramStart"/>
+      <w:r>
+        <w:rPr>
+          <w:color w:val="FF0000"/>
+          <w:lang w:eastAsia="zh-CN"/>
+        </w:rPr>
+        <w:t>if(</w:t>
+      </w:r>
+      <w:proofErr w:type="spellStart"/>
+      <w:proofErr w:type="gramEnd"/>
+      <w:r>
+        <w:rPr>
+          <w:color w:val="FF0000"/>
+          <w:lang w:eastAsia="zh-CN"/>
+        </w:rPr>
+        <w:t>curr</w:t>
+      </w:r>
+      <w:proofErr w:type="spellEnd"/>
+      <w:r>
+        <w:rPr>
+          <w:color w:val="FF0000"/>
+          <w:lang w:eastAsia="zh-CN"/>
+        </w:rPr>
+        <w:t xml:space="preserve"> &gt;= </w:t>
+      </w:r>
+      <w:proofErr w:type="spellStart"/>
+      <w:r>
+        <w:rPr>
+          <w:color w:val="FF0000"/>
+          <w:lang w:eastAsia="zh-CN"/>
+        </w:rPr>
+        <w:t>nums.size</w:t>
+      </w:r>
+      <w:proofErr w:type="spellEnd"/>
+      <w:r>
+        <w:rPr>
+          <w:color w:val="FF0000"/>
+          <w:lang w:eastAsia="zh-CN"/>
+        </w:rPr>
+        <w:t xml:space="preserve">() - 1) </w:t>
       </w:r>
     </w:p>
     <w:p>
@@ -4051,22 +6653,63 @@
           <w:color w:val="FF0000"/>
           <w:lang w:eastAsia="zh-CN"/>
         </w:rPr>
-        <w:t xml:space="preserve">                if(curr &gt; max)</w:t>
-      </w:r>
-    </w:p>
-    <w:p>
-      <w:pPr>
-        <w:rPr>
-          <w:color w:val="FF0000"/>
-          <w:lang w:eastAsia="zh-CN"/>
-        </w:rPr>
-      </w:pPr>
-      <w:r>
-        <w:rPr>
-          <w:color w:val="FF0000"/>
-          <w:lang w:eastAsia="zh-CN"/>
-        </w:rPr>
-        <w:t xml:space="preserve">                    max = curr;</w:t>
+        <w:t xml:space="preserve">                </w:t>
+      </w:r>
+      <w:proofErr w:type="gramStart"/>
+      <w:r>
+        <w:rPr>
+          <w:color w:val="FF0000"/>
+          <w:lang w:eastAsia="zh-CN"/>
+        </w:rPr>
+        <w:t>if(</w:t>
+      </w:r>
+      <w:proofErr w:type="spellStart"/>
+      <w:proofErr w:type="gramEnd"/>
+      <w:r>
+        <w:rPr>
+          <w:color w:val="FF0000"/>
+          <w:lang w:eastAsia="zh-CN"/>
+        </w:rPr>
+        <w:t>curr</w:t>
+      </w:r>
+      <w:proofErr w:type="spellEnd"/>
+      <w:r>
+        <w:rPr>
+          <w:color w:val="FF0000"/>
+          <w:lang w:eastAsia="zh-CN"/>
+        </w:rPr>
+        <w:t xml:space="preserve"> &gt; max)</w:t>
+      </w:r>
+    </w:p>
+    <w:p>
+      <w:pPr>
+        <w:rPr>
+          <w:color w:val="FF0000"/>
+          <w:lang w:eastAsia="zh-CN"/>
+        </w:rPr>
+      </w:pPr>
+      <w:r>
+        <w:rPr>
+          <w:color w:val="FF0000"/>
+          <w:lang w:eastAsia="zh-CN"/>
+        </w:rPr>
+        <w:t xml:space="preserve">                    max = </w:t>
+      </w:r>
+      <w:proofErr w:type="spellStart"/>
+      <w:r>
+        <w:rPr>
+          <w:color w:val="FF0000"/>
+          <w:lang w:eastAsia="zh-CN"/>
+        </w:rPr>
+        <w:t>curr</w:t>
+      </w:r>
+      <w:proofErr w:type="spellEnd"/>
+      <w:r>
+        <w:rPr>
+          <w:color w:val="FF0000"/>
+          <w:lang w:eastAsia="zh-CN"/>
+        </w:rPr>
+        <w:t>;</w:t>
       </w:r>
     </w:p>
     <w:p>
@@ -4145,13 +6788,23 @@
           <w:lang w:eastAsia="zh-CN"/>
         </w:rPr>
       </w:pPr>
-      <w:r>
-        <w:rPr>
-          <w:rFonts w:hint="eastAsia"/>
-          <w:color w:val="000000" w:themeColor="text1"/>
-          <w:lang w:eastAsia="zh-CN"/>
-        </w:rPr>
-        <w:t>dfs could solve</w:t>
+      <w:proofErr w:type="spellStart"/>
+      <w:r>
+        <w:rPr>
+          <w:rFonts w:hint="eastAsia"/>
+          <w:color w:val="000000" w:themeColor="text1"/>
+          <w:lang w:eastAsia="zh-CN"/>
+        </w:rPr>
+        <w:t>dfs</w:t>
+      </w:r>
+      <w:proofErr w:type="spellEnd"/>
+      <w:r>
+        <w:rPr>
+          <w:rFonts w:hint="eastAsia"/>
+          <w:color w:val="000000" w:themeColor="text1"/>
+          <w:lang w:eastAsia="zh-CN"/>
+        </w:rPr>
+        <w:t xml:space="preserve"> could solve</w:t>
       </w:r>
     </w:p>
     <w:p>
@@ -4185,29 +6838,57 @@
           <w:lang w:eastAsia="zh-CN"/>
         </w:rPr>
       </w:pPr>
-      <w:r>
-        <w:rPr>
-          <w:rFonts w:hint="eastAsia"/>
-          <w:color w:val="000000" w:themeColor="text1"/>
-          <w:lang w:eastAsia="zh-CN"/>
-        </w:rPr>
-        <w:t>dfs TLE, but it can be passed by pruning.</w:t>
-      </w:r>
-    </w:p>
-    <w:p>
-      <w:pPr>
-        <w:rPr>
-          <w:color w:val="000000" w:themeColor="text1"/>
-          <w:lang w:eastAsia="zh-CN"/>
-        </w:rPr>
-      </w:pPr>
-      <w:r>
-        <w:rPr>
-          <w:rFonts w:hint="eastAsia"/>
-          <w:color w:val="000000" w:themeColor="text1"/>
-          <w:lang w:eastAsia="zh-CN"/>
-        </w:rPr>
-        <w:t>Otherwise we can use next_permutation function.</w:t>
+      <w:proofErr w:type="spellStart"/>
+      <w:r>
+        <w:rPr>
+          <w:rFonts w:hint="eastAsia"/>
+          <w:color w:val="000000" w:themeColor="text1"/>
+          <w:lang w:eastAsia="zh-CN"/>
+        </w:rPr>
+        <w:t>dfs</w:t>
+      </w:r>
+      <w:proofErr w:type="spellEnd"/>
+      <w:r>
+        <w:rPr>
+          <w:rFonts w:hint="eastAsia"/>
+          <w:color w:val="000000" w:themeColor="text1"/>
+          <w:lang w:eastAsia="zh-CN"/>
+        </w:rPr>
+        <w:t xml:space="preserve"> TLE, but it can be passed by pruning.</w:t>
+      </w:r>
+    </w:p>
+    <w:p>
+      <w:pPr>
+        <w:rPr>
+          <w:color w:val="000000" w:themeColor="text1"/>
+          <w:lang w:eastAsia="zh-CN"/>
+        </w:rPr>
+      </w:pPr>
+      <w:r>
+        <w:rPr>
+          <w:rFonts w:hint="eastAsia"/>
+          <w:color w:val="000000" w:themeColor="text1"/>
+          <w:lang w:eastAsia="zh-CN"/>
+        </w:rPr>
+        <w:t xml:space="preserve">Otherwise we can use </w:t>
+      </w:r>
+      <w:proofErr w:type="spellStart"/>
+      <w:r>
+        <w:rPr>
+          <w:rFonts w:hint="eastAsia"/>
+          <w:color w:val="000000" w:themeColor="text1"/>
+          <w:lang w:eastAsia="zh-CN"/>
+        </w:rPr>
+        <w:t>next_permutation</w:t>
+      </w:r>
+      <w:proofErr w:type="spellEnd"/>
+      <w:r>
+        <w:rPr>
+          <w:rFonts w:hint="eastAsia"/>
+          <w:color w:val="000000" w:themeColor="text1"/>
+          <w:lang w:eastAsia="zh-CN"/>
+        </w:rPr>
+        <w:t xml:space="preserve"> function.</w:t>
       </w:r>
     </w:p>
     <w:p>
@@ -4259,8 +6940,18 @@
           <w:color w:val="000000" w:themeColor="text1"/>
           <w:lang w:eastAsia="zh-CN"/>
         </w:rPr>
-        <w:t>050_pow(</w:t>
-      </w:r>
+        <w:t>050_</w:t>
+      </w:r>
+      <w:proofErr w:type="gramStart"/>
+      <w:r>
+        <w:rPr>
+          <w:rFonts w:hint="eastAsia"/>
+          <w:color w:val="000000" w:themeColor="text1"/>
+          <w:lang w:eastAsia="zh-CN"/>
+        </w:rPr>
+        <w:t>pow(</w:t>
+      </w:r>
+      <w:proofErr w:type="gramEnd"/>
       <w:r>
         <w:rPr>
           <w:color w:val="000000" w:themeColor="text1"/>
@@ -4282,113 +6973,144 @@
           <w:lang w:eastAsia="zh-CN"/>
         </w:rPr>
         <w:t xml:space="preserve"> 2Y</w:t>
+      </w:r>
+    </w:p>
+    <w:p>
+      <w:pPr>
+        <w:rPr>
+          <w:color w:val="000000" w:themeColor="text1"/>
+          <w:lang w:eastAsia="zh-CN"/>
+        </w:rPr>
+      </w:pPr>
+      <w:r>
+        <w:rPr>
+          <w:color w:val="000000" w:themeColor="text1"/>
+          <w:lang w:eastAsia="zh-CN"/>
+        </w:rPr>
+        <w:t xml:space="preserve">divide </w:t>
+      </w:r>
+      <w:r>
+        <w:rPr>
+          <w:rFonts w:hint="eastAsia"/>
+          <w:color w:val="000000" w:themeColor="text1"/>
+          <w:lang w:eastAsia="zh-CN"/>
+        </w:rPr>
+        <w:t>and</w:t>
+      </w:r>
+      <w:r>
+        <w:rPr>
+          <w:color w:val="000000" w:themeColor="text1"/>
+          <w:lang w:eastAsia="zh-CN"/>
+        </w:rPr>
+        <w:t xml:space="preserve"> </w:t>
+      </w:r>
+      <w:r>
+        <w:rPr>
+          <w:rFonts w:hint="eastAsia"/>
+          <w:color w:val="000000" w:themeColor="text1"/>
+          <w:lang w:eastAsia="zh-CN"/>
+        </w:rPr>
+        <w:t>conque</w:t>
+      </w:r>
+      <w:r>
+        <w:rPr>
+          <w:color w:val="000000" w:themeColor="text1"/>
+          <w:lang w:eastAsia="zh-CN"/>
+        </w:rPr>
+        <w:t>r</w:t>
+      </w:r>
+      <w:r>
+        <w:rPr>
+          <w:color w:val="000000" w:themeColor="text1"/>
+          <w:lang w:eastAsia="zh-CN"/>
+        </w:rPr>
+        <w:t>, mind overload condition.</w:t>
+      </w:r>
+    </w:p>
+    <w:p>
+      <w:pPr>
+        <w:rPr>
+          <w:color w:val="000000" w:themeColor="text1"/>
+          <w:lang w:eastAsia="zh-CN"/>
+        </w:rPr>
+      </w:pPr>
+    </w:p>
+    <w:p>
+      <w:pPr>
+        <w:rPr>
+          <w:color w:val="000000" w:themeColor="text1"/>
+          <w:lang w:eastAsia="zh-CN"/>
+        </w:rPr>
+      </w:pPr>
+      <w:r>
+        <w:rPr>
+          <w:rFonts w:hint="eastAsia"/>
+          <w:color w:val="000000" w:themeColor="text1"/>
+          <w:lang w:eastAsia="zh-CN"/>
+        </w:rPr>
+        <w:t>051_N-Queen</w:t>
+      </w:r>
+      <w:r>
+        <w:rPr>
+          <w:color w:val="000000" w:themeColor="text1"/>
+          <w:lang w:eastAsia="zh-CN"/>
+        </w:rPr>
+        <w:t>s</w:t>
+      </w:r>
+      <w:r>
+        <w:rPr>
+          <w:color w:val="000000" w:themeColor="text1"/>
+          <w:lang w:eastAsia="zh-CN"/>
+        </w:rPr>
+        <w:t xml:space="preserve"> 1Y</w:t>
+      </w:r>
+    </w:p>
+    <w:p>
+      <w:pPr>
+        <w:rPr>
+          <w:rFonts w:hint="eastAsia"/>
+          <w:color w:val="000000" w:themeColor="text1"/>
+          <w:lang w:eastAsia="zh-CN"/>
+        </w:rPr>
+      </w:pPr>
+      <w:r>
+        <w:rPr>
+          <w:rFonts w:hint="eastAsia"/>
+          <w:color w:val="000000" w:themeColor="text1"/>
+          <w:lang w:eastAsia="zh-CN"/>
+        </w:rPr>
+        <w:t>052_N-QueensII 1Y</w:t>
+      </w:r>
+    </w:p>
+    <w:p>
+      <w:pPr>
+        <w:rPr>
+          <w:color w:val="000000" w:themeColor="text1"/>
+          <w:lang w:eastAsia="zh-CN"/>
+        </w:rPr>
+      </w:pPr>
+      <w:proofErr w:type="spellStart"/>
+      <w:r>
+        <w:rPr>
+          <w:color w:val="000000" w:themeColor="text1"/>
+          <w:lang w:eastAsia="zh-CN"/>
+        </w:rPr>
+        <w:t>d</w:t>
       </w:r>
       <w:bookmarkStart w:id="0" w:name="_GoBack"/>
       <w:bookmarkEnd w:id="0"/>
-    </w:p>
-    <w:p>
-      <w:pPr>
-        <w:rPr>
-          <w:color w:val="000000" w:themeColor="text1"/>
-          <w:lang w:eastAsia="zh-CN"/>
-        </w:rPr>
-      </w:pPr>
-      <w:r>
-        <w:rPr>
-          <w:color w:val="000000" w:themeColor="text1"/>
-          <w:lang w:eastAsia="zh-CN"/>
-        </w:rPr>
-        <w:t xml:space="preserve">divide </w:t>
-      </w:r>
-      <w:r>
-        <w:rPr>
-          <w:rFonts w:hint="eastAsia"/>
-          <w:color w:val="000000" w:themeColor="text1"/>
-          <w:lang w:eastAsia="zh-CN"/>
-        </w:rPr>
-        <w:t>and</w:t>
-      </w:r>
-      <w:r>
-        <w:rPr>
-          <w:color w:val="000000" w:themeColor="text1"/>
-          <w:lang w:eastAsia="zh-CN"/>
-        </w:rPr>
-        <w:t xml:space="preserve"> </w:t>
-      </w:r>
-      <w:r>
-        <w:rPr>
-          <w:rFonts w:hint="eastAsia"/>
-          <w:color w:val="000000" w:themeColor="text1"/>
-          <w:lang w:eastAsia="zh-CN"/>
-        </w:rPr>
-        <w:t>conque</w:t>
-      </w:r>
-      <w:r>
-        <w:rPr>
-          <w:color w:val="000000" w:themeColor="text1"/>
-          <w:lang w:eastAsia="zh-CN"/>
-        </w:rPr>
-        <w:t>r</w:t>
-      </w:r>
-      <w:r>
-        <w:rPr>
-          <w:color w:val="000000" w:themeColor="text1"/>
-          <w:lang w:eastAsia="zh-CN"/>
-        </w:rPr>
-        <w:t>, mind overload condition.</w:t>
-      </w:r>
-    </w:p>
-    <w:p>
-      <w:pPr>
-        <w:rPr>
-          <w:rFonts w:hint="eastAsia"/>
-          <w:color w:val="000000" w:themeColor="text1"/>
-          <w:lang w:eastAsia="zh-CN"/>
-        </w:rPr>
-      </w:pPr>
-    </w:p>
-    <w:p>
-      <w:pPr>
-        <w:rPr>
-          <w:color w:val="000000" w:themeColor="text1"/>
-          <w:lang w:eastAsia="zh-CN"/>
-        </w:rPr>
-      </w:pPr>
-      <w:r>
-        <w:rPr>
-          <w:rFonts w:hint="eastAsia"/>
-          <w:color w:val="000000" w:themeColor="text1"/>
-          <w:lang w:eastAsia="zh-CN"/>
-        </w:rPr>
-        <w:t>051_N-Queen</w:t>
-      </w:r>
-      <w:r>
-        <w:rPr>
-          <w:color w:val="000000" w:themeColor="text1"/>
-          <w:lang w:eastAsia="zh-CN"/>
-        </w:rPr>
-        <w:t xml:space="preserve"> 1Y</w:t>
-      </w:r>
-    </w:p>
-    <w:p>
-      <w:pPr>
-        <w:rPr>
-          <w:color w:val="000000" w:themeColor="text1"/>
-          <w:lang w:eastAsia="zh-CN"/>
-        </w:rPr>
-      </w:pPr>
-      <w:r>
-        <w:rPr>
-          <w:color w:val="000000" w:themeColor="text1"/>
-          <w:lang w:eastAsia="zh-CN"/>
-        </w:rPr>
-        <w:t>dfs</w:t>
-      </w:r>
-    </w:p>
-    <w:p>
-      <w:pPr>
-        <w:rPr>
-          <w:rFonts w:hint="eastAsia"/>
+      <w:r>
+        <w:rPr>
+          <w:color w:val="000000" w:themeColor="text1"/>
+          <w:lang w:eastAsia="zh-CN"/>
+        </w:rPr>
+        <w:t>fs</w:t>
+      </w:r>
+      <w:proofErr w:type="spellEnd"/>
+    </w:p>
+    <w:p>
+      <w:pPr>
+        <w:rPr>
           <w:color w:val="000000" w:themeColor="text1"/>
           <w:lang w:eastAsia="zh-CN"/>
         </w:rPr>

</xml_diff>

<commit_message>
Solved problem 055 and 058
</commit_message>
<xml_diff>
--- a/Leetcode Log.docx
+++ b/Leetcode Log.docx
@@ -4475,16 +4475,14 @@
     <w:p>
       <w:pPr>
         <w:rPr>
-          <w:rFonts w:hint="eastAsia"/>
-          <w:color w:val="000000" w:themeColor="text1"/>
-          <w:lang w:eastAsia="zh-CN"/>
-        </w:rPr>
-      </w:pPr>
-    </w:p>
-    <w:p>
-      <w:pPr>
-        <w:rPr>
-          <w:rFonts w:hint="eastAsia"/>
+          <w:color w:val="000000" w:themeColor="text1"/>
+          <w:lang w:eastAsia="zh-CN"/>
+        </w:rPr>
+      </w:pPr>
+    </w:p>
+    <w:p>
+      <w:pPr>
+        <w:rPr>
           <w:color w:val="000000" w:themeColor="text1"/>
           <w:lang w:eastAsia="zh-CN"/>
         </w:rPr>
@@ -4519,17 +4517,51 @@
           <w:lang w:eastAsia="zh-CN"/>
         </w:rPr>
         <w:t xml:space="preserve"> conditions.</w:t>
+      </w:r>
+    </w:p>
+    <w:p>
+      <w:pPr>
+        <w:rPr>
+          <w:color w:val="000000" w:themeColor="text1"/>
+          <w:lang w:eastAsia="zh-CN"/>
+        </w:rPr>
+      </w:pPr>
+    </w:p>
+    <w:p>
+      <w:pPr>
+        <w:rPr>
+          <w:rFonts w:hint="eastAsia"/>
+          <w:color w:val="000000" w:themeColor="text1"/>
+          <w:lang w:eastAsia="zh-CN"/>
+        </w:rPr>
+      </w:pPr>
+      <w:r>
+        <w:rPr>
+          <w:rFonts w:hint="eastAsia"/>
+          <w:color w:val="000000" w:themeColor="text1"/>
+          <w:lang w:eastAsia="zh-CN"/>
+        </w:rPr>
+        <w:t>058_LengthOfLastWord 3Y</w:t>
+      </w:r>
+    </w:p>
+    <w:p>
+      <w:pPr>
+        <w:rPr>
+          <w:rFonts w:hint="eastAsia"/>
+          <w:color w:val="000000" w:themeColor="text1"/>
+          <w:lang w:eastAsia="zh-CN"/>
+        </w:rPr>
+      </w:pPr>
+      <w:r>
+        <w:rPr>
+          <w:rFonts w:hint="eastAsia"/>
+          <w:color w:val="000000" w:themeColor="text1"/>
+          <w:lang w:eastAsia="zh-CN"/>
+        </w:rPr>
+        <w:t>Forgot to consider the space could be at the end and there could be multiple spaces.</w:t>
       </w:r>
       <w:bookmarkStart w:id="0" w:name="_GoBack"/>
       <w:bookmarkEnd w:id="0"/>
-    </w:p>
-    <w:p>
-      <w:pPr>
-        <w:rPr>
-          <w:color w:val="000000" w:themeColor="text1"/>
-          <w:lang w:eastAsia="zh-CN"/>
-        </w:rPr>
-      </w:pPr>
     </w:p>
     <w:sectPr>
       <w:pgSz w:w="11900" w:h="16840"/>

</xml_diff>